<commit_message>
It has been made modifications in the interfaces.
</commit_message>
<xml_diff>
--- a/docs/Primera entrega TI3/Tarea Integradora 3.docx
+++ b/docs/Primera entrega TI3/Tarea Integradora 3.docx
@@ -520,55 +520,7 @@
           <w:sz w:val="22"/>
           <w:szCs w:val="22"/>
         </w:rPr>
-        <w:t xml:space="preserve">Sketches, Mockups </w:t>
-      </w:r>
-      <w:proofErr w:type="spellStart"/>
-      <w:r>
-        <w:rPr>
-          <w:rFonts w:ascii="Arial" w:hAnsi="Arial" w:cs="Arial"/>
-          <w:b/>
-          <w:bCs/>
-          <w:color w:val="000000"/>
-          <w:sz w:val="22"/>
-          <w:szCs w:val="22"/>
-        </w:rPr>
-        <w:t>ó</w:t>
-      </w:r>
-      <w:proofErr w:type="spellEnd"/>
-      <w:r>
-        <w:rPr>
-          <w:rFonts w:ascii="Arial" w:hAnsi="Arial" w:cs="Arial"/>
-          <w:b/>
-          <w:bCs/>
-          <w:color w:val="000000"/>
-          <w:sz w:val="22"/>
-          <w:szCs w:val="22"/>
-        </w:rPr>
-        <w:t xml:space="preserve"> </w:t>
-      </w:r>
-      <w:proofErr w:type="spellStart"/>
-      <w:r>
-        <w:rPr>
-          <w:rFonts w:ascii="Arial" w:hAnsi="Arial" w:cs="Arial"/>
-          <w:b/>
-          <w:bCs/>
-          <w:color w:val="000000"/>
-          <w:sz w:val="22"/>
-          <w:szCs w:val="22"/>
-        </w:rPr>
-        <w:t>Wireframes</w:t>
-      </w:r>
-      <w:proofErr w:type="spellEnd"/>
-      <w:r>
-        <w:rPr>
-          <w:rFonts w:ascii="Arial" w:hAnsi="Arial" w:cs="Arial"/>
-          <w:b/>
-          <w:bCs/>
-          <w:color w:val="000000"/>
-          <w:sz w:val="22"/>
-          <w:szCs w:val="22"/>
-        </w:rPr>
-        <w:t>.</w:t>
+        <w:t>Sketches, Mockups ó Wireframes.</w:t>
       </w:r>
       <w:r>
         <w:rPr>
@@ -623,27 +575,7 @@
           <w:sz w:val="22"/>
           <w:szCs w:val="22"/>
         </w:rPr>
-        <w:t xml:space="preserve"> del repositorio debe explicar brevemente (en inglés) de qué se trata el proyecto. Deben enlazar los archivos que documentan el proyecto (en formato </w:t>
-      </w:r>
-      <w:proofErr w:type="spellStart"/>
-      <w:r>
-        <w:rPr>
-          <w:rFonts w:ascii="Arial" w:hAnsi="Arial" w:cs="Arial"/>
-          <w:color w:val="000000"/>
-          <w:sz w:val="22"/>
-          <w:szCs w:val="22"/>
-        </w:rPr>
-        <w:t>pdf</w:t>
-      </w:r>
-      <w:proofErr w:type="spellEnd"/>
-      <w:r>
-        <w:rPr>
-          <w:rFonts w:ascii="Arial" w:hAnsi="Arial" w:cs="Arial"/>
-          <w:color w:val="000000"/>
-          <w:sz w:val="22"/>
-          <w:szCs w:val="22"/>
-        </w:rPr>
-        <w:t>) y deben especificar las condiciones técnicas del mismo (lenguaje, sistema operativo y ambiente de desarrollo).</w:t>
+        <w:t xml:space="preserve"> del repositorio debe explicar brevemente (en inglés) de qué se trata el proyecto. Deben enlazar los archivos que documentan el proyecto (en formato pdf) y deben especificar las condiciones técnicas del mismo (lenguaje, sistema operativo y ambiente de desarrollo).</w:t>
       </w:r>
     </w:p>
     <w:p>
@@ -1255,25 +1187,7 @@
           <w:sz w:val="24"/>
           <w:szCs w:val="24"/>
         </w:rPr>
-        <w:t xml:space="preserve"> trae consigo que las personas decidan muchas veces no salir o en muchas ocasiones perder su tiempo ya que al llegar a un lugar no se les permite el ingreso porque el recinto ya llego a su aforo máximo, es por esto </w:t>
-      </w:r>
-      <w:proofErr w:type="gramStart"/>
-      <w:r>
-        <w:rPr>
-          <w:rFonts w:ascii="Times New Roman" w:hAnsi="Times New Roman" w:cs="Times New Roman"/>
-          <w:sz w:val="24"/>
-          <w:szCs w:val="24"/>
-        </w:rPr>
-        <w:t>que</w:t>
-      </w:r>
-      <w:proofErr w:type="gramEnd"/>
-      <w:r>
-        <w:rPr>
-          <w:rFonts w:ascii="Times New Roman" w:hAnsi="Times New Roman" w:cs="Times New Roman"/>
-          <w:sz w:val="24"/>
-          <w:szCs w:val="24"/>
-        </w:rPr>
-        <w:t xml:space="preserve"> se presenta Afore como un software </w:t>
+        <w:t xml:space="preserve"> trae consigo que las personas decidan muchas veces no salir o en muchas ocasiones perder su tiempo ya que al llegar a un lugar no se les permite el ingreso porque el recinto ya llego a su aforo máximo, es por esto que se presenta Afore como un software </w:t>
       </w:r>
       <w:r>
         <w:rPr>
@@ -1345,25 +1259,7 @@
           <w:sz w:val="24"/>
           <w:szCs w:val="24"/>
         </w:rPr>
-        <w:t xml:space="preserve">Sin </w:t>
-      </w:r>
-      <w:proofErr w:type="gramStart"/>
-      <w:r>
-        <w:rPr>
-          <w:rFonts w:ascii="Times New Roman" w:hAnsi="Times New Roman" w:cs="Times New Roman"/>
-          <w:sz w:val="24"/>
-          <w:szCs w:val="24"/>
-        </w:rPr>
-        <w:t>embargo</w:t>
-      </w:r>
-      <w:proofErr w:type="gramEnd"/>
-      <w:r>
-        <w:rPr>
-          <w:rFonts w:ascii="Times New Roman" w:hAnsi="Times New Roman" w:cs="Times New Roman"/>
-          <w:sz w:val="24"/>
-          <w:szCs w:val="24"/>
-        </w:rPr>
-        <w:t xml:space="preserve"> este es solo el primer paso para el objetivo final del software ya que se desarrollara una aplicación móvil donde los ciudadanos y posibles clientes puedan conocer el aforo de los restaurantes, y hacer sus reservas para que así no pierdan el viaje y se sientan seguros de que al llegar al restaurante tendrán su espacio guardado respetando el aforo.</w:t>
+        <w:t>Sin embargo este es solo el primer paso para el objetivo final del software ya que se desarrollara una aplicación móvil donde los ciudadanos y posibles clientes puedan conocer el aforo de los restaurantes, y hacer sus reservas para que así no pierdan el viaje y se sientan seguros de que al llegar al restaurante tendrán su espacio guardado respetando el aforo.</w:t>
       </w:r>
     </w:p>
     <w:p>
@@ -1389,35 +1285,6 @@
     <w:p>
       <w:pPr>
         <w:jc w:val="both"/>
-        <w:rPr>
-          <w:rFonts w:ascii="Times New Roman" w:hAnsi="Times New Roman" w:cs="Times New Roman"/>
-          <w:sz w:val="24"/>
-          <w:szCs w:val="24"/>
-        </w:rPr>
-      </w:pPr>
-    </w:p>
-    <w:p>
-      <w:pPr>
-        <w:jc w:val="both"/>
-        <w:rPr>
-          <w:rFonts w:ascii="Times New Roman" w:hAnsi="Times New Roman" w:cs="Times New Roman"/>
-          <w:sz w:val="24"/>
-          <w:szCs w:val="24"/>
-        </w:rPr>
-      </w:pPr>
-    </w:p>
-    <w:p>
-      <w:pPr>
-        <w:jc w:val="both"/>
-        <w:rPr>
-          <w:rFonts w:ascii="Times New Roman" w:hAnsi="Times New Roman" w:cs="Times New Roman"/>
-          <w:sz w:val="24"/>
-          <w:szCs w:val="24"/>
-        </w:rPr>
-      </w:pPr>
-    </w:p>
-    <w:p>
-      <w:pPr>
         <w:rPr>
           <w:rFonts w:ascii="Times New Roman" w:hAnsi="Times New Roman" w:cs="Times New Roman"/>
           <w:sz w:val="24"/>
@@ -1433,6 +1300,7 @@
           <w:bCs/>
           <w:sz w:val="24"/>
           <w:szCs w:val="24"/>
+          <w:u w:val="single"/>
         </w:rPr>
       </w:pPr>
       <w:r>
@@ -1443,6 +1311,7 @@
           <w:sz w:val="24"/>
           <w:szCs w:val="24"/>
         </w:rPr>
+        <w:lastRenderedPageBreak/>
         <w:t>Requerimientos funcionales</w:t>
       </w:r>
     </w:p>
@@ -1477,7 +1346,34 @@
           <w:sz w:val="24"/>
           <w:szCs w:val="24"/>
         </w:rPr>
-        <w:t>: Crear un Producto. Permite crear un producto con un nombre, un</w:t>
+        <w:t xml:space="preserve">: Crear un Producto. Permite crear un producto con un </w:t>
+      </w:r>
+      <w:r>
+        <w:rPr>
+          <w:rFonts w:ascii="Times New Roman" w:hAnsi="Times New Roman" w:cs="Times New Roman"/>
+          <w:color w:val="000000"/>
+          <w:sz w:val="24"/>
+          <w:szCs w:val="24"/>
+        </w:rPr>
+        <w:t>número de identificación</w:t>
+      </w:r>
+      <w:r>
+        <w:rPr>
+          <w:rFonts w:ascii="Times New Roman" w:hAnsi="Times New Roman" w:cs="Times New Roman"/>
+          <w:color w:val="000000"/>
+          <w:sz w:val="24"/>
+          <w:szCs w:val="24"/>
+        </w:rPr>
+        <w:t xml:space="preserve">, un </w:t>
+      </w:r>
+      <w:r>
+        <w:rPr>
+          <w:rFonts w:ascii="Times New Roman" w:hAnsi="Times New Roman" w:cs="Times New Roman"/>
+          <w:color w:val="000000"/>
+          <w:sz w:val="24"/>
+          <w:szCs w:val="24"/>
+        </w:rPr>
+        <w:t>nombre, un</w:t>
       </w:r>
       <w:r>
         <w:rPr>
@@ -1673,17 +1569,15 @@
         </w:rPr>
         <w:t xml:space="preserve">. Permite crear un </w:t>
       </w:r>
-      <w:proofErr w:type="spellStart"/>
-      <w:r>
-        <w:rPr>
-          <w:rFonts w:ascii="Times New Roman" w:hAnsi="Times New Roman" w:cs="Times New Roman"/>
-          <w:color w:val="000000"/>
-          <w:sz w:val="24"/>
-          <w:szCs w:val="24"/>
-        </w:rPr>
-        <w:t>domicliario</w:t>
-      </w:r>
-      <w:proofErr w:type="spellEnd"/>
+      <w:r>
+        <w:rPr>
+          <w:rFonts w:ascii="Times New Roman" w:hAnsi="Times New Roman" w:cs="Times New Roman"/>
+          <w:color w:val="000000"/>
+          <w:sz w:val="24"/>
+          <w:szCs w:val="24"/>
+        </w:rPr>
+        <w:t>domiciliario</w:t>
+      </w:r>
       <w:r>
         <w:rPr>
           <w:rFonts w:ascii="Times New Roman" w:hAnsi="Times New Roman" w:cs="Times New Roman"/>
@@ -2647,7 +2541,6 @@
           <w:sz w:val="24"/>
           <w:szCs w:val="24"/>
         </w:rPr>
-        <w:lastRenderedPageBreak/>
         <w:t>R11</w:t>
       </w:r>
       <w:r>
@@ -2751,6 +2644,7 @@
           <w:sz w:val="24"/>
           <w:szCs w:val="24"/>
         </w:rPr>
+        <w:lastRenderedPageBreak/>
         <w:t>realiza este requerimiento es cambiar el estado del usuario de ACTIVO a INACTIVO. Si un</w:t>
       </w:r>
     </w:p>
@@ -3024,45 +2918,14 @@
           <w:szCs w:val="24"/>
         </w:rPr>
       </w:pPr>
-      <w:proofErr w:type="spellStart"/>
-      <w:r>
-        <w:rPr>
-          <w:rFonts w:ascii="Times New Roman" w:hAnsi="Times New Roman" w:cs="Times New Roman"/>
-          <w:color w:val="000000"/>
-          <w:sz w:val="24"/>
-          <w:szCs w:val="24"/>
-        </w:rPr>
-        <w:t>username</w:t>
-      </w:r>
-      <w:proofErr w:type="spellEnd"/>
-      <w:r>
-        <w:rPr>
-          <w:rFonts w:ascii="Times New Roman" w:hAnsi="Times New Roman" w:cs="Times New Roman"/>
-          <w:color w:val="000000"/>
-          <w:sz w:val="24"/>
-          <w:szCs w:val="24"/>
-        </w:rPr>
-        <w:t xml:space="preserve"> y </w:t>
-      </w:r>
-      <w:proofErr w:type="spellStart"/>
-      <w:r>
-        <w:rPr>
-          <w:rFonts w:ascii="Times New Roman" w:hAnsi="Times New Roman" w:cs="Times New Roman"/>
-          <w:color w:val="000000"/>
-          <w:sz w:val="24"/>
-          <w:szCs w:val="24"/>
-        </w:rPr>
-        <w:t>password</w:t>
-      </w:r>
-      <w:proofErr w:type="spellEnd"/>
-      <w:r>
-        <w:rPr>
-          <w:rFonts w:ascii="Times New Roman" w:hAnsi="Times New Roman" w:cs="Times New Roman"/>
-          <w:color w:val="000000"/>
-          <w:sz w:val="24"/>
-          <w:szCs w:val="24"/>
-        </w:rPr>
-        <w:t xml:space="preserve"> de un usuario existente en la lista de usuarios del restaurante. </w:t>
+      <w:r>
+        <w:rPr>
+          <w:rFonts w:ascii="Times New Roman" w:hAnsi="Times New Roman" w:cs="Times New Roman"/>
+          <w:color w:val="000000"/>
+          <w:sz w:val="24"/>
+          <w:szCs w:val="24"/>
+        </w:rPr>
+        <w:t xml:space="preserve">username y password de un usuario existente en la lista de usuarios del restaurante. </w:t>
       </w:r>
     </w:p>
     <w:p>
@@ -3439,16 +3302,7 @@
           <w:sz w:val="24"/>
           <w:szCs w:val="24"/>
         </w:rPr>
-        <w:t xml:space="preserve">El proyecto de Afore se comenzó a trabajar en la clase de introducción a las TIC del primer semestre, proyecto en el cual participaban las dos personas encargadas de </w:t>
-      </w:r>
-      <w:proofErr w:type="gramStart"/>
-      <w:r>
-        <w:rPr>
-          <w:rFonts w:ascii="Times New Roman" w:hAnsi="Times New Roman" w:cs="Times New Roman"/>
-          <w:sz w:val="24"/>
-          <w:szCs w:val="24"/>
-        </w:rPr>
-        <w:t>este nuev</w:t>
+        <w:t>El proyecto de Afore se comenzó a trabajar en la clase de introducción a las TIC del primer semestre, proyecto en el cual participaban las dos personas encargadas de este nuev</w:t>
       </w:r>
       <w:r>
         <w:rPr>
@@ -3458,7 +3312,6 @@
         </w:rPr>
         <w:t>a fase</w:t>
       </w:r>
-      <w:proofErr w:type="gramEnd"/>
       <w:r>
         <w:rPr>
           <w:rFonts w:ascii="Times New Roman" w:hAnsi="Times New Roman" w:cs="Times New Roman"/>

</xml_diff>

<commit_message>
Functional requirements verification and replace,ent of pdf
</commit_message>
<xml_diff>
--- a/docs/Primera entrega TI3/Tarea Integradora 3.docx
+++ b/docs/Primera entrega TI3/Tarea Integradora 3.docx
@@ -398,29 +398,385 @@
         <w:t>Cali-Colombia</w:t>
       </w:r>
     </w:p>
+    <w:sdt>
+      <w:sdtPr>
+        <w:rPr>
+          <w:lang w:val="es-ES"/>
+        </w:rPr>
+        <w:id w:val="1591198506"/>
+        <w:docPartObj>
+          <w:docPartGallery w:val="Table of Contents"/>
+          <w:docPartUnique/>
+        </w:docPartObj>
+      </w:sdtPr>
+      <w:sdtEndPr>
+        <w:rPr>
+          <w:rFonts w:asciiTheme="minorHAnsi" w:eastAsiaTheme="minorHAnsi" w:hAnsiTheme="minorHAnsi" w:cstheme="minorBidi"/>
+          <w:b/>
+          <w:bCs/>
+          <w:color w:val="auto"/>
+          <w:sz w:val="22"/>
+          <w:szCs w:val="22"/>
+          <w:lang w:eastAsia="en-US"/>
+        </w:rPr>
+      </w:sdtEndPr>
+      <w:sdtContent>
+        <w:p>
+          <w:pPr>
+            <w:pStyle w:val="TtuloTDC"/>
+          </w:pPr>
+          <w:r>
+            <w:rPr>
+              <w:lang w:val="es-ES"/>
+            </w:rPr>
+            <w:t>Tabla de Contenido</w:t>
+          </w:r>
+        </w:p>
+        <w:p>
+          <w:pPr>
+            <w:pStyle w:val="TDC1"/>
+            <w:tabs>
+              <w:tab w:val="right" w:leader="dot" w:pos="8828"/>
+            </w:tabs>
+            <w:rPr>
+              <w:noProof/>
+            </w:rPr>
+          </w:pPr>
+          <w:r>
+            <w:fldChar w:fldCharType="begin"/>
+          </w:r>
+          <w:r>
+            <w:instrText xml:space="preserve"> TOC \o "1-3" \h \z \u </w:instrText>
+          </w:r>
+          <w:r>
+            <w:fldChar w:fldCharType="separate"/>
+          </w:r>
+          <w:hyperlink w:anchor="_Toc72134976" w:history="1">
+            <w:r>
+              <w:rPr>
+                <w:rStyle w:val="Hipervnculo"/>
+                <w:noProof/>
+              </w:rPr>
+              <w:t>Enunciado del proyecto Afo</w:t>
+            </w:r>
+            <w:r>
+              <w:rPr>
+                <w:rStyle w:val="Hipervnculo"/>
+                <w:noProof/>
+              </w:rPr>
+              <w:t>r</w:t>
+            </w:r>
+            <w:r>
+              <w:rPr>
+                <w:rStyle w:val="Hipervnculo"/>
+                <w:noProof/>
+              </w:rPr>
+              <w:t>e</w:t>
+            </w:r>
+            <w:r>
+              <w:rPr>
+                <w:noProof/>
+                <w:webHidden/>
+              </w:rPr>
+              <w:tab/>
+            </w:r>
+            <w:r>
+              <w:rPr>
+                <w:noProof/>
+                <w:webHidden/>
+              </w:rPr>
+              <w:fldChar w:fldCharType="begin"/>
+            </w:r>
+            <w:r>
+              <w:rPr>
+                <w:noProof/>
+                <w:webHidden/>
+              </w:rPr>
+              <w:instrText xml:space="preserve"> PAGEREF _Toc72134976 \h </w:instrText>
+            </w:r>
+            <w:r>
+              <w:rPr>
+                <w:noProof/>
+                <w:webHidden/>
+              </w:rPr>
+            </w:r>
+            <w:r>
+              <w:rPr>
+                <w:noProof/>
+                <w:webHidden/>
+              </w:rPr>
+              <w:fldChar w:fldCharType="separate"/>
+            </w:r>
+            <w:r>
+              <w:rPr>
+                <w:noProof/>
+                <w:webHidden/>
+              </w:rPr>
+              <w:t>3</w:t>
+            </w:r>
+            <w:r>
+              <w:rPr>
+                <w:noProof/>
+                <w:webHidden/>
+              </w:rPr>
+              <w:fldChar w:fldCharType="end"/>
+            </w:r>
+          </w:hyperlink>
+        </w:p>
+        <w:p>
+          <w:pPr>
+            <w:pStyle w:val="TDC1"/>
+            <w:tabs>
+              <w:tab w:val="right" w:leader="dot" w:pos="8828"/>
+            </w:tabs>
+            <w:rPr>
+              <w:noProof/>
+            </w:rPr>
+          </w:pPr>
+          <w:hyperlink w:anchor="_Toc72134977" w:history="1">
+            <w:r>
+              <w:rPr>
+                <w:rStyle w:val="Hipervnculo"/>
+                <w:noProof/>
+              </w:rPr>
+              <w:t>Requerimientos funcionales</w:t>
+            </w:r>
+            <w:r>
+              <w:rPr>
+                <w:noProof/>
+                <w:webHidden/>
+              </w:rPr>
+              <w:tab/>
+            </w:r>
+            <w:r>
+              <w:rPr>
+                <w:noProof/>
+                <w:webHidden/>
+              </w:rPr>
+              <w:fldChar w:fldCharType="begin"/>
+            </w:r>
+            <w:r>
+              <w:rPr>
+                <w:noProof/>
+                <w:webHidden/>
+              </w:rPr>
+              <w:instrText xml:space="preserve"> PAGEREF _Toc72134977 \h </w:instrText>
+            </w:r>
+            <w:r>
+              <w:rPr>
+                <w:noProof/>
+                <w:webHidden/>
+              </w:rPr>
+            </w:r>
+            <w:r>
+              <w:rPr>
+                <w:noProof/>
+                <w:webHidden/>
+              </w:rPr>
+              <w:fldChar w:fldCharType="separate"/>
+            </w:r>
+            <w:r>
+              <w:rPr>
+                <w:noProof/>
+                <w:webHidden/>
+              </w:rPr>
+              <w:t>4</w:t>
+            </w:r>
+            <w:r>
+              <w:rPr>
+                <w:noProof/>
+                <w:webHidden/>
+              </w:rPr>
+              <w:fldChar w:fldCharType="end"/>
+            </w:r>
+          </w:hyperlink>
+        </w:p>
+        <w:p>
+          <w:pPr>
+            <w:pStyle w:val="TDC1"/>
+            <w:tabs>
+              <w:tab w:val="right" w:leader="dot" w:pos="8828"/>
+            </w:tabs>
+            <w:rPr>
+              <w:noProof/>
+            </w:rPr>
+          </w:pPr>
+          <w:hyperlink w:anchor="_Toc72134978" w:history="1">
+            <w:r>
+              <w:rPr>
+                <w:rStyle w:val="Hipervnculo"/>
+                <w:noProof/>
+              </w:rPr>
+              <w:t>Justificación</w:t>
+            </w:r>
+            <w:r>
+              <w:rPr>
+                <w:noProof/>
+                <w:webHidden/>
+              </w:rPr>
+              <w:tab/>
+            </w:r>
+            <w:r>
+              <w:rPr>
+                <w:noProof/>
+                <w:webHidden/>
+              </w:rPr>
+              <w:fldChar w:fldCharType="begin"/>
+            </w:r>
+            <w:r>
+              <w:rPr>
+                <w:noProof/>
+                <w:webHidden/>
+              </w:rPr>
+              <w:instrText xml:space="preserve"> PAGEREF _Toc72134978 \h </w:instrText>
+            </w:r>
+            <w:r>
+              <w:rPr>
+                <w:noProof/>
+                <w:webHidden/>
+              </w:rPr>
+            </w:r>
+            <w:r>
+              <w:rPr>
+                <w:noProof/>
+                <w:webHidden/>
+              </w:rPr>
+              <w:fldChar w:fldCharType="separate"/>
+            </w:r>
+            <w:r>
+              <w:rPr>
+                <w:noProof/>
+                <w:webHidden/>
+              </w:rPr>
+              <w:t>7</w:t>
+            </w:r>
+            <w:r>
+              <w:rPr>
+                <w:noProof/>
+                <w:webHidden/>
+              </w:rPr>
+              <w:fldChar w:fldCharType="end"/>
+            </w:r>
+          </w:hyperlink>
+        </w:p>
+        <w:p>
+          <w:pPr>
+            <w:pStyle w:val="TDC1"/>
+            <w:tabs>
+              <w:tab w:val="right" w:leader="dot" w:pos="8828"/>
+            </w:tabs>
+            <w:rPr>
+              <w:noProof/>
+            </w:rPr>
+          </w:pPr>
+          <w:hyperlink w:anchor="_Toc72134979" w:history="1">
+            <w:r>
+              <w:rPr>
+                <w:rStyle w:val="Hipervnculo"/>
+                <w:noProof/>
+              </w:rPr>
+              <w:t>Mockups</w:t>
+            </w:r>
+            <w:r>
+              <w:rPr>
+                <w:noProof/>
+                <w:webHidden/>
+              </w:rPr>
+              <w:tab/>
+            </w:r>
+            <w:r>
+              <w:rPr>
+                <w:noProof/>
+                <w:webHidden/>
+              </w:rPr>
+              <w:fldChar w:fldCharType="begin"/>
+            </w:r>
+            <w:r>
+              <w:rPr>
+                <w:noProof/>
+                <w:webHidden/>
+              </w:rPr>
+              <w:instrText xml:space="preserve"> PAGEREF _Toc72134979 \h </w:instrText>
+            </w:r>
+            <w:r>
+              <w:rPr>
+                <w:noProof/>
+                <w:webHidden/>
+              </w:rPr>
+            </w:r>
+            <w:r>
+              <w:rPr>
+                <w:noProof/>
+                <w:webHidden/>
+              </w:rPr>
+              <w:fldChar w:fldCharType="separate"/>
+            </w:r>
+            <w:r>
+              <w:rPr>
+                <w:noProof/>
+                <w:webHidden/>
+              </w:rPr>
+              <w:t>8</w:t>
+            </w:r>
+            <w:r>
+              <w:rPr>
+                <w:noProof/>
+                <w:webHidden/>
+              </w:rPr>
+              <w:fldChar w:fldCharType="end"/>
+            </w:r>
+          </w:hyperlink>
+        </w:p>
+        <w:p>
+          <w:r>
+            <w:rPr>
+              <w:b/>
+              <w:bCs/>
+              <w:lang w:val="es-ES"/>
+            </w:rPr>
+            <w:fldChar w:fldCharType="end"/>
+          </w:r>
+        </w:p>
+      </w:sdtContent>
+    </w:sdt>
+    <w:p>
+      <w:pPr>
+        <w:rPr>
+          <w:rFonts w:ascii="Times New Roman" w:hAnsi="Times New Roman" w:cs="Times New Roman"/>
+          <w:sz w:val="24"/>
+          <w:szCs w:val="24"/>
+        </w:rPr>
+      </w:pPr>
+      <w:r>
+        <w:rPr>
+          <w:rFonts w:ascii="Times New Roman" w:hAnsi="Times New Roman" w:cs="Times New Roman"/>
+          <w:sz w:val="24"/>
+          <w:szCs w:val="24"/>
+        </w:rPr>
+        <w:br w:type="page"/>
+      </w:r>
+    </w:p>
     <w:p>
       <w:pPr>
         <w:jc w:val="center"/>
         <w:rPr>
           <w:rFonts w:ascii="Times New Roman" w:hAnsi="Times New Roman" w:cs="Times New Roman"/>
-          <w:b/>
-          <w:bCs/>
-          <w:sz w:val="24"/>
-          <w:szCs w:val="24"/>
-        </w:rPr>
-      </w:pPr>
-      <w:r>
-        <w:rPr>
-          <w:rFonts w:ascii="Times New Roman" w:hAnsi="Times New Roman" w:cs="Times New Roman"/>
-          <w:b/>
-          <w:bCs/>
-          <w:sz w:val="24"/>
-          <w:szCs w:val="24"/>
-        </w:rPr>
-        <w:lastRenderedPageBreak/>
+          <w:sz w:val="24"/>
+          <w:szCs w:val="24"/>
+        </w:rPr>
+      </w:pPr>
+    </w:p>
+    <w:p>
+      <w:pPr>
+        <w:pStyle w:val="Ttulo1"/>
+      </w:pPr>
+      <w:bookmarkStart w:id="0" w:name="_Toc72134976"/>
+      <w:r>
         <w:t>Enunciado del proyecto Afore</w:t>
       </w:r>
-    </w:p>
+      <w:bookmarkEnd w:id="0"/>
+    </w:p>
+    <w:p/>
     <w:p>
       <w:pPr>
         <w:jc w:val="both"/>
@@ -452,6 +808,14 @@
           <w:sz w:val="24"/>
           <w:szCs w:val="24"/>
         </w:rPr>
+        <w:t xml:space="preserve"> colombiana</w:t>
+      </w:r>
+      <w:r>
+        <w:rPr>
+          <w:rFonts w:ascii="Times New Roman" w:hAnsi="Times New Roman" w:cs="Times New Roman"/>
+          <w:sz w:val="24"/>
+          <w:szCs w:val="24"/>
+        </w:rPr>
         <w:t xml:space="preserve"> a </w:t>
       </w:r>
       <w:r>
@@ -921,57 +1285,33 @@
     </w:p>
     <w:p>
       <w:pPr>
-        <w:jc w:val="both"/>
-        <w:rPr>
-          <w:rFonts w:ascii="Times New Roman" w:hAnsi="Times New Roman" w:cs="Times New Roman"/>
-          <w:sz w:val="24"/>
-          <w:szCs w:val="24"/>
-        </w:rPr>
-      </w:pPr>
-    </w:p>
-    <w:p>
-      <w:pPr>
-        <w:jc w:val="both"/>
-        <w:rPr>
-          <w:rFonts w:ascii="Times New Roman" w:hAnsi="Times New Roman" w:cs="Times New Roman"/>
-          <w:sz w:val="24"/>
-          <w:szCs w:val="24"/>
-        </w:rPr>
-      </w:pPr>
-    </w:p>
-    <w:p>
-      <w:pPr>
-        <w:jc w:val="both"/>
-        <w:rPr>
-          <w:rFonts w:ascii="Times New Roman" w:hAnsi="Times New Roman" w:cs="Times New Roman"/>
-          <w:sz w:val="24"/>
-          <w:szCs w:val="24"/>
-        </w:rPr>
-      </w:pPr>
-    </w:p>
-    <w:p>
-      <w:pPr>
-        <w:rPr>
-          <w:rFonts w:ascii="Times New Roman" w:hAnsi="Times New Roman" w:cs="Times New Roman"/>
-          <w:b/>
-          <w:bCs/>
-          <w:sz w:val="24"/>
-          <w:szCs w:val="24"/>
-          <w:u w:val="single"/>
-        </w:rPr>
-      </w:pPr>
-      <w:r>
-        <w:rPr>
-          <w:rFonts w:ascii="Times New Roman" w:hAnsi="Times New Roman" w:cs="Times New Roman"/>
-          <w:b/>
-          <w:bCs/>
-          <w:sz w:val="24"/>
-          <w:szCs w:val="24"/>
-        </w:rPr>
+        <w:rPr>
+          <w:rFonts w:ascii="Times New Roman" w:hAnsi="Times New Roman" w:cs="Times New Roman"/>
+          <w:sz w:val="24"/>
+          <w:szCs w:val="24"/>
+        </w:rPr>
+      </w:pPr>
+      <w:r>
+        <w:rPr>
+          <w:rFonts w:ascii="Times New Roman" w:hAnsi="Times New Roman" w:cs="Times New Roman"/>
+          <w:sz w:val="24"/>
+          <w:szCs w:val="24"/>
+        </w:rPr>
+        <w:br w:type="page"/>
+      </w:r>
+    </w:p>
+    <w:p>
+      <w:pPr>
+        <w:pStyle w:val="Ttulo1"/>
+      </w:pPr>
+      <w:bookmarkStart w:id="1" w:name="_Toc72134977"/>
+      <w:r>
         <w:lastRenderedPageBreak/>
         <w:t>Requerimientos funcionales</w:t>
       </w:r>
-    </w:p>
+      <w:bookmarkEnd w:id="1"/>
+    </w:p>
+    <w:p/>
     <w:p>
       <w:pPr>
         <w:autoSpaceDE w:val="0"/>
@@ -1197,6 +1537,119 @@
           <w:sz w:val="24"/>
           <w:szCs w:val="24"/>
         </w:rPr>
+        <w:t>2</w:t>
+      </w:r>
+      <w:r>
+        <w:rPr>
+          <w:rFonts w:ascii="Times New Roman" w:hAnsi="Times New Roman" w:cs="Times New Roman"/>
+          <w:color w:val="000000"/>
+          <w:sz w:val="24"/>
+          <w:szCs w:val="24"/>
+        </w:rPr>
+        <w:t xml:space="preserve">: Crear un </w:t>
+      </w:r>
+      <w:r>
+        <w:rPr>
+          <w:rFonts w:ascii="Times New Roman" w:hAnsi="Times New Roman" w:cs="Times New Roman"/>
+          <w:color w:val="000000"/>
+          <w:sz w:val="24"/>
+          <w:szCs w:val="24"/>
+        </w:rPr>
+        <w:t>Domiciliario</w:t>
+      </w:r>
+      <w:r>
+        <w:rPr>
+          <w:rFonts w:ascii="Times New Roman" w:hAnsi="Times New Roman" w:cs="Times New Roman"/>
+          <w:color w:val="000000"/>
+          <w:sz w:val="24"/>
+          <w:szCs w:val="24"/>
+        </w:rPr>
+        <w:t xml:space="preserve">. Permite crear un </w:t>
+      </w:r>
+      <w:r>
+        <w:rPr>
+          <w:rFonts w:ascii="Times New Roman" w:hAnsi="Times New Roman" w:cs="Times New Roman"/>
+          <w:color w:val="000000"/>
+          <w:sz w:val="24"/>
+          <w:szCs w:val="24"/>
+        </w:rPr>
+        <w:t>domiciliario</w:t>
+      </w:r>
+      <w:r>
+        <w:rPr>
+          <w:rFonts w:ascii="Times New Roman" w:hAnsi="Times New Roman" w:cs="Times New Roman"/>
+          <w:color w:val="000000"/>
+          <w:sz w:val="24"/>
+          <w:szCs w:val="24"/>
+        </w:rPr>
+        <w:t xml:space="preserve"> con su nombre, </w:t>
+      </w:r>
+      <w:r>
+        <w:rPr>
+          <w:rFonts w:ascii="Times New Roman" w:hAnsi="Times New Roman" w:cs="Times New Roman"/>
+          <w:color w:val="000000"/>
+          <w:sz w:val="24"/>
+          <w:szCs w:val="24"/>
+        </w:rPr>
+        <w:t>apellidos, identificación</w:t>
+      </w:r>
+      <w:r>
+        <w:rPr>
+          <w:rFonts w:ascii="Times New Roman" w:hAnsi="Times New Roman" w:cs="Times New Roman"/>
+          <w:color w:val="000000"/>
+          <w:sz w:val="24"/>
+          <w:szCs w:val="24"/>
+        </w:rPr>
+        <w:t>, teléfono, usuario(identificación) y contraseña.</w:t>
+      </w:r>
+    </w:p>
+    <w:p>
+      <w:pPr>
+        <w:autoSpaceDE w:val="0"/>
+        <w:autoSpaceDN w:val="0"/>
+        <w:adjustRightInd w:val="0"/>
+        <w:spacing w:after="0" w:line="240" w:lineRule="auto"/>
+        <w:rPr>
+          <w:rFonts w:ascii="Times New Roman" w:hAnsi="Times New Roman" w:cs="Times New Roman"/>
+          <w:color w:val="000000"/>
+          <w:sz w:val="24"/>
+          <w:szCs w:val="24"/>
+        </w:rPr>
+      </w:pPr>
+    </w:p>
+    <w:p>
+      <w:pPr>
+        <w:autoSpaceDE w:val="0"/>
+        <w:autoSpaceDN w:val="0"/>
+        <w:adjustRightInd w:val="0"/>
+        <w:spacing w:after="0" w:line="240" w:lineRule="auto"/>
+        <w:rPr>
+          <w:rFonts w:ascii="Times New Roman" w:hAnsi="Times New Roman" w:cs="Times New Roman"/>
+          <w:color w:val="000000"/>
+          <w:sz w:val="24"/>
+          <w:szCs w:val="24"/>
+        </w:rPr>
+      </w:pPr>
+      <w:r>
+        <w:rPr>
+          <w:rFonts w:ascii="Times New Roman" w:hAnsi="Times New Roman" w:cs="Times New Roman"/>
+          <w:b/>
+          <w:bCs/>
+          <w:color w:val="000000"/>
+          <w:sz w:val="24"/>
+          <w:szCs w:val="24"/>
+        </w:rPr>
+        <w:t>R</w:t>
+      </w:r>
+      <w:r>
+        <w:rPr>
+          <w:rFonts w:ascii="Times New Roman" w:hAnsi="Times New Roman" w:cs="Times New Roman"/>
+          <w:b/>
+          <w:bCs/>
+          <w:color w:val="000000"/>
+          <w:sz w:val="24"/>
+          <w:szCs w:val="24"/>
+        </w:rPr>
         <w:t>3</w:t>
       </w:r>
       <w:r>
@@ -1215,7 +1668,7 @@
           <w:sz w:val="24"/>
           <w:szCs w:val="24"/>
         </w:rPr>
-        <w:t>Domiciliario</w:t>
+        <w:t>Cajero</w:t>
       </w:r>
       <w:r>
         <w:rPr>
@@ -1233,34 +1686,34 @@
           <w:sz w:val="24"/>
           <w:szCs w:val="24"/>
         </w:rPr>
-        <w:t>domiciliario</w:t>
-      </w:r>
-      <w:r>
-        <w:rPr>
-          <w:rFonts w:ascii="Times New Roman" w:hAnsi="Times New Roman" w:cs="Times New Roman"/>
-          <w:color w:val="000000"/>
-          <w:sz w:val="24"/>
-          <w:szCs w:val="24"/>
-        </w:rPr>
-        <w:t xml:space="preserve"> con su nombre, </w:t>
-      </w:r>
-      <w:r>
-        <w:rPr>
-          <w:rFonts w:ascii="Times New Roman" w:hAnsi="Times New Roman" w:cs="Times New Roman"/>
-          <w:color w:val="000000"/>
-          <w:sz w:val="24"/>
-          <w:szCs w:val="24"/>
-        </w:rPr>
-        <w:t>apellidos, identificación</w:t>
-      </w:r>
-      <w:r>
-        <w:rPr>
-          <w:rFonts w:ascii="Times New Roman" w:hAnsi="Times New Roman" w:cs="Times New Roman"/>
-          <w:color w:val="000000"/>
-          <w:sz w:val="24"/>
-          <w:szCs w:val="24"/>
-        </w:rPr>
-        <w:t>, teléfono, usuario(identificación) y contraseña.</w:t>
+        <w:t>cajero</w:t>
+      </w:r>
+      <w:r>
+        <w:rPr>
+          <w:rFonts w:ascii="Times New Roman" w:hAnsi="Times New Roman" w:cs="Times New Roman"/>
+          <w:color w:val="000000"/>
+          <w:sz w:val="24"/>
+          <w:szCs w:val="24"/>
+        </w:rPr>
+        <w:t xml:space="preserve"> </w:t>
+      </w:r>
+      <w:r>
+        <w:rPr>
+          <w:rFonts w:ascii="Times New Roman" w:hAnsi="Times New Roman" w:cs="Times New Roman"/>
+          <w:color w:val="000000"/>
+          <w:sz w:val="24"/>
+          <w:szCs w:val="24"/>
+        </w:rPr>
+        <w:t xml:space="preserve">con su nombre, </w:t>
+      </w:r>
+      <w:r>
+        <w:rPr>
+          <w:rFonts w:ascii="Times New Roman" w:hAnsi="Times New Roman" w:cs="Times New Roman"/>
+          <w:color w:val="000000"/>
+          <w:sz w:val="24"/>
+          <w:szCs w:val="24"/>
+        </w:rPr>
+        <w:t>apellidos, identificación, teléfono, usuario(identificación) y contraseña.</w:t>
       </w:r>
     </w:p>
     <w:p>
@@ -1310,6 +1763,1937 @@
           <w:sz w:val="24"/>
           <w:szCs w:val="24"/>
         </w:rPr>
+        <w:t>4</w:t>
+      </w:r>
+      <w:r>
+        <w:rPr>
+          <w:rFonts w:ascii="Times New Roman" w:hAnsi="Times New Roman" w:cs="Times New Roman"/>
+          <w:color w:val="000000"/>
+          <w:sz w:val="24"/>
+          <w:szCs w:val="24"/>
+        </w:rPr>
+        <w:t xml:space="preserve">: Crear un </w:t>
+      </w:r>
+      <w:r>
+        <w:rPr>
+          <w:rFonts w:ascii="Times New Roman" w:hAnsi="Times New Roman" w:cs="Times New Roman"/>
+          <w:color w:val="000000"/>
+          <w:sz w:val="24"/>
+          <w:szCs w:val="24"/>
+        </w:rPr>
+        <w:t>Mesero</w:t>
+      </w:r>
+      <w:r>
+        <w:rPr>
+          <w:rFonts w:ascii="Times New Roman" w:hAnsi="Times New Roman" w:cs="Times New Roman"/>
+          <w:color w:val="000000"/>
+          <w:sz w:val="24"/>
+          <w:szCs w:val="24"/>
+        </w:rPr>
+        <w:t xml:space="preserve">. Permite crear un </w:t>
+      </w:r>
+      <w:r>
+        <w:rPr>
+          <w:rFonts w:ascii="Times New Roman" w:hAnsi="Times New Roman" w:cs="Times New Roman"/>
+          <w:color w:val="000000"/>
+          <w:sz w:val="24"/>
+          <w:szCs w:val="24"/>
+        </w:rPr>
+        <w:t xml:space="preserve">mesero </w:t>
+      </w:r>
+      <w:r>
+        <w:rPr>
+          <w:rFonts w:ascii="Times New Roman" w:hAnsi="Times New Roman" w:cs="Times New Roman"/>
+          <w:color w:val="000000"/>
+          <w:sz w:val="24"/>
+          <w:szCs w:val="24"/>
+        </w:rPr>
+        <w:t xml:space="preserve">con su nombre, </w:t>
+      </w:r>
+      <w:r>
+        <w:rPr>
+          <w:rFonts w:ascii="Times New Roman" w:hAnsi="Times New Roman" w:cs="Times New Roman"/>
+          <w:color w:val="000000"/>
+          <w:sz w:val="24"/>
+          <w:szCs w:val="24"/>
+        </w:rPr>
+        <w:t>apellidos, identificación, teléfono, usuario(identificación) y contraseña.</w:t>
+      </w:r>
+    </w:p>
+    <w:p>
+      <w:pPr>
+        <w:autoSpaceDE w:val="0"/>
+        <w:autoSpaceDN w:val="0"/>
+        <w:adjustRightInd w:val="0"/>
+        <w:spacing w:after="0" w:line="240" w:lineRule="auto"/>
+        <w:rPr>
+          <w:rFonts w:ascii="Times New Roman" w:hAnsi="Times New Roman" w:cs="Times New Roman"/>
+          <w:color w:val="000000"/>
+          <w:sz w:val="24"/>
+          <w:szCs w:val="24"/>
+        </w:rPr>
+      </w:pPr>
+    </w:p>
+    <w:p>
+      <w:pPr>
+        <w:autoSpaceDE w:val="0"/>
+        <w:autoSpaceDN w:val="0"/>
+        <w:adjustRightInd w:val="0"/>
+        <w:spacing w:after="0" w:line="240" w:lineRule="auto"/>
+        <w:rPr>
+          <w:rFonts w:ascii="Times New Roman" w:hAnsi="Times New Roman" w:cs="Times New Roman"/>
+          <w:color w:val="000000"/>
+          <w:sz w:val="24"/>
+          <w:szCs w:val="24"/>
+        </w:rPr>
+      </w:pPr>
+      <w:r>
+        <w:rPr>
+          <w:rFonts w:ascii="Times New Roman" w:hAnsi="Times New Roman" w:cs="Times New Roman"/>
+          <w:b/>
+          <w:bCs/>
+          <w:color w:val="000000"/>
+          <w:sz w:val="24"/>
+          <w:szCs w:val="24"/>
+        </w:rPr>
+        <w:t>R</w:t>
+      </w:r>
+      <w:r>
+        <w:rPr>
+          <w:rFonts w:ascii="Times New Roman" w:hAnsi="Times New Roman" w:cs="Times New Roman"/>
+          <w:b/>
+          <w:bCs/>
+          <w:color w:val="000000"/>
+          <w:sz w:val="24"/>
+          <w:szCs w:val="24"/>
+        </w:rPr>
+        <w:t>5</w:t>
+      </w:r>
+      <w:r>
+        <w:rPr>
+          <w:rFonts w:ascii="Times New Roman" w:hAnsi="Times New Roman" w:cs="Times New Roman"/>
+          <w:color w:val="000000"/>
+          <w:sz w:val="24"/>
+          <w:szCs w:val="24"/>
+        </w:rPr>
+        <w:t xml:space="preserve">: Crear un Cliente. Permite crear un cliente con su nombre, </w:t>
+      </w:r>
+      <w:r>
+        <w:rPr>
+          <w:rFonts w:ascii="Times New Roman" w:hAnsi="Times New Roman" w:cs="Times New Roman"/>
+          <w:color w:val="000000"/>
+          <w:sz w:val="24"/>
+          <w:szCs w:val="24"/>
+        </w:rPr>
+        <w:t>su identificación</w:t>
+      </w:r>
+      <w:r>
+        <w:rPr>
+          <w:rFonts w:ascii="Times New Roman" w:hAnsi="Times New Roman" w:cs="Times New Roman"/>
+          <w:color w:val="000000"/>
+          <w:sz w:val="24"/>
+          <w:szCs w:val="24"/>
+        </w:rPr>
+        <w:t>, su</w:t>
+      </w:r>
+      <w:r>
+        <w:rPr>
+          <w:rFonts w:ascii="Times New Roman" w:hAnsi="Times New Roman" w:cs="Times New Roman"/>
+          <w:color w:val="000000"/>
+          <w:sz w:val="24"/>
+          <w:szCs w:val="24"/>
+        </w:rPr>
+        <w:t xml:space="preserve"> </w:t>
+      </w:r>
+      <w:r>
+        <w:rPr>
+          <w:rFonts w:ascii="Times New Roman" w:hAnsi="Times New Roman" w:cs="Times New Roman"/>
+          <w:color w:val="000000"/>
+          <w:sz w:val="24"/>
+          <w:szCs w:val="24"/>
+        </w:rPr>
+        <w:t>dirección</w:t>
+      </w:r>
+      <w:r>
+        <w:rPr>
+          <w:rFonts w:ascii="Times New Roman" w:hAnsi="Times New Roman" w:cs="Times New Roman"/>
+          <w:color w:val="000000"/>
+          <w:sz w:val="24"/>
+          <w:szCs w:val="24"/>
+        </w:rPr>
+        <w:t>(opcional)</w:t>
+      </w:r>
+      <w:r>
+        <w:rPr>
+          <w:rFonts w:ascii="Times New Roman" w:hAnsi="Times New Roman" w:cs="Times New Roman"/>
+          <w:color w:val="000000"/>
+          <w:sz w:val="24"/>
+          <w:szCs w:val="24"/>
+        </w:rPr>
+        <w:t xml:space="preserve">, su </w:t>
+      </w:r>
+      <w:r>
+        <w:rPr>
+          <w:rFonts w:ascii="Times New Roman" w:hAnsi="Times New Roman" w:cs="Times New Roman"/>
+          <w:color w:val="000000"/>
+          <w:sz w:val="24"/>
+          <w:szCs w:val="24"/>
+        </w:rPr>
+        <w:t xml:space="preserve">teléfono </w:t>
+      </w:r>
+      <w:r>
+        <w:rPr>
+          <w:rFonts w:ascii="Times New Roman" w:hAnsi="Times New Roman" w:cs="Times New Roman"/>
+          <w:color w:val="000000"/>
+          <w:sz w:val="24"/>
+          <w:szCs w:val="24"/>
+        </w:rPr>
+        <w:t xml:space="preserve">y unas observaciones. </w:t>
+      </w:r>
+      <w:r>
+        <w:rPr>
+          <w:rFonts w:ascii="Times New Roman" w:hAnsi="Times New Roman" w:cs="Times New Roman"/>
+          <w:color w:val="000000"/>
+          <w:sz w:val="24"/>
+          <w:szCs w:val="24"/>
+        </w:rPr>
+        <w:t>Un cliente será guardado en el programa.</w:t>
+      </w:r>
+    </w:p>
+    <w:p>
+      <w:pPr>
+        <w:autoSpaceDE w:val="0"/>
+        <w:autoSpaceDN w:val="0"/>
+        <w:adjustRightInd w:val="0"/>
+        <w:spacing w:after="0" w:line="240" w:lineRule="auto"/>
+        <w:rPr>
+          <w:rFonts w:ascii="Times New Roman" w:hAnsi="Times New Roman" w:cs="Times New Roman"/>
+          <w:color w:val="000000"/>
+          <w:sz w:val="24"/>
+          <w:szCs w:val="24"/>
+        </w:rPr>
+      </w:pPr>
+    </w:p>
+    <w:p>
+      <w:pPr>
+        <w:autoSpaceDE w:val="0"/>
+        <w:autoSpaceDN w:val="0"/>
+        <w:adjustRightInd w:val="0"/>
+        <w:spacing w:after="0" w:line="240" w:lineRule="auto"/>
+        <w:rPr>
+          <w:rFonts w:ascii="Times New Roman" w:hAnsi="Times New Roman" w:cs="Times New Roman"/>
+          <w:color w:val="000000"/>
+          <w:sz w:val="24"/>
+          <w:szCs w:val="24"/>
+        </w:rPr>
+      </w:pPr>
+      <w:r>
+        <w:rPr>
+          <w:rFonts w:ascii="Times New Roman" w:hAnsi="Times New Roman" w:cs="Times New Roman"/>
+          <w:b/>
+          <w:bCs/>
+          <w:color w:val="000000"/>
+          <w:sz w:val="24"/>
+          <w:szCs w:val="24"/>
+        </w:rPr>
+        <w:t>R</w:t>
+      </w:r>
+      <w:r>
+        <w:rPr>
+          <w:rFonts w:ascii="Times New Roman" w:hAnsi="Times New Roman" w:cs="Times New Roman"/>
+          <w:b/>
+          <w:bCs/>
+          <w:color w:val="000000"/>
+          <w:sz w:val="24"/>
+          <w:szCs w:val="24"/>
+        </w:rPr>
+        <w:t>6</w:t>
+      </w:r>
+      <w:r>
+        <w:rPr>
+          <w:rFonts w:ascii="Times New Roman" w:hAnsi="Times New Roman" w:cs="Times New Roman"/>
+          <w:color w:val="000000"/>
+          <w:sz w:val="24"/>
+          <w:szCs w:val="24"/>
+        </w:rPr>
+        <w:t xml:space="preserve">: </w:t>
+      </w:r>
+      <w:r>
+        <w:rPr>
+          <w:rFonts w:ascii="Times New Roman" w:hAnsi="Times New Roman" w:cs="Times New Roman"/>
+          <w:color w:val="000000"/>
+          <w:sz w:val="24"/>
+          <w:szCs w:val="24"/>
+        </w:rPr>
+        <w:t>Actualizar</w:t>
+      </w:r>
+      <w:r>
+        <w:rPr>
+          <w:rFonts w:ascii="Times New Roman" w:hAnsi="Times New Roman" w:cs="Times New Roman"/>
+          <w:color w:val="000000"/>
+          <w:sz w:val="24"/>
+          <w:szCs w:val="24"/>
+        </w:rPr>
+        <w:t xml:space="preserve"> un Cliente. Permite </w:t>
+      </w:r>
+      <w:r>
+        <w:rPr>
+          <w:rFonts w:ascii="Times New Roman" w:hAnsi="Times New Roman" w:cs="Times New Roman"/>
+          <w:color w:val="000000"/>
+          <w:sz w:val="24"/>
+          <w:szCs w:val="24"/>
+        </w:rPr>
+        <w:t>actualizar</w:t>
+      </w:r>
+      <w:r>
+        <w:rPr>
+          <w:rFonts w:ascii="Times New Roman" w:hAnsi="Times New Roman" w:cs="Times New Roman"/>
+          <w:color w:val="000000"/>
+          <w:sz w:val="24"/>
+          <w:szCs w:val="24"/>
+        </w:rPr>
+        <w:t xml:space="preserve"> un cliente con su nombre, </w:t>
+      </w:r>
+      <w:r>
+        <w:rPr>
+          <w:rFonts w:ascii="Times New Roman" w:hAnsi="Times New Roman" w:cs="Times New Roman"/>
+          <w:color w:val="000000"/>
+          <w:sz w:val="24"/>
+          <w:szCs w:val="24"/>
+        </w:rPr>
+        <w:t>su identificación</w:t>
+      </w:r>
+      <w:r>
+        <w:rPr>
+          <w:rFonts w:ascii="Times New Roman" w:hAnsi="Times New Roman" w:cs="Times New Roman"/>
+          <w:color w:val="000000"/>
+          <w:sz w:val="24"/>
+          <w:szCs w:val="24"/>
+        </w:rPr>
+        <w:t>, su</w:t>
+      </w:r>
+      <w:r>
+        <w:rPr>
+          <w:rFonts w:ascii="Times New Roman" w:hAnsi="Times New Roman" w:cs="Times New Roman"/>
+          <w:color w:val="000000"/>
+          <w:sz w:val="24"/>
+          <w:szCs w:val="24"/>
+        </w:rPr>
+        <w:t xml:space="preserve"> </w:t>
+      </w:r>
+      <w:r>
+        <w:rPr>
+          <w:rFonts w:ascii="Times New Roman" w:hAnsi="Times New Roman" w:cs="Times New Roman"/>
+          <w:color w:val="000000"/>
+          <w:sz w:val="24"/>
+          <w:szCs w:val="24"/>
+        </w:rPr>
+        <w:t>dirección</w:t>
+      </w:r>
+      <w:r>
+        <w:rPr>
+          <w:rFonts w:ascii="Times New Roman" w:hAnsi="Times New Roman" w:cs="Times New Roman"/>
+          <w:color w:val="000000"/>
+          <w:sz w:val="24"/>
+          <w:szCs w:val="24"/>
+        </w:rPr>
+        <w:t xml:space="preserve"> (</w:t>
+      </w:r>
+      <w:r>
+        <w:rPr>
+          <w:rFonts w:ascii="Times New Roman" w:hAnsi="Times New Roman" w:cs="Times New Roman"/>
+          <w:color w:val="000000"/>
+          <w:sz w:val="24"/>
+          <w:szCs w:val="24"/>
+        </w:rPr>
+        <w:t>opcional</w:t>
+      </w:r>
+      <w:r>
+        <w:rPr>
+          <w:rFonts w:ascii="Times New Roman" w:hAnsi="Times New Roman" w:cs="Times New Roman"/>
+          <w:color w:val="000000"/>
+          <w:sz w:val="24"/>
+          <w:szCs w:val="24"/>
+        </w:rPr>
+        <w:t>)</w:t>
+      </w:r>
+      <w:r>
+        <w:rPr>
+          <w:rFonts w:ascii="Times New Roman" w:hAnsi="Times New Roman" w:cs="Times New Roman"/>
+          <w:color w:val="000000"/>
+          <w:sz w:val="24"/>
+          <w:szCs w:val="24"/>
+        </w:rPr>
+        <w:t xml:space="preserve">, su </w:t>
+      </w:r>
+      <w:r>
+        <w:rPr>
+          <w:rFonts w:ascii="Times New Roman" w:hAnsi="Times New Roman" w:cs="Times New Roman"/>
+          <w:color w:val="000000"/>
+          <w:sz w:val="24"/>
+          <w:szCs w:val="24"/>
+        </w:rPr>
+        <w:t xml:space="preserve">teléfono </w:t>
+      </w:r>
+      <w:r>
+        <w:rPr>
+          <w:rFonts w:ascii="Times New Roman" w:hAnsi="Times New Roman" w:cs="Times New Roman"/>
+          <w:color w:val="000000"/>
+          <w:sz w:val="24"/>
+          <w:szCs w:val="24"/>
+        </w:rPr>
+        <w:t xml:space="preserve">y unas observaciones. </w:t>
+      </w:r>
+      <w:r>
+        <w:rPr>
+          <w:rFonts w:ascii="Times New Roman" w:hAnsi="Times New Roman" w:cs="Times New Roman"/>
+          <w:color w:val="000000"/>
+          <w:sz w:val="24"/>
+          <w:szCs w:val="24"/>
+        </w:rPr>
+        <w:t xml:space="preserve">Un cliente será </w:t>
+      </w:r>
+      <w:r>
+        <w:rPr>
+          <w:rFonts w:ascii="Times New Roman" w:hAnsi="Times New Roman" w:cs="Times New Roman"/>
+          <w:color w:val="000000"/>
+          <w:sz w:val="24"/>
+          <w:szCs w:val="24"/>
+        </w:rPr>
+        <w:t>actualizado</w:t>
+      </w:r>
+      <w:r>
+        <w:rPr>
+          <w:rFonts w:ascii="Times New Roman" w:hAnsi="Times New Roman" w:cs="Times New Roman"/>
+          <w:color w:val="000000"/>
+          <w:sz w:val="24"/>
+          <w:szCs w:val="24"/>
+        </w:rPr>
+        <w:t xml:space="preserve"> en el programa.</w:t>
+      </w:r>
+    </w:p>
+    <w:p>
+      <w:pPr>
+        <w:autoSpaceDE w:val="0"/>
+        <w:autoSpaceDN w:val="0"/>
+        <w:adjustRightInd w:val="0"/>
+        <w:spacing w:after="0" w:line="240" w:lineRule="auto"/>
+        <w:rPr>
+          <w:rFonts w:ascii="Times New Roman" w:hAnsi="Times New Roman" w:cs="Times New Roman"/>
+          <w:sz w:val="24"/>
+          <w:szCs w:val="24"/>
+        </w:rPr>
+      </w:pPr>
+    </w:p>
+    <w:p>
+      <w:pPr>
+        <w:autoSpaceDE w:val="0"/>
+        <w:autoSpaceDN w:val="0"/>
+        <w:adjustRightInd w:val="0"/>
+        <w:spacing w:after="0" w:line="240" w:lineRule="auto"/>
+        <w:rPr>
+          <w:rFonts w:ascii="Times New Roman" w:hAnsi="Times New Roman" w:cs="Times New Roman"/>
+          <w:color w:val="000000"/>
+          <w:sz w:val="24"/>
+          <w:szCs w:val="24"/>
+        </w:rPr>
+      </w:pPr>
+      <w:r>
+        <w:rPr>
+          <w:rFonts w:ascii="Times New Roman" w:hAnsi="Times New Roman" w:cs="Times New Roman"/>
+          <w:b/>
+          <w:bCs/>
+          <w:color w:val="000000"/>
+          <w:sz w:val="24"/>
+          <w:szCs w:val="24"/>
+        </w:rPr>
+        <w:t>R</w:t>
+      </w:r>
+      <w:r>
+        <w:rPr>
+          <w:rFonts w:ascii="Times New Roman" w:hAnsi="Times New Roman" w:cs="Times New Roman"/>
+          <w:b/>
+          <w:bCs/>
+          <w:color w:val="000000"/>
+          <w:sz w:val="24"/>
+          <w:szCs w:val="24"/>
+        </w:rPr>
+        <w:t>7</w:t>
+      </w:r>
+      <w:r>
+        <w:rPr>
+          <w:rFonts w:ascii="Times New Roman" w:hAnsi="Times New Roman" w:cs="Times New Roman"/>
+          <w:color w:val="000000"/>
+          <w:sz w:val="24"/>
+          <w:szCs w:val="24"/>
+        </w:rPr>
+        <w:t>: Crear un Pedido. Permite crear un pedido con un código autogenerado, con su estado</w:t>
+      </w:r>
+    </w:p>
+    <w:p>
+      <w:pPr>
+        <w:autoSpaceDE w:val="0"/>
+        <w:autoSpaceDN w:val="0"/>
+        <w:adjustRightInd w:val="0"/>
+        <w:spacing w:after="0" w:line="240" w:lineRule="auto"/>
+        <w:rPr>
+          <w:rFonts w:ascii="Times New Roman" w:hAnsi="Times New Roman" w:cs="Times New Roman"/>
+          <w:color w:val="000000"/>
+          <w:sz w:val="24"/>
+          <w:szCs w:val="24"/>
+        </w:rPr>
+      </w:pPr>
+      <w:r>
+        <w:rPr>
+          <w:rFonts w:ascii="Times New Roman" w:hAnsi="Times New Roman" w:cs="Times New Roman"/>
+          <w:color w:val="000000"/>
+          <w:sz w:val="24"/>
+          <w:szCs w:val="24"/>
+        </w:rPr>
+        <w:t>predeterminado (ACTIVO), con los productos (mínimo uno) y su cantidad (mínimo uno), con el nombre del cliente que lo solicita y el nombre del empleado que se encarga de él, con la fecha y hora del pedido, además unas observaciones del pedido (si las hay). Este pedido es añadido a la lista de pedidos del empleado.</w:t>
+      </w:r>
+    </w:p>
+    <w:p>
+      <w:pPr>
+        <w:autoSpaceDE w:val="0"/>
+        <w:autoSpaceDN w:val="0"/>
+        <w:adjustRightInd w:val="0"/>
+        <w:spacing w:after="0" w:line="240" w:lineRule="auto"/>
+        <w:rPr>
+          <w:rFonts w:ascii="Times New Roman" w:hAnsi="Times New Roman" w:cs="Times New Roman"/>
+          <w:color w:val="000000"/>
+          <w:sz w:val="24"/>
+          <w:szCs w:val="24"/>
+        </w:rPr>
+      </w:pPr>
+    </w:p>
+    <w:p>
+      <w:pPr>
+        <w:autoSpaceDE w:val="0"/>
+        <w:autoSpaceDN w:val="0"/>
+        <w:adjustRightInd w:val="0"/>
+        <w:spacing w:after="0" w:line="240" w:lineRule="auto"/>
+        <w:rPr>
+          <w:rFonts w:ascii="Times New Roman" w:hAnsi="Times New Roman" w:cs="Times New Roman"/>
+          <w:color w:val="000000"/>
+          <w:sz w:val="24"/>
+          <w:szCs w:val="24"/>
+        </w:rPr>
+      </w:pPr>
+      <w:r>
+        <w:rPr>
+          <w:rFonts w:ascii="Times New Roman" w:hAnsi="Times New Roman" w:cs="Times New Roman"/>
+          <w:b/>
+          <w:bCs/>
+          <w:color w:val="000000"/>
+          <w:sz w:val="24"/>
+          <w:szCs w:val="24"/>
+        </w:rPr>
+        <w:t>R</w:t>
+      </w:r>
+      <w:r>
+        <w:rPr>
+          <w:rFonts w:ascii="Times New Roman" w:hAnsi="Times New Roman" w:cs="Times New Roman"/>
+          <w:b/>
+          <w:bCs/>
+          <w:color w:val="000000"/>
+          <w:sz w:val="24"/>
+          <w:szCs w:val="24"/>
+        </w:rPr>
+        <w:t>8</w:t>
+      </w:r>
+      <w:r>
+        <w:rPr>
+          <w:rFonts w:ascii="Times New Roman" w:hAnsi="Times New Roman" w:cs="Times New Roman"/>
+          <w:b/>
+          <w:bCs/>
+          <w:color w:val="000000"/>
+          <w:sz w:val="24"/>
+          <w:szCs w:val="24"/>
+        </w:rPr>
+        <w:t>:</w:t>
+      </w:r>
+      <w:r>
+        <w:rPr>
+          <w:rFonts w:ascii="Times New Roman" w:hAnsi="Times New Roman" w:cs="Times New Roman"/>
+          <w:color w:val="000000"/>
+          <w:sz w:val="24"/>
+          <w:szCs w:val="24"/>
+        </w:rPr>
+        <w:t xml:space="preserve"> Eliminar producto. Elimina un producto a partir de su nombre. Este producto puede ser eliminado siempre y cuando no haya un pedido sin entregar que lo contenga.</w:t>
+      </w:r>
+    </w:p>
+    <w:p>
+      <w:pPr>
+        <w:autoSpaceDE w:val="0"/>
+        <w:autoSpaceDN w:val="0"/>
+        <w:adjustRightInd w:val="0"/>
+        <w:spacing w:after="0" w:line="240" w:lineRule="auto"/>
+        <w:rPr>
+          <w:rFonts w:ascii="Times New Roman" w:hAnsi="Times New Roman" w:cs="Times New Roman"/>
+          <w:color w:val="000000"/>
+          <w:sz w:val="24"/>
+          <w:szCs w:val="24"/>
+        </w:rPr>
+      </w:pPr>
+    </w:p>
+    <w:p>
+      <w:pPr>
+        <w:autoSpaceDE w:val="0"/>
+        <w:autoSpaceDN w:val="0"/>
+        <w:adjustRightInd w:val="0"/>
+        <w:spacing w:after="0" w:line="240" w:lineRule="auto"/>
+        <w:rPr>
+          <w:rFonts w:ascii="Times New Roman" w:hAnsi="Times New Roman" w:cs="Times New Roman"/>
+          <w:color w:val="000000"/>
+          <w:sz w:val="24"/>
+          <w:szCs w:val="24"/>
+        </w:rPr>
+      </w:pPr>
+      <w:r>
+        <w:rPr>
+          <w:rFonts w:ascii="Times New Roman" w:hAnsi="Times New Roman" w:cs="Times New Roman"/>
+          <w:b/>
+          <w:bCs/>
+          <w:color w:val="000000"/>
+          <w:sz w:val="24"/>
+          <w:szCs w:val="24"/>
+        </w:rPr>
+        <w:t>R</w:t>
+      </w:r>
+      <w:r>
+        <w:rPr>
+          <w:rFonts w:ascii="Times New Roman" w:hAnsi="Times New Roman" w:cs="Times New Roman"/>
+          <w:b/>
+          <w:bCs/>
+          <w:color w:val="000000"/>
+          <w:sz w:val="24"/>
+          <w:szCs w:val="24"/>
+        </w:rPr>
+        <w:t>9</w:t>
+      </w:r>
+      <w:r>
+        <w:rPr>
+          <w:rFonts w:ascii="Times New Roman" w:hAnsi="Times New Roman" w:cs="Times New Roman"/>
+          <w:b/>
+          <w:bCs/>
+          <w:color w:val="000000"/>
+          <w:sz w:val="24"/>
+          <w:szCs w:val="24"/>
+        </w:rPr>
+        <w:t xml:space="preserve">: </w:t>
+      </w:r>
+      <w:r>
+        <w:rPr>
+          <w:rFonts w:ascii="Times New Roman" w:hAnsi="Times New Roman" w:cs="Times New Roman"/>
+          <w:color w:val="000000"/>
+          <w:sz w:val="24"/>
+          <w:szCs w:val="24"/>
+        </w:rPr>
+        <w:t>Eliminar un cliente. Eliminar un cliente a partir de su id. Este cliente podrá ser</w:t>
+      </w:r>
+    </w:p>
+    <w:p>
+      <w:pPr>
+        <w:autoSpaceDE w:val="0"/>
+        <w:autoSpaceDN w:val="0"/>
+        <w:adjustRightInd w:val="0"/>
+        <w:spacing w:after="0" w:line="240" w:lineRule="auto"/>
+        <w:rPr>
+          <w:rFonts w:ascii="Times New Roman" w:hAnsi="Times New Roman" w:cs="Times New Roman"/>
+          <w:color w:val="000000"/>
+          <w:sz w:val="24"/>
+          <w:szCs w:val="24"/>
+        </w:rPr>
+      </w:pPr>
+      <w:r>
+        <w:rPr>
+          <w:rFonts w:ascii="Times New Roman" w:hAnsi="Times New Roman" w:cs="Times New Roman"/>
+          <w:color w:val="000000"/>
+          <w:sz w:val="24"/>
+          <w:szCs w:val="24"/>
+        </w:rPr>
+        <w:t>eliminado solo si no hay ningún pedido a su nombre.</w:t>
+      </w:r>
+    </w:p>
+    <w:p>
+      <w:pPr>
+        <w:autoSpaceDE w:val="0"/>
+        <w:autoSpaceDN w:val="0"/>
+        <w:adjustRightInd w:val="0"/>
+        <w:spacing w:after="0" w:line="240" w:lineRule="auto"/>
+        <w:rPr>
+          <w:rFonts w:ascii="Times New Roman" w:hAnsi="Times New Roman" w:cs="Times New Roman"/>
+          <w:sz w:val="24"/>
+          <w:szCs w:val="24"/>
+        </w:rPr>
+      </w:pPr>
+    </w:p>
+    <w:p>
+      <w:pPr>
+        <w:autoSpaceDE w:val="0"/>
+        <w:autoSpaceDN w:val="0"/>
+        <w:adjustRightInd w:val="0"/>
+        <w:spacing w:after="0" w:line="240" w:lineRule="auto"/>
+        <w:rPr>
+          <w:rFonts w:ascii="Times New Roman" w:hAnsi="Times New Roman" w:cs="Times New Roman"/>
+          <w:color w:val="000000"/>
+          <w:sz w:val="24"/>
+          <w:szCs w:val="24"/>
+        </w:rPr>
+      </w:pPr>
+      <w:r>
+        <w:rPr>
+          <w:rFonts w:ascii="Times New Roman" w:hAnsi="Times New Roman" w:cs="Times New Roman"/>
+          <w:b/>
+          <w:bCs/>
+          <w:color w:val="000000"/>
+          <w:sz w:val="24"/>
+          <w:szCs w:val="24"/>
+        </w:rPr>
+        <w:t>R</w:t>
+      </w:r>
+      <w:r>
+        <w:rPr>
+          <w:rFonts w:ascii="Times New Roman" w:hAnsi="Times New Roman" w:cs="Times New Roman"/>
+          <w:b/>
+          <w:bCs/>
+          <w:color w:val="000000"/>
+          <w:sz w:val="24"/>
+          <w:szCs w:val="24"/>
+        </w:rPr>
+        <w:t>10</w:t>
+      </w:r>
+      <w:r>
+        <w:rPr>
+          <w:rFonts w:ascii="Times New Roman" w:hAnsi="Times New Roman" w:cs="Times New Roman"/>
+          <w:b/>
+          <w:bCs/>
+          <w:color w:val="000000"/>
+          <w:sz w:val="24"/>
+          <w:szCs w:val="24"/>
+        </w:rPr>
+        <w:t>:</w:t>
+      </w:r>
+      <w:r>
+        <w:rPr>
+          <w:rFonts w:ascii="Times New Roman" w:hAnsi="Times New Roman" w:cs="Times New Roman"/>
+          <w:color w:val="000000"/>
+          <w:sz w:val="24"/>
+          <w:szCs w:val="24"/>
+        </w:rPr>
+        <w:t xml:space="preserve"> Eliminar un usuario. Eliminar un usuario a partir de su id. El usuario puede eliminar</w:t>
+      </w:r>
+    </w:p>
+    <w:p>
+      <w:pPr>
+        <w:autoSpaceDE w:val="0"/>
+        <w:autoSpaceDN w:val="0"/>
+        <w:adjustRightInd w:val="0"/>
+        <w:spacing w:after="0" w:line="240" w:lineRule="auto"/>
+        <w:rPr>
+          <w:rFonts w:ascii="Times New Roman" w:hAnsi="Times New Roman" w:cs="Times New Roman"/>
+          <w:color w:val="000000"/>
+          <w:sz w:val="24"/>
+          <w:szCs w:val="24"/>
+        </w:rPr>
+      </w:pPr>
+      <w:r>
+        <w:rPr>
+          <w:rFonts w:ascii="Times New Roman" w:hAnsi="Times New Roman" w:cs="Times New Roman"/>
+          <w:color w:val="000000"/>
+          <w:sz w:val="24"/>
+          <w:szCs w:val="24"/>
+        </w:rPr>
+        <w:t>solo su usuario dentro de la pantalla y el administrador si puede eliminar cualquier usuario</w:t>
+      </w:r>
+    </w:p>
+    <w:p>
+      <w:pPr>
+        <w:autoSpaceDE w:val="0"/>
+        <w:autoSpaceDN w:val="0"/>
+        <w:adjustRightInd w:val="0"/>
+        <w:spacing w:after="0" w:line="240" w:lineRule="auto"/>
+        <w:rPr>
+          <w:rFonts w:ascii="Times New Roman" w:hAnsi="Times New Roman" w:cs="Times New Roman"/>
+          <w:color w:val="000000"/>
+          <w:sz w:val="24"/>
+          <w:szCs w:val="24"/>
+        </w:rPr>
+      </w:pPr>
+      <w:r>
+        <w:rPr>
+          <w:rFonts w:ascii="Times New Roman" w:hAnsi="Times New Roman" w:cs="Times New Roman"/>
+          <w:color w:val="000000"/>
+          <w:sz w:val="24"/>
+          <w:szCs w:val="24"/>
+        </w:rPr>
+        <w:t>del sistema. Este usuario se puede eliminar solo si no tiene ningún pedido que no haya</w:t>
+      </w:r>
+    </w:p>
+    <w:p>
+      <w:pPr>
+        <w:autoSpaceDE w:val="0"/>
+        <w:autoSpaceDN w:val="0"/>
+        <w:adjustRightInd w:val="0"/>
+        <w:spacing w:after="0" w:line="240" w:lineRule="auto"/>
+        <w:rPr>
+          <w:rFonts w:ascii="Times New Roman" w:hAnsi="Times New Roman" w:cs="Times New Roman"/>
+          <w:color w:val="000000"/>
+          <w:sz w:val="24"/>
+          <w:szCs w:val="24"/>
+        </w:rPr>
+      </w:pPr>
+      <w:r>
+        <w:rPr>
+          <w:rFonts w:ascii="Times New Roman" w:hAnsi="Times New Roman" w:cs="Times New Roman"/>
+          <w:color w:val="000000"/>
+          <w:sz w:val="24"/>
+          <w:szCs w:val="24"/>
+        </w:rPr>
+        <w:t xml:space="preserve">sido enviado. </w:t>
+      </w:r>
+    </w:p>
+    <w:p>
+      <w:pPr>
+        <w:autoSpaceDE w:val="0"/>
+        <w:autoSpaceDN w:val="0"/>
+        <w:adjustRightInd w:val="0"/>
+        <w:spacing w:after="0" w:line="240" w:lineRule="auto"/>
+        <w:rPr>
+          <w:rFonts w:ascii="Times New Roman" w:hAnsi="Times New Roman" w:cs="Times New Roman"/>
+          <w:sz w:val="24"/>
+          <w:szCs w:val="24"/>
+        </w:rPr>
+      </w:pPr>
+    </w:p>
+    <w:p>
+      <w:pPr>
+        <w:autoSpaceDE w:val="0"/>
+        <w:autoSpaceDN w:val="0"/>
+        <w:adjustRightInd w:val="0"/>
+        <w:spacing w:after="0" w:line="240" w:lineRule="auto"/>
+        <w:rPr>
+          <w:rFonts w:ascii="Times New Roman" w:hAnsi="Times New Roman" w:cs="Times New Roman"/>
+          <w:color w:val="000000"/>
+          <w:sz w:val="24"/>
+          <w:szCs w:val="24"/>
+        </w:rPr>
+      </w:pPr>
+      <w:r>
+        <w:rPr>
+          <w:rFonts w:ascii="Times New Roman" w:hAnsi="Times New Roman" w:cs="Times New Roman"/>
+          <w:b/>
+          <w:bCs/>
+          <w:color w:val="000000"/>
+          <w:sz w:val="24"/>
+          <w:szCs w:val="24"/>
+        </w:rPr>
+        <w:t>R1</w:t>
+      </w:r>
+      <w:r>
+        <w:rPr>
+          <w:rFonts w:ascii="Times New Roman" w:hAnsi="Times New Roman" w:cs="Times New Roman"/>
+          <w:b/>
+          <w:bCs/>
+          <w:color w:val="000000"/>
+          <w:sz w:val="24"/>
+          <w:szCs w:val="24"/>
+        </w:rPr>
+        <w:t>1</w:t>
+      </w:r>
+      <w:r>
+        <w:rPr>
+          <w:rFonts w:ascii="Times New Roman" w:hAnsi="Times New Roman" w:cs="Times New Roman"/>
+          <w:b/>
+          <w:bCs/>
+          <w:color w:val="000000"/>
+          <w:sz w:val="24"/>
+          <w:szCs w:val="24"/>
+        </w:rPr>
+        <w:t>:</w:t>
+      </w:r>
+      <w:r>
+        <w:rPr>
+          <w:rFonts w:ascii="Times New Roman" w:hAnsi="Times New Roman" w:cs="Times New Roman"/>
+          <w:color w:val="000000"/>
+          <w:sz w:val="24"/>
+          <w:szCs w:val="24"/>
+        </w:rPr>
+        <w:t xml:space="preserve"> Eliminar un pedido. Eliminar un pedido a partir de su código.</w:t>
+      </w:r>
+    </w:p>
+    <w:p>
+      <w:pPr>
+        <w:autoSpaceDE w:val="0"/>
+        <w:autoSpaceDN w:val="0"/>
+        <w:adjustRightInd w:val="0"/>
+        <w:spacing w:after="0" w:line="240" w:lineRule="auto"/>
+        <w:rPr>
+          <w:rFonts w:ascii="Times New Roman" w:hAnsi="Times New Roman" w:cs="Times New Roman"/>
+          <w:color w:val="000000"/>
+          <w:sz w:val="24"/>
+          <w:szCs w:val="24"/>
+        </w:rPr>
+      </w:pPr>
+    </w:p>
+    <w:p>
+      <w:pPr>
+        <w:autoSpaceDE w:val="0"/>
+        <w:autoSpaceDN w:val="0"/>
+        <w:adjustRightInd w:val="0"/>
+        <w:spacing w:after="0" w:line="240" w:lineRule="auto"/>
+        <w:rPr>
+          <w:rFonts w:ascii="Times New Roman" w:hAnsi="Times New Roman" w:cs="Times New Roman"/>
+          <w:color w:val="000000"/>
+          <w:sz w:val="24"/>
+          <w:szCs w:val="24"/>
+        </w:rPr>
+      </w:pPr>
+      <w:r>
+        <w:rPr>
+          <w:rFonts w:ascii="Times New Roman" w:hAnsi="Times New Roman" w:cs="Times New Roman"/>
+          <w:b/>
+          <w:bCs/>
+          <w:color w:val="000000"/>
+          <w:sz w:val="24"/>
+          <w:szCs w:val="24"/>
+        </w:rPr>
+        <w:t>R1</w:t>
+      </w:r>
+      <w:r>
+        <w:rPr>
+          <w:rFonts w:ascii="Times New Roman" w:hAnsi="Times New Roman" w:cs="Times New Roman"/>
+          <w:b/>
+          <w:bCs/>
+          <w:color w:val="000000"/>
+          <w:sz w:val="24"/>
+          <w:szCs w:val="24"/>
+        </w:rPr>
+        <w:t>2</w:t>
+      </w:r>
+      <w:r>
+        <w:rPr>
+          <w:rFonts w:ascii="Times New Roman" w:hAnsi="Times New Roman" w:cs="Times New Roman"/>
+          <w:color w:val="000000"/>
+          <w:sz w:val="24"/>
+          <w:szCs w:val="24"/>
+        </w:rPr>
+        <w:t>: Deshabilitar un Producto. Permite deshabilitar un producto a partir de su nombre, lo</w:t>
+      </w:r>
+    </w:p>
+    <w:p>
+      <w:pPr>
+        <w:autoSpaceDE w:val="0"/>
+        <w:autoSpaceDN w:val="0"/>
+        <w:adjustRightInd w:val="0"/>
+        <w:spacing w:after="0" w:line="240" w:lineRule="auto"/>
+        <w:rPr>
+          <w:rFonts w:ascii="Times New Roman" w:hAnsi="Times New Roman" w:cs="Times New Roman"/>
+          <w:color w:val="000000"/>
+          <w:sz w:val="24"/>
+          <w:szCs w:val="24"/>
+        </w:rPr>
+      </w:pPr>
+      <w:r>
+        <w:rPr>
+          <w:rFonts w:ascii="Times New Roman" w:hAnsi="Times New Roman" w:cs="Times New Roman"/>
+          <w:color w:val="000000"/>
+          <w:sz w:val="24"/>
+          <w:szCs w:val="24"/>
+        </w:rPr>
+        <w:t>que realiza este requerimiento es cambiar el estado del producto de ACTIVO a INACTIVO.</w:t>
+      </w:r>
+    </w:p>
+    <w:p>
+      <w:pPr>
+        <w:autoSpaceDE w:val="0"/>
+        <w:autoSpaceDN w:val="0"/>
+        <w:adjustRightInd w:val="0"/>
+        <w:spacing w:after="0" w:line="240" w:lineRule="auto"/>
+        <w:rPr>
+          <w:rFonts w:ascii="Times New Roman" w:hAnsi="Times New Roman" w:cs="Times New Roman"/>
+          <w:color w:val="000000"/>
+          <w:sz w:val="24"/>
+          <w:szCs w:val="24"/>
+        </w:rPr>
+      </w:pPr>
+    </w:p>
+    <w:p>
+      <w:pPr>
+        <w:autoSpaceDE w:val="0"/>
+        <w:autoSpaceDN w:val="0"/>
+        <w:adjustRightInd w:val="0"/>
+        <w:spacing w:after="0" w:line="240" w:lineRule="auto"/>
+        <w:rPr>
+          <w:rFonts w:ascii="Times New Roman" w:hAnsi="Times New Roman" w:cs="Times New Roman"/>
+          <w:color w:val="000000"/>
+          <w:sz w:val="24"/>
+          <w:szCs w:val="24"/>
+        </w:rPr>
+      </w:pPr>
+      <w:r>
+        <w:rPr>
+          <w:rFonts w:ascii="Times New Roman" w:hAnsi="Times New Roman" w:cs="Times New Roman"/>
+          <w:b/>
+          <w:bCs/>
+          <w:color w:val="000000"/>
+          <w:sz w:val="24"/>
+          <w:szCs w:val="24"/>
+        </w:rPr>
+        <w:t>R13</w:t>
+      </w:r>
+      <w:r>
+        <w:rPr>
+          <w:rFonts w:ascii="Times New Roman" w:hAnsi="Times New Roman" w:cs="Times New Roman"/>
+          <w:color w:val="000000"/>
+          <w:sz w:val="24"/>
+          <w:szCs w:val="24"/>
+        </w:rPr>
+        <w:t>: Deshabilitar un Usuario. Permite Deshabilitar un usuario a partir de su id, lo que</w:t>
+      </w:r>
+    </w:p>
+    <w:p>
+      <w:pPr>
+        <w:autoSpaceDE w:val="0"/>
+        <w:autoSpaceDN w:val="0"/>
+        <w:adjustRightInd w:val="0"/>
+        <w:spacing w:after="0" w:line="240" w:lineRule="auto"/>
+        <w:rPr>
+          <w:rFonts w:ascii="Times New Roman" w:hAnsi="Times New Roman" w:cs="Times New Roman"/>
+          <w:color w:val="000000"/>
+          <w:sz w:val="24"/>
+          <w:szCs w:val="24"/>
+        </w:rPr>
+      </w:pPr>
+      <w:r>
+        <w:rPr>
+          <w:rFonts w:ascii="Times New Roman" w:hAnsi="Times New Roman" w:cs="Times New Roman"/>
+          <w:color w:val="000000"/>
+          <w:sz w:val="24"/>
+          <w:szCs w:val="24"/>
+        </w:rPr>
+        <w:t>realiza este requerimiento es cambiar el estado del usuario de ACTIVO a INACTIVO. Si un</w:t>
+      </w:r>
+      <w:r>
+        <w:rPr>
+          <w:rFonts w:ascii="Times New Roman" w:hAnsi="Times New Roman" w:cs="Times New Roman"/>
+          <w:color w:val="000000"/>
+          <w:sz w:val="24"/>
+          <w:szCs w:val="24"/>
+        </w:rPr>
+        <w:t xml:space="preserve"> </w:t>
+      </w:r>
+      <w:r>
+        <w:rPr>
+          <w:rFonts w:ascii="Times New Roman" w:hAnsi="Times New Roman" w:cs="Times New Roman"/>
+          <w:color w:val="000000"/>
+          <w:sz w:val="24"/>
+          <w:szCs w:val="24"/>
+        </w:rPr>
+        <w:t>usuario está deshabilitado no podrá iniciar sesión con su cuenta.</w:t>
+      </w:r>
+    </w:p>
+    <w:p>
+      <w:pPr>
+        <w:autoSpaceDE w:val="0"/>
+        <w:autoSpaceDN w:val="0"/>
+        <w:adjustRightInd w:val="0"/>
+        <w:spacing w:after="0" w:line="240" w:lineRule="auto"/>
+        <w:rPr>
+          <w:rFonts w:ascii="Times New Roman" w:hAnsi="Times New Roman" w:cs="Times New Roman"/>
+          <w:color w:val="000000"/>
+          <w:sz w:val="24"/>
+          <w:szCs w:val="24"/>
+        </w:rPr>
+      </w:pPr>
+    </w:p>
+    <w:p>
+      <w:pPr>
+        <w:autoSpaceDE w:val="0"/>
+        <w:autoSpaceDN w:val="0"/>
+        <w:adjustRightInd w:val="0"/>
+        <w:spacing w:after="0" w:line="240" w:lineRule="auto"/>
+        <w:rPr>
+          <w:rFonts w:ascii="Times New Roman" w:hAnsi="Times New Roman" w:cs="Times New Roman"/>
+          <w:color w:val="000000"/>
+          <w:sz w:val="24"/>
+          <w:szCs w:val="24"/>
+        </w:rPr>
+      </w:pPr>
+      <w:r>
+        <w:rPr>
+          <w:rFonts w:ascii="Times New Roman" w:hAnsi="Times New Roman" w:cs="Times New Roman"/>
+          <w:b/>
+          <w:bCs/>
+          <w:color w:val="000000"/>
+          <w:sz w:val="24"/>
+          <w:szCs w:val="24"/>
+        </w:rPr>
+        <w:t>R14</w:t>
+      </w:r>
+      <w:r>
+        <w:rPr>
+          <w:rFonts w:ascii="Times New Roman" w:hAnsi="Times New Roman" w:cs="Times New Roman"/>
+          <w:color w:val="000000"/>
+          <w:sz w:val="24"/>
+          <w:szCs w:val="24"/>
+        </w:rPr>
+        <w:t>: Deshabilitar un Cliente. Permite Deshabilitar un cliente a partir de su identificación,</w:t>
+      </w:r>
+    </w:p>
+    <w:p>
+      <w:pPr>
+        <w:autoSpaceDE w:val="0"/>
+        <w:autoSpaceDN w:val="0"/>
+        <w:adjustRightInd w:val="0"/>
+        <w:spacing w:after="0" w:line="240" w:lineRule="auto"/>
+        <w:rPr>
+          <w:rFonts w:ascii="Times New Roman" w:hAnsi="Times New Roman" w:cs="Times New Roman"/>
+          <w:color w:val="000000"/>
+          <w:sz w:val="24"/>
+          <w:szCs w:val="24"/>
+        </w:rPr>
+      </w:pPr>
+      <w:r>
+        <w:rPr>
+          <w:rFonts w:ascii="Times New Roman" w:hAnsi="Times New Roman" w:cs="Times New Roman"/>
+          <w:color w:val="000000"/>
+          <w:sz w:val="24"/>
+          <w:szCs w:val="24"/>
+        </w:rPr>
+        <w:t>lo que realiza este requerimiento es cambiar el estado del cliente de ACTIVO a INACTIVO.</w:t>
+      </w:r>
+    </w:p>
+    <w:p>
+      <w:pPr>
+        <w:autoSpaceDE w:val="0"/>
+        <w:autoSpaceDN w:val="0"/>
+        <w:adjustRightInd w:val="0"/>
+        <w:spacing w:after="0" w:line="240" w:lineRule="auto"/>
+        <w:rPr>
+          <w:rFonts w:ascii="Times New Roman" w:hAnsi="Times New Roman" w:cs="Times New Roman"/>
+          <w:color w:val="000000"/>
+          <w:sz w:val="24"/>
+          <w:szCs w:val="24"/>
+        </w:rPr>
+      </w:pPr>
+      <w:r>
+        <w:rPr>
+          <w:rFonts w:ascii="Times New Roman" w:hAnsi="Times New Roman" w:cs="Times New Roman"/>
+          <w:color w:val="000000"/>
+          <w:sz w:val="24"/>
+          <w:szCs w:val="24"/>
+        </w:rPr>
+        <w:t>Si un cliente está inactivo no se podrán realizar pedidos a su nombre.</w:t>
+      </w:r>
+    </w:p>
+    <w:p>
+      <w:pPr>
+        <w:autoSpaceDE w:val="0"/>
+        <w:autoSpaceDN w:val="0"/>
+        <w:adjustRightInd w:val="0"/>
+        <w:spacing w:after="0" w:line="240" w:lineRule="auto"/>
+        <w:rPr>
+          <w:rFonts w:ascii="Times New Roman" w:hAnsi="Times New Roman" w:cs="Times New Roman"/>
+          <w:sz w:val="24"/>
+          <w:szCs w:val="24"/>
+        </w:rPr>
+      </w:pPr>
+    </w:p>
+    <w:p>
+      <w:pPr>
+        <w:autoSpaceDE w:val="0"/>
+        <w:autoSpaceDN w:val="0"/>
+        <w:adjustRightInd w:val="0"/>
+        <w:spacing w:after="0" w:line="240" w:lineRule="auto"/>
+        <w:rPr>
+          <w:rFonts w:ascii="Times New Roman" w:hAnsi="Times New Roman" w:cs="Times New Roman"/>
+          <w:color w:val="000000"/>
+          <w:sz w:val="24"/>
+          <w:szCs w:val="24"/>
+        </w:rPr>
+      </w:pPr>
+      <w:r>
+        <w:rPr>
+          <w:rFonts w:ascii="Times New Roman" w:hAnsi="Times New Roman" w:cs="Times New Roman"/>
+          <w:b/>
+          <w:bCs/>
+          <w:color w:val="000000"/>
+          <w:sz w:val="24"/>
+          <w:szCs w:val="24"/>
+        </w:rPr>
+        <w:t>R15</w:t>
+      </w:r>
+      <w:r>
+        <w:rPr>
+          <w:rFonts w:ascii="Times New Roman" w:hAnsi="Times New Roman" w:cs="Times New Roman"/>
+          <w:color w:val="000000"/>
+          <w:sz w:val="24"/>
+          <w:szCs w:val="24"/>
+        </w:rPr>
+        <w:t>: Actualizar un Producto. Permite actualizar un producto con sus atributos nuevos que</w:t>
+      </w:r>
+    </w:p>
+    <w:p>
+      <w:pPr>
+        <w:autoSpaceDE w:val="0"/>
+        <w:autoSpaceDN w:val="0"/>
+        <w:adjustRightInd w:val="0"/>
+        <w:spacing w:after="0" w:line="240" w:lineRule="auto"/>
+        <w:rPr>
+          <w:rFonts w:ascii="Times New Roman" w:hAnsi="Times New Roman" w:cs="Times New Roman"/>
+          <w:color w:val="000000"/>
+          <w:sz w:val="24"/>
+          <w:szCs w:val="24"/>
+        </w:rPr>
+      </w:pPr>
+      <w:r>
+        <w:rPr>
+          <w:rFonts w:ascii="Times New Roman" w:hAnsi="Times New Roman" w:cs="Times New Roman"/>
+          <w:color w:val="000000"/>
+          <w:sz w:val="24"/>
+          <w:szCs w:val="24"/>
+        </w:rPr>
+        <w:t>son su nombre, un tipo, sus ingredientes (mínimo uno), tamaño y respectivo precio (que</w:t>
+      </w:r>
+    </w:p>
+    <w:p>
+      <w:pPr>
+        <w:autoSpaceDE w:val="0"/>
+        <w:autoSpaceDN w:val="0"/>
+        <w:adjustRightInd w:val="0"/>
+        <w:spacing w:after="0" w:line="240" w:lineRule="auto"/>
+        <w:rPr>
+          <w:rFonts w:ascii="Times New Roman" w:hAnsi="Times New Roman" w:cs="Times New Roman"/>
+          <w:color w:val="000000"/>
+          <w:sz w:val="24"/>
+          <w:szCs w:val="24"/>
+        </w:rPr>
+      </w:pPr>
+      <w:r>
+        <w:rPr>
+          <w:rFonts w:ascii="Times New Roman" w:hAnsi="Times New Roman" w:cs="Times New Roman"/>
+          <w:color w:val="000000"/>
+          <w:sz w:val="24"/>
+          <w:szCs w:val="24"/>
+        </w:rPr>
+        <w:t>varía dependiendo del tamaño)</w:t>
+      </w:r>
+    </w:p>
+    <w:p>
+      <w:pPr>
+        <w:autoSpaceDE w:val="0"/>
+        <w:autoSpaceDN w:val="0"/>
+        <w:adjustRightInd w:val="0"/>
+        <w:spacing w:after="0" w:line="240" w:lineRule="auto"/>
+        <w:rPr>
+          <w:rFonts w:ascii="Times New Roman" w:hAnsi="Times New Roman" w:cs="Times New Roman"/>
+          <w:color w:val="000000"/>
+          <w:sz w:val="24"/>
+          <w:szCs w:val="24"/>
+        </w:rPr>
+      </w:pPr>
+    </w:p>
+    <w:p>
+      <w:pPr>
+        <w:autoSpaceDE w:val="0"/>
+        <w:autoSpaceDN w:val="0"/>
+        <w:adjustRightInd w:val="0"/>
+        <w:spacing w:after="0" w:line="240" w:lineRule="auto"/>
+        <w:rPr>
+          <w:rFonts w:ascii="Times New Roman" w:hAnsi="Times New Roman" w:cs="Times New Roman"/>
+          <w:color w:val="000000"/>
+          <w:sz w:val="24"/>
+          <w:szCs w:val="24"/>
+        </w:rPr>
+      </w:pPr>
+      <w:r>
+        <w:rPr>
+          <w:rFonts w:ascii="Times New Roman" w:hAnsi="Times New Roman" w:cs="Times New Roman"/>
+          <w:b/>
+          <w:bCs/>
+          <w:color w:val="000000"/>
+          <w:sz w:val="24"/>
+          <w:szCs w:val="24"/>
+        </w:rPr>
+        <w:t>R1</w:t>
+      </w:r>
+      <w:r>
+        <w:rPr>
+          <w:rFonts w:ascii="Times New Roman" w:hAnsi="Times New Roman" w:cs="Times New Roman"/>
+          <w:b/>
+          <w:bCs/>
+          <w:color w:val="000000"/>
+          <w:sz w:val="24"/>
+          <w:szCs w:val="24"/>
+        </w:rPr>
+        <w:t>6</w:t>
+      </w:r>
+      <w:r>
+        <w:rPr>
+          <w:rFonts w:ascii="Times New Roman" w:hAnsi="Times New Roman" w:cs="Times New Roman"/>
+          <w:color w:val="000000"/>
+          <w:sz w:val="24"/>
+          <w:szCs w:val="24"/>
+        </w:rPr>
+        <w:t>: Actualizar un Usuario. Permite actualizar los atributos nombre, apellidos, id,</w:t>
+      </w:r>
+    </w:p>
+    <w:p>
+      <w:pPr>
+        <w:autoSpaceDE w:val="0"/>
+        <w:autoSpaceDN w:val="0"/>
+        <w:adjustRightInd w:val="0"/>
+        <w:spacing w:after="0" w:line="240" w:lineRule="auto"/>
+        <w:rPr>
+          <w:rFonts w:ascii="Times New Roman" w:hAnsi="Times New Roman" w:cs="Times New Roman"/>
+          <w:sz w:val="24"/>
+          <w:szCs w:val="24"/>
+        </w:rPr>
+      </w:pPr>
+      <w:proofErr w:type="spellStart"/>
+      <w:r>
+        <w:rPr>
+          <w:rFonts w:ascii="Times New Roman" w:hAnsi="Times New Roman" w:cs="Times New Roman"/>
+          <w:color w:val="000000"/>
+          <w:sz w:val="24"/>
+          <w:szCs w:val="24"/>
+        </w:rPr>
+        <w:t>username</w:t>
+      </w:r>
+      <w:proofErr w:type="spellEnd"/>
+      <w:r>
+        <w:rPr>
+          <w:rFonts w:ascii="Times New Roman" w:hAnsi="Times New Roman" w:cs="Times New Roman"/>
+          <w:color w:val="000000"/>
+          <w:sz w:val="24"/>
+          <w:szCs w:val="24"/>
+        </w:rPr>
+        <w:t xml:space="preserve"> y </w:t>
+      </w:r>
+      <w:proofErr w:type="spellStart"/>
+      <w:r>
+        <w:rPr>
+          <w:rFonts w:ascii="Times New Roman" w:hAnsi="Times New Roman" w:cs="Times New Roman"/>
+          <w:color w:val="000000"/>
+          <w:sz w:val="24"/>
+          <w:szCs w:val="24"/>
+        </w:rPr>
+        <w:t>password</w:t>
+      </w:r>
+      <w:proofErr w:type="spellEnd"/>
+      <w:r>
+        <w:rPr>
+          <w:rFonts w:ascii="Times New Roman" w:hAnsi="Times New Roman" w:cs="Times New Roman"/>
+          <w:color w:val="000000"/>
+          <w:sz w:val="24"/>
+          <w:szCs w:val="24"/>
+        </w:rPr>
+        <w:t xml:space="preserve"> de un usuario existente en la lista de usuarios del restaurante. </w:t>
+      </w:r>
+    </w:p>
+    <w:p>
+      <w:pPr>
+        <w:autoSpaceDE w:val="0"/>
+        <w:autoSpaceDN w:val="0"/>
+        <w:adjustRightInd w:val="0"/>
+        <w:spacing w:after="0" w:line="240" w:lineRule="auto"/>
+        <w:rPr>
+          <w:rFonts w:ascii="Times New Roman" w:hAnsi="Times New Roman" w:cs="Times New Roman"/>
+          <w:color w:val="000000"/>
+          <w:sz w:val="24"/>
+          <w:szCs w:val="24"/>
+        </w:rPr>
+      </w:pPr>
+    </w:p>
+    <w:p>
+      <w:pPr>
+        <w:autoSpaceDE w:val="0"/>
+        <w:autoSpaceDN w:val="0"/>
+        <w:adjustRightInd w:val="0"/>
+        <w:spacing w:after="0" w:line="240" w:lineRule="auto"/>
+        <w:rPr>
+          <w:rFonts w:ascii="Times New Roman" w:hAnsi="Times New Roman" w:cs="Times New Roman"/>
+          <w:color w:val="000000"/>
+          <w:sz w:val="24"/>
+          <w:szCs w:val="24"/>
+        </w:rPr>
+      </w:pPr>
+      <w:r>
+        <w:rPr>
+          <w:rFonts w:ascii="Times New Roman" w:hAnsi="Times New Roman" w:cs="Times New Roman"/>
+          <w:b/>
+          <w:bCs/>
+          <w:color w:val="000000"/>
+          <w:sz w:val="24"/>
+          <w:szCs w:val="24"/>
+        </w:rPr>
+        <w:t>R1</w:t>
+      </w:r>
+      <w:r>
+        <w:rPr>
+          <w:rFonts w:ascii="Times New Roman" w:hAnsi="Times New Roman" w:cs="Times New Roman"/>
+          <w:b/>
+          <w:bCs/>
+          <w:color w:val="000000"/>
+          <w:sz w:val="24"/>
+          <w:szCs w:val="24"/>
+        </w:rPr>
+        <w:t>7</w:t>
+      </w:r>
+      <w:r>
+        <w:rPr>
+          <w:rFonts w:ascii="Times New Roman" w:hAnsi="Times New Roman" w:cs="Times New Roman"/>
+          <w:color w:val="000000"/>
+          <w:sz w:val="24"/>
+          <w:szCs w:val="24"/>
+        </w:rPr>
+        <w:t>: Actualizar un Cliente. Permite actualizar los atributos nombre, apellidos, id,</w:t>
+      </w:r>
+    </w:p>
+    <w:p>
+      <w:pPr>
+        <w:autoSpaceDE w:val="0"/>
+        <w:autoSpaceDN w:val="0"/>
+        <w:adjustRightInd w:val="0"/>
+        <w:spacing w:after="0" w:line="240" w:lineRule="auto"/>
+        <w:rPr>
+          <w:rFonts w:ascii="Times New Roman" w:hAnsi="Times New Roman" w:cs="Times New Roman"/>
+          <w:color w:val="000000"/>
+          <w:sz w:val="24"/>
+          <w:szCs w:val="24"/>
+        </w:rPr>
+      </w:pPr>
+      <w:r>
+        <w:rPr>
+          <w:rFonts w:ascii="Times New Roman" w:hAnsi="Times New Roman" w:cs="Times New Roman"/>
+          <w:color w:val="000000"/>
+          <w:sz w:val="24"/>
+          <w:szCs w:val="24"/>
+        </w:rPr>
+        <w:t>dirección, teléfono, y las observaciones de un cliente existente en la lista de Clientes del</w:t>
+      </w:r>
+    </w:p>
+    <w:p>
+      <w:pPr>
+        <w:autoSpaceDE w:val="0"/>
+        <w:autoSpaceDN w:val="0"/>
+        <w:adjustRightInd w:val="0"/>
+        <w:spacing w:after="0" w:line="240" w:lineRule="auto"/>
+        <w:rPr>
+          <w:rFonts w:ascii="Times New Roman" w:hAnsi="Times New Roman" w:cs="Times New Roman"/>
+          <w:sz w:val="24"/>
+          <w:szCs w:val="24"/>
+        </w:rPr>
+      </w:pPr>
+      <w:r>
+        <w:rPr>
+          <w:rFonts w:ascii="Times New Roman" w:hAnsi="Times New Roman" w:cs="Times New Roman"/>
+          <w:color w:val="000000"/>
+          <w:sz w:val="24"/>
+          <w:szCs w:val="24"/>
+        </w:rPr>
+        <w:t xml:space="preserve">restaurante. </w:t>
+      </w:r>
+    </w:p>
+    <w:p>
+      <w:pPr>
+        <w:autoSpaceDE w:val="0"/>
+        <w:autoSpaceDN w:val="0"/>
+        <w:adjustRightInd w:val="0"/>
+        <w:spacing w:after="0" w:line="240" w:lineRule="auto"/>
+        <w:rPr>
+          <w:rFonts w:ascii="Times New Roman" w:hAnsi="Times New Roman" w:cs="Times New Roman"/>
+          <w:color w:val="000000"/>
+          <w:sz w:val="24"/>
+          <w:szCs w:val="24"/>
+        </w:rPr>
+      </w:pPr>
+    </w:p>
+    <w:p>
+      <w:pPr>
+        <w:autoSpaceDE w:val="0"/>
+        <w:autoSpaceDN w:val="0"/>
+        <w:adjustRightInd w:val="0"/>
+        <w:spacing w:after="0" w:line="240" w:lineRule="auto"/>
+        <w:rPr>
+          <w:rFonts w:ascii="Times New Roman" w:hAnsi="Times New Roman" w:cs="Times New Roman"/>
+          <w:color w:val="000000"/>
+          <w:sz w:val="24"/>
+          <w:szCs w:val="24"/>
+        </w:rPr>
+      </w:pPr>
+      <w:r>
+        <w:rPr>
+          <w:rFonts w:ascii="Times New Roman" w:hAnsi="Times New Roman" w:cs="Times New Roman"/>
+          <w:b/>
+          <w:bCs/>
+          <w:color w:val="000000"/>
+          <w:sz w:val="24"/>
+          <w:szCs w:val="24"/>
+        </w:rPr>
+        <w:t>R1</w:t>
+      </w:r>
+      <w:r>
+        <w:rPr>
+          <w:rFonts w:ascii="Times New Roman" w:hAnsi="Times New Roman" w:cs="Times New Roman"/>
+          <w:b/>
+          <w:bCs/>
+          <w:color w:val="000000"/>
+          <w:sz w:val="24"/>
+          <w:szCs w:val="24"/>
+        </w:rPr>
+        <w:t>8</w:t>
+      </w:r>
+      <w:r>
+        <w:rPr>
+          <w:rFonts w:ascii="Times New Roman" w:hAnsi="Times New Roman" w:cs="Times New Roman"/>
+          <w:color w:val="000000"/>
+          <w:sz w:val="24"/>
+          <w:szCs w:val="24"/>
+        </w:rPr>
+        <w:t>: Actualizar un Pedido. Permite actualizar los atributos código, estado (ACTIVO,</w:t>
+      </w:r>
+    </w:p>
+    <w:p>
+      <w:pPr>
+        <w:autoSpaceDE w:val="0"/>
+        <w:autoSpaceDN w:val="0"/>
+        <w:adjustRightInd w:val="0"/>
+        <w:spacing w:after="0" w:line="240" w:lineRule="auto"/>
+        <w:rPr>
+          <w:rFonts w:ascii="Times New Roman" w:hAnsi="Times New Roman" w:cs="Times New Roman"/>
+          <w:color w:val="000000"/>
+          <w:sz w:val="24"/>
+          <w:szCs w:val="24"/>
+        </w:rPr>
+      </w:pPr>
+      <w:r>
+        <w:rPr>
+          <w:rFonts w:ascii="Times New Roman" w:hAnsi="Times New Roman" w:cs="Times New Roman"/>
+          <w:color w:val="000000"/>
+          <w:sz w:val="24"/>
+          <w:szCs w:val="24"/>
+        </w:rPr>
+        <w:t>INACTIVO), los productos (mínimo uno) y su cantidad (mínimo uno), con el nombre del</w:t>
+      </w:r>
+    </w:p>
+    <w:p>
+      <w:pPr>
+        <w:autoSpaceDE w:val="0"/>
+        <w:autoSpaceDN w:val="0"/>
+        <w:adjustRightInd w:val="0"/>
+        <w:spacing w:after="0" w:line="240" w:lineRule="auto"/>
+        <w:rPr>
+          <w:rFonts w:ascii="Times New Roman" w:hAnsi="Times New Roman" w:cs="Times New Roman"/>
+          <w:color w:val="000000"/>
+          <w:sz w:val="24"/>
+          <w:szCs w:val="24"/>
+        </w:rPr>
+      </w:pPr>
+      <w:r>
+        <w:rPr>
+          <w:rFonts w:ascii="Times New Roman" w:hAnsi="Times New Roman" w:cs="Times New Roman"/>
+          <w:color w:val="000000"/>
+          <w:sz w:val="24"/>
+          <w:szCs w:val="24"/>
+        </w:rPr>
+        <w:t>cliente que lo solicita y el nombre del empleado que se encarga de él, con la fecha y hora</w:t>
+      </w:r>
+    </w:p>
+    <w:p>
+      <w:pPr>
+        <w:autoSpaceDE w:val="0"/>
+        <w:autoSpaceDN w:val="0"/>
+        <w:adjustRightInd w:val="0"/>
+        <w:spacing w:after="0" w:line="240" w:lineRule="auto"/>
+        <w:rPr>
+          <w:rFonts w:ascii="Times New Roman" w:hAnsi="Times New Roman" w:cs="Times New Roman"/>
+          <w:sz w:val="24"/>
+          <w:szCs w:val="24"/>
+        </w:rPr>
+      </w:pPr>
+      <w:r>
+        <w:rPr>
+          <w:rFonts w:ascii="Times New Roman" w:hAnsi="Times New Roman" w:cs="Times New Roman"/>
+          <w:color w:val="000000"/>
+          <w:sz w:val="24"/>
+          <w:szCs w:val="24"/>
+        </w:rPr>
+        <w:t xml:space="preserve">del pedido, además unas observaciones del pedido (si las hay) de un pedido. </w:t>
+      </w:r>
+    </w:p>
+    <w:p>
+      <w:pPr>
+        <w:autoSpaceDE w:val="0"/>
+        <w:autoSpaceDN w:val="0"/>
+        <w:adjustRightInd w:val="0"/>
+        <w:spacing w:after="0" w:line="240" w:lineRule="auto"/>
+        <w:rPr>
+          <w:rFonts w:ascii="Times New Roman" w:hAnsi="Times New Roman" w:cs="Times New Roman"/>
+          <w:color w:val="000000"/>
+          <w:sz w:val="24"/>
+          <w:szCs w:val="24"/>
+        </w:rPr>
+      </w:pPr>
+    </w:p>
+    <w:p>
+      <w:pPr>
+        <w:autoSpaceDE w:val="0"/>
+        <w:autoSpaceDN w:val="0"/>
+        <w:adjustRightInd w:val="0"/>
+        <w:spacing w:after="0" w:line="240" w:lineRule="auto"/>
+        <w:rPr>
+          <w:rFonts w:ascii="Times New Roman" w:hAnsi="Times New Roman" w:cs="Times New Roman"/>
+          <w:color w:val="000000"/>
+          <w:sz w:val="24"/>
+          <w:szCs w:val="24"/>
+        </w:rPr>
+      </w:pPr>
+      <w:r>
+        <w:rPr>
+          <w:rFonts w:ascii="Times New Roman" w:hAnsi="Times New Roman" w:cs="Times New Roman"/>
+          <w:b/>
+          <w:bCs/>
+          <w:color w:val="000000"/>
+          <w:sz w:val="24"/>
+          <w:szCs w:val="24"/>
+        </w:rPr>
+        <w:t>R</w:t>
+      </w:r>
+      <w:r>
+        <w:rPr>
+          <w:rFonts w:ascii="Times New Roman" w:hAnsi="Times New Roman" w:cs="Times New Roman"/>
+          <w:b/>
+          <w:bCs/>
+          <w:color w:val="000000"/>
+          <w:sz w:val="24"/>
+          <w:szCs w:val="24"/>
+        </w:rPr>
+        <w:t>19</w:t>
+      </w:r>
+      <w:r>
+        <w:rPr>
+          <w:rFonts w:ascii="Times New Roman" w:hAnsi="Times New Roman" w:cs="Times New Roman"/>
+          <w:b/>
+          <w:bCs/>
+          <w:color w:val="000000"/>
+          <w:sz w:val="24"/>
+          <w:szCs w:val="24"/>
+        </w:rPr>
+        <w:t xml:space="preserve">: </w:t>
+      </w:r>
+      <w:r>
+        <w:rPr>
+          <w:rFonts w:ascii="Times New Roman" w:hAnsi="Times New Roman" w:cs="Times New Roman"/>
+          <w:color w:val="000000"/>
+          <w:sz w:val="24"/>
+          <w:szCs w:val="24"/>
+        </w:rPr>
+        <w:t>Tomar hora y fecha al registrar un pedido. Permite registrar el pedido con la fecha y</w:t>
+      </w:r>
+    </w:p>
+    <w:p>
+      <w:pPr>
+        <w:autoSpaceDE w:val="0"/>
+        <w:autoSpaceDN w:val="0"/>
+        <w:adjustRightInd w:val="0"/>
+        <w:spacing w:after="0" w:line="240" w:lineRule="auto"/>
+        <w:rPr>
+          <w:rFonts w:ascii="Times New Roman" w:hAnsi="Times New Roman" w:cs="Times New Roman"/>
+          <w:color w:val="000000"/>
+          <w:sz w:val="24"/>
+          <w:szCs w:val="24"/>
+        </w:rPr>
+      </w:pPr>
+      <w:r>
+        <w:rPr>
+          <w:rFonts w:ascii="Times New Roman" w:hAnsi="Times New Roman" w:cs="Times New Roman"/>
+          <w:color w:val="000000"/>
+          <w:sz w:val="24"/>
+          <w:szCs w:val="24"/>
+        </w:rPr>
+        <w:t>hora actual en la que se realiza el pedido.</w:t>
+      </w:r>
+    </w:p>
+    <w:p>
+      <w:pPr>
+        <w:autoSpaceDE w:val="0"/>
+        <w:autoSpaceDN w:val="0"/>
+        <w:adjustRightInd w:val="0"/>
+        <w:spacing w:after="0" w:line="240" w:lineRule="auto"/>
+        <w:rPr>
+          <w:rFonts w:ascii="Times New Roman" w:hAnsi="Times New Roman" w:cs="Times New Roman"/>
+          <w:color w:val="000000"/>
+          <w:sz w:val="24"/>
+          <w:szCs w:val="24"/>
+        </w:rPr>
+      </w:pPr>
+    </w:p>
+    <w:p>
+      <w:pPr>
+        <w:autoSpaceDE w:val="0"/>
+        <w:autoSpaceDN w:val="0"/>
+        <w:adjustRightInd w:val="0"/>
+        <w:spacing w:after="0" w:line="240" w:lineRule="auto"/>
+        <w:rPr>
+          <w:rFonts w:ascii="Times New Roman" w:hAnsi="Times New Roman" w:cs="Times New Roman"/>
+          <w:color w:val="000000"/>
+          <w:sz w:val="24"/>
+          <w:szCs w:val="24"/>
+        </w:rPr>
+      </w:pPr>
+      <w:r>
+        <w:rPr>
+          <w:rFonts w:ascii="Times New Roman" w:hAnsi="Times New Roman" w:cs="Times New Roman"/>
+          <w:b/>
+          <w:bCs/>
+          <w:color w:val="000000"/>
+          <w:sz w:val="24"/>
+          <w:szCs w:val="24"/>
+        </w:rPr>
+        <w:t>R</w:t>
+      </w:r>
+      <w:r>
+        <w:rPr>
+          <w:rFonts w:ascii="Times New Roman" w:hAnsi="Times New Roman" w:cs="Times New Roman"/>
+          <w:b/>
+          <w:bCs/>
+          <w:color w:val="000000"/>
+          <w:sz w:val="24"/>
+          <w:szCs w:val="24"/>
+        </w:rPr>
+        <w:t>2</w:t>
+      </w:r>
+      <w:r>
+        <w:rPr>
+          <w:rFonts w:ascii="Times New Roman" w:hAnsi="Times New Roman" w:cs="Times New Roman"/>
+          <w:b/>
+          <w:bCs/>
+          <w:color w:val="000000"/>
+          <w:sz w:val="24"/>
+          <w:szCs w:val="24"/>
+        </w:rPr>
+        <w:t>0</w:t>
+      </w:r>
+      <w:r>
+        <w:rPr>
+          <w:rFonts w:ascii="Times New Roman" w:hAnsi="Times New Roman" w:cs="Times New Roman"/>
+          <w:b/>
+          <w:bCs/>
+          <w:color w:val="000000"/>
+          <w:sz w:val="24"/>
+          <w:szCs w:val="24"/>
+        </w:rPr>
+        <w:t>:</w:t>
+      </w:r>
+      <w:r>
+        <w:rPr>
+          <w:rFonts w:ascii="Times New Roman" w:hAnsi="Times New Roman" w:cs="Times New Roman"/>
+          <w:b/>
+          <w:bCs/>
+          <w:color w:val="000000"/>
+          <w:sz w:val="24"/>
+          <w:szCs w:val="24"/>
+        </w:rPr>
+        <w:t xml:space="preserve"> </w:t>
+      </w:r>
+      <w:r>
+        <w:rPr>
+          <w:rFonts w:ascii="Times New Roman" w:hAnsi="Times New Roman" w:cs="Times New Roman"/>
+          <w:color w:val="000000"/>
+          <w:sz w:val="24"/>
+          <w:szCs w:val="24"/>
+        </w:rPr>
+        <w:t>Controlar horario de trabajadores. Permite realizar ingreso y posterior salida de la jornada laboral de un empleado, esta hora de entrada y de salida se guardará en el programa para poder llevar un registro de puntualidad, horas de trabajo y horas extra realizadas por el empleado.</w:t>
+      </w:r>
+    </w:p>
+    <w:p>
+      <w:pPr>
+        <w:autoSpaceDE w:val="0"/>
+        <w:autoSpaceDN w:val="0"/>
+        <w:adjustRightInd w:val="0"/>
+        <w:spacing w:after="0" w:line="240" w:lineRule="auto"/>
+        <w:rPr>
+          <w:rFonts w:ascii="Times New Roman" w:hAnsi="Times New Roman" w:cs="Times New Roman"/>
+          <w:color w:val="000000"/>
+          <w:sz w:val="24"/>
+          <w:szCs w:val="24"/>
+        </w:rPr>
+      </w:pPr>
+    </w:p>
+    <w:p>
+      <w:pPr>
+        <w:autoSpaceDE w:val="0"/>
+        <w:autoSpaceDN w:val="0"/>
+        <w:adjustRightInd w:val="0"/>
+        <w:spacing w:after="0" w:line="240" w:lineRule="auto"/>
+        <w:rPr>
+          <w:rFonts w:ascii="Times New Roman" w:hAnsi="Times New Roman" w:cs="Times New Roman"/>
+          <w:color w:val="000000"/>
+          <w:sz w:val="24"/>
+          <w:szCs w:val="24"/>
+        </w:rPr>
+      </w:pPr>
+      <w:r>
+        <w:rPr>
+          <w:rFonts w:ascii="Times New Roman" w:hAnsi="Times New Roman" w:cs="Times New Roman"/>
+          <w:b/>
+          <w:bCs/>
+          <w:color w:val="000000"/>
+          <w:sz w:val="24"/>
+          <w:szCs w:val="24"/>
+        </w:rPr>
+        <w:t>R2</w:t>
+      </w:r>
+      <w:r>
+        <w:rPr>
+          <w:rFonts w:ascii="Times New Roman" w:hAnsi="Times New Roman" w:cs="Times New Roman"/>
+          <w:b/>
+          <w:bCs/>
+          <w:color w:val="000000"/>
+          <w:sz w:val="24"/>
+          <w:szCs w:val="24"/>
+        </w:rPr>
+        <w:t>1</w:t>
+      </w:r>
+      <w:r>
+        <w:rPr>
+          <w:rFonts w:ascii="Times New Roman" w:hAnsi="Times New Roman" w:cs="Times New Roman"/>
+          <w:color w:val="000000"/>
+          <w:sz w:val="24"/>
+          <w:szCs w:val="24"/>
+        </w:rPr>
+        <w:t>: Enviar factura de pedido al correo electrónico. Si el pedido es un pedido a recoger o a domicilio, el cliente tendrá la opción de recibir la factura por correo electrónico. Esta factura se enviará desde el Gmail del restaurante. La opción para enviar factura debe estar presente al momento de programar un pedido y al momento de actualizar un pedido.</w:t>
+      </w:r>
+    </w:p>
+    <w:p>
+      <w:pPr>
+        <w:autoSpaceDE w:val="0"/>
+        <w:autoSpaceDN w:val="0"/>
+        <w:adjustRightInd w:val="0"/>
+        <w:spacing w:after="0" w:line="240" w:lineRule="auto"/>
+        <w:rPr>
+          <w:rFonts w:ascii="Times New Roman" w:hAnsi="Times New Roman" w:cs="Times New Roman"/>
+          <w:color w:val="000000"/>
+          <w:sz w:val="24"/>
+          <w:szCs w:val="24"/>
+        </w:rPr>
+      </w:pPr>
+    </w:p>
+    <w:p>
+      <w:pPr>
+        <w:autoSpaceDE w:val="0"/>
+        <w:autoSpaceDN w:val="0"/>
+        <w:adjustRightInd w:val="0"/>
+        <w:spacing w:after="0" w:line="240" w:lineRule="auto"/>
+        <w:rPr>
+          <w:rFonts w:ascii="Times New Roman" w:hAnsi="Times New Roman" w:cs="Times New Roman"/>
+          <w:color w:val="000000"/>
+          <w:sz w:val="24"/>
+          <w:szCs w:val="24"/>
+        </w:rPr>
+      </w:pPr>
+      <w:r>
+        <w:rPr>
+          <w:rFonts w:ascii="Times New Roman" w:hAnsi="Times New Roman" w:cs="Times New Roman"/>
+          <w:b/>
+          <w:bCs/>
+          <w:color w:val="000000"/>
+          <w:sz w:val="24"/>
+          <w:szCs w:val="24"/>
+        </w:rPr>
+        <w:t>R2</w:t>
+      </w:r>
+      <w:r>
+        <w:rPr>
+          <w:rFonts w:ascii="Times New Roman" w:hAnsi="Times New Roman" w:cs="Times New Roman"/>
+          <w:b/>
+          <w:bCs/>
+          <w:color w:val="000000"/>
+          <w:sz w:val="24"/>
+          <w:szCs w:val="24"/>
+        </w:rPr>
+        <w:t>2</w:t>
+      </w:r>
+      <w:r>
+        <w:rPr>
+          <w:rFonts w:ascii="Times New Roman" w:hAnsi="Times New Roman" w:cs="Times New Roman"/>
+          <w:color w:val="000000"/>
+          <w:sz w:val="24"/>
+          <w:szCs w:val="24"/>
+        </w:rPr>
+        <w:t xml:space="preserve">: Enviar Reserva por correo electrónico. Al momento de realizar una reserva la confirmación de la reserva será enviada al correo electrónico del cliente, en este correo además se anexará un menú en formato </w:t>
+      </w:r>
+      <w:proofErr w:type="spellStart"/>
+      <w:r>
+        <w:rPr>
+          <w:rFonts w:ascii="Times New Roman" w:hAnsi="Times New Roman" w:cs="Times New Roman"/>
+          <w:color w:val="000000"/>
+          <w:sz w:val="24"/>
+          <w:szCs w:val="24"/>
+        </w:rPr>
+        <w:t>pdf</w:t>
+      </w:r>
+      <w:proofErr w:type="spellEnd"/>
+      <w:r>
+        <w:rPr>
+          <w:rFonts w:ascii="Times New Roman" w:hAnsi="Times New Roman" w:cs="Times New Roman"/>
+          <w:color w:val="000000"/>
+          <w:sz w:val="24"/>
+          <w:szCs w:val="24"/>
+        </w:rPr>
+        <w:t>.</w:t>
+      </w:r>
+    </w:p>
+    <w:p>
+      <w:pPr>
+        <w:autoSpaceDE w:val="0"/>
+        <w:autoSpaceDN w:val="0"/>
+        <w:adjustRightInd w:val="0"/>
+        <w:spacing w:after="0" w:line="240" w:lineRule="auto"/>
+        <w:rPr>
+          <w:rFonts w:ascii="Times New Roman" w:hAnsi="Times New Roman" w:cs="Times New Roman"/>
+          <w:color w:val="000000"/>
+          <w:sz w:val="24"/>
+          <w:szCs w:val="24"/>
+        </w:rPr>
+      </w:pPr>
+    </w:p>
+    <w:p>
+      <w:pPr>
+        <w:autoSpaceDE w:val="0"/>
+        <w:autoSpaceDN w:val="0"/>
+        <w:adjustRightInd w:val="0"/>
+        <w:spacing w:after="0" w:line="240" w:lineRule="auto"/>
+        <w:rPr>
+          <w:rFonts w:ascii="Times New Roman" w:hAnsi="Times New Roman" w:cs="Times New Roman"/>
+          <w:color w:val="000000"/>
+          <w:sz w:val="24"/>
+          <w:szCs w:val="24"/>
+        </w:rPr>
+      </w:pPr>
+      <w:r>
+        <w:rPr>
+          <w:rFonts w:ascii="Times New Roman" w:hAnsi="Times New Roman" w:cs="Times New Roman"/>
+          <w:b/>
+          <w:bCs/>
+          <w:color w:val="000000"/>
+          <w:sz w:val="24"/>
+          <w:szCs w:val="24"/>
+        </w:rPr>
+        <w:t>R2</w:t>
+      </w:r>
+      <w:r>
+        <w:rPr>
+          <w:rFonts w:ascii="Times New Roman" w:hAnsi="Times New Roman" w:cs="Times New Roman"/>
+          <w:b/>
+          <w:bCs/>
+          <w:color w:val="000000"/>
+          <w:sz w:val="24"/>
+          <w:szCs w:val="24"/>
+        </w:rPr>
         <w:t>3</w:t>
       </w:r>
       <w:r>
@@ -1319,1551 +3703,254 @@
           <w:sz w:val="24"/>
           <w:szCs w:val="24"/>
         </w:rPr>
-        <w:t xml:space="preserve">: Crear un </w:t>
-      </w:r>
-      <w:r>
-        <w:rPr>
-          <w:rFonts w:ascii="Times New Roman" w:hAnsi="Times New Roman" w:cs="Times New Roman"/>
-          <w:color w:val="000000"/>
-          <w:sz w:val="24"/>
-          <w:szCs w:val="24"/>
-        </w:rPr>
-        <w:t>Cajero</w:t>
-      </w:r>
-      <w:r>
-        <w:rPr>
-          <w:rFonts w:ascii="Times New Roman" w:hAnsi="Times New Roman" w:cs="Times New Roman"/>
-          <w:color w:val="000000"/>
-          <w:sz w:val="24"/>
-          <w:szCs w:val="24"/>
-        </w:rPr>
-        <w:t xml:space="preserve">. Permite crear un </w:t>
-      </w:r>
-      <w:r>
-        <w:rPr>
-          <w:rFonts w:ascii="Times New Roman" w:hAnsi="Times New Roman" w:cs="Times New Roman"/>
-          <w:color w:val="000000"/>
-          <w:sz w:val="24"/>
-          <w:szCs w:val="24"/>
-        </w:rPr>
-        <w:t>cajero</w:t>
-      </w:r>
-      <w:r>
-        <w:rPr>
-          <w:rFonts w:ascii="Times New Roman" w:hAnsi="Times New Roman" w:cs="Times New Roman"/>
-          <w:color w:val="000000"/>
-          <w:sz w:val="24"/>
-          <w:szCs w:val="24"/>
-        </w:rPr>
-        <w:t xml:space="preserve"> </w:t>
-      </w:r>
-      <w:r>
-        <w:rPr>
-          <w:rFonts w:ascii="Times New Roman" w:hAnsi="Times New Roman" w:cs="Times New Roman"/>
-          <w:color w:val="000000"/>
-          <w:sz w:val="24"/>
-          <w:szCs w:val="24"/>
-        </w:rPr>
-        <w:t xml:space="preserve">con su nombre, </w:t>
-      </w:r>
-      <w:r>
-        <w:rPr>
-          <w:rFonts w:ascii="Times New Roman" w:hAnsi="Times New Roman" w:cs="Times New Roman"/>
-          <w:color w:val="000000"/>
-          <w:sz w:val="24"/>
-          <w:szCs w:val="24"/>
-        </w:rPr>
-        <w:t>apellidos, identificación, teléfono, usuario(identificación) y contraseña.</w:t>
-      </w:r>
-    </w:p>
-    <w:p>
-      <w:pPr>
-        <w:autoSpaceDE w:val="0"/>
-        <w:autoSpaceDN w:val="0"/>
-        <w:adjustRightInd w:val="0"/>
-        <w:spacing w:after="0" w:line="240" w:lineRule="auto"/>
-        <w:rPr>
-          <w:rFonts w:ascii="Times New Roman" w:hAnsi="Times New Roman" w:cs="Times New Roman"/>
-          <w:color w:val="000000"/>
-          <w:sz w:val="24"/>
-          <w:szCs w:val="24"/>
-        </w:rPr>
-      </w:pPr>
-    </w:p>
-    <w:p>
-      <w:pPr>
-        <w:autoSpaceDE w:val="0"/>
-        <w:autoSpaceDN w:val="0"/>
-        <w:adjustRightInd w:val="0"/>
-        <w:spacing w:after="0" w:line="240" w:lineRule="auto"/>
-        <w:rPr>
-          <w:rFonts w:ascii="Times New Roman" w:hAnsi="Times New Roman" w:cs="Times New Roman"/>
-          <w:color w:val="000000"/>
-          <w:sz w:val="24"/>
-          <w:szCs w:val="24"/>
-        </w:rPr>
-      </w:pPr>
-      <w:r>
-        <w:rPr>
-          <w:rFonts w:ascii="Times New Roman" w:hAnsi="Times New Roman" w:cs="Times New Roman"/>
-          <w:b/>
-          <w:bCs/>
-          <w:color w:val="000000"/>
-          <w:sz w:val="24"/>
-          <w:szCs w:val="24"/>
-        </w:rPr>
-        <w:t>R</w:t>
-      </w:r>
-      <w:r>
-        <w:rPr>
-          <w:rFonts w:ascii="Times New Roman" w:hAnsi="Times New Roman" w:cs="Times New Roman"/>
-          <w:b/>
-          <w:bCs/>
-          <w:color w:val="000000"/>
-          <w:sz w:val="24"/>
-          <w:szCs w:val="24"/>
-        </w:rPr>
-        <w:t>3</w:t>
-      </w:r>
-      <w:r>
-        <w:rPr>
-          <w:rFonts w:ascii="Times New Roman" w:hAnsi="Times New Roman" w:cs="Times New Roman"/>
-          <w:color w:val="000000"/>
-          <w:sz w:val="24"/>
-          <w:szCs w:val="24"/>
-        </w:rPr>
-        <w:t xml:space="preserve">: Crear un </w:t>
-      </w:r>
-      <w:r>
-        <w:rPr>
-          <w:rFonts w:ascii="Times New Roman" w:hAnsi="Times New Roman" w:cs="Times New Roman"/>
-          <w:color w:val="000000"/>
-          <w:sz w:val="24"/>
-          <w:szCs w:val="24"/>
-        </w:rPr>
-        <w:t>Mesero</w:t>
-      </w:r>
-      <w:r>
-        <w:rPr>
-          <w:rFonts w:ascii="Times New Roman" w:hAnsi="Times New Roman" w:cs="Times New Roman"/>
-          <w:color w:val="000000"/>
-          <w:sz w:val="24"/>
-          <w:szCs w:val="24"/>
-        </w:rPr>
-        <w:t xml:space="preserve">. Permite crear un </w:t>
-      </w:r>
-      <w:r>
-        <w:rPr>
-          <w:rFonts w:ascii="Times New Roman" w:hAnsi="Times New Roman" w:cs="Times New Roman"/>
-          <w:color w:val="000000"/>
-          <w:sz w:val="24"/>
-          <w:szCs w:val="24"/>
-        </w:rPr>
-        <w:t xml:space="preserve">mesero </w:t>
-      </w:r>
-      <w:r>
-        <w:rPr>
-          <w:rFonts w:ascii="Times New Roman" w:hAnsi="Times New Roman" w:cs="Times New Roman"/>
-          <w:color w:val="000000"/>
-          <w:sz w:val="24"/>
-          <w:szCs w:val="24"/>
-        </w:rPr>
-        <w:t xml:space="preserve">con su nombre, </w:t>
-      </w:r>
-      <w:r>
-        <w:rPr>
-          <w:rFonts w:ascii="Times New Roman" w:hAnsi="Times New Roman" w:cs="Times New Roman"/>
-          <w:color w:val="000000"/>
-          <w:sz w:val="24"/>
-          <w:szCs w:val="24"/>
-        </w:rPr>
-        <w:t>apellidos, identificación, teléfono, usuario(identificación) y contraseña.</w:t>
-      </w:r>
-    </w:p>
-    <w:p>
-      <w:pPr>
-        <w:autoSpaceDE w:val="0"/>
-        <w:autoSpaceDN w:val="0"/>
-        <w:adjustRightInd w:val="0"/>
-        <w:spacing w:after="0" w:line="240" w:lineRule="auto"/>
-        <w:rPr>
-          <w:rFonts w:ascii="Times New Roman" w:hAnsi="Times New Roman" w:cs="Times New Roman"/>
-          <w:color w:val="000000"/>
-          <w:sz w:val="24"/>
-          <w:szCs w:val="24"/>
-        </w:rPr>
-      </w:pPr>
-    </w:p>
-    <w:p>
-      <w:pPr>
-        <w:autoSpaceDE w:val="0"/>
-        <w:autoSpaceDN w:val="0"/>
-        <w:adjustRightInd w:val="0"/>
-        <w:spacing w:after="0" w:line="240" w:lineRule="auto"/>
-        <w:rPr>
-          <w:rFonts w:ascii="Times New Roman" w:hAnsi="Times New Roman" w:cs="Times New Roman"/>
-          <w:color w:val="000000"/>
-          <w:sz w:val="24"/>
-          <w:szCs w:val="24"/>
-        </w:rPr>
-      </w:pPr>
-      <w:r>
-        <w:rPr>
-          <w:rFonts w:ascii="Times New Roman" w:hAnsi="Times New Roman" w:cs="Times New Roman"/>
-          <w:b/>
-          <w:bCs/>
-          <w:color w:val="000000"/>
-          <w:sz w:val="24"/>
-          <w:szCs w:val="24"/>
-        </w:rPr>
-        <w:t>R4</w:t>
-      </w:r>
-      <w:r>
-        <w:rPr>
-          <w:rFonts w:ascii="Times New Roman" w:hAnsi="Times New Roman" w:cs="Times New Roman"/>
-          <w:color w:val="000000"/>
-          <w:sz w:val="24"/>
-          <w:szCs w:val="24"/>
-        </w:rPr>
-        <w:t xml:space="preserve">: Crear un Cliente. Permite crear un cliente con su nombre, </w:t>
-      </w:r>
-      <w:r>
-        <w:rPr>
-          <w:rFonts w:ascii="Times New Roman" w:hAnsi="Times New Roman" w:cs="Times New Roman"/>
-          <w:color w:val="000000"/>
-          <w:sz w:val="24"/>
-          <w:szCs w:val="24"/>
-        </w:rPr>
-        <w:t>su identificación</w:t>
-      </w:r>
-      <w:r>
-        <w:rPr>
-          <w:rFonts w:ascii="Times New Roman" w:hAnsi="Times New Roman" w:cs="Times New Roman"/>
-          <w:color w:val="000000"/>
-          <w:sz w:val="24"/>
-          <w:szCs w:val="24"/>
-        </w:rPr>
-        <w:t>, su</w:t>
-      </w:r>
-      <w:r>
-        <w:rPr>
-          <w:rFonts w:ascii="Times New Roman" w:hAnsi="Times New Roman" w:cs="Times New Roman"/>
-          <w:color w:val="000000"/>
-          <w:sz w:val="24"/>
-          <w:szCs w:val="24"/>
-        </w:rPr>
-        <w:t xml:space="preserve"> </w:t>
-      </w:r>
-      <w:r>
-        <w:rPr>
-          <w:rFonts w:ascii="Times New Roman" w:hAnsi="Times New Roman" w:cs="Times New Roman"/>
-          <w:color w:val="000000"/>
-          <w:sz w:val="24"/>
-          <w:szCs w:val="24"/>
-        </w:rPr>
-        <w:t>dirección</w:t>
-      </w:r>
-      <w:r>
-        <w:rPr>
-          <w:rFonts w:ascii="Times New Roman" w:hAnsi="Times New Roman" w:cs="Times New Roman"/>
-          <w:color w:val="000000"/>
-          <w:sz w:val="24"/>
-          <w:szCs w:val="24"/>
-        </w:rPr>
-        <w:t>(opcional)</w:t>
-      </w:r>
-      <w:r>
-        <w:rPr>
-          <w:rFonts w:ascii="Times New Roman" w:hAnsi="Times New Roman" w:cs="Times New Roman"/>
-          <w:color w:val="000000"/>
-          <w:sz w:val="24"/>
-          <w:szCs w:val="24"/>
-        </w:rPr>
-        <w:t xml:space="preserve">, su </w:t>
-      </w:r>
-      <w:r>
-        <w:rPr>
-          <w:rFonts w:ascii="Times New Roman" w:hAnsi="Times New Roman" w:cs="Times New Roman"/>
-          <w:color w:val="000000"/>
-          <w:sz w:val="24"/>
-          <w:szCs w:val="24"/>
-        </w:rPr>
-        <w:t xml:space="preserve">teléfono </w:t>
-      </w:r>
-      <w:r>
-        <w:rPr>
-          <w:rFonts w:ascii="Times New Roman" w:hAnsi="Times New Roman" w:cs="Times New Roman"/>
-          <w:color w:val="000000"/>
-          <w:sz w:val="24"/>
-          <w:szCs w:val="24"/>
-        </w:rPr>
-        <w:t xml:space="preserve">y unas observaciones. </w:t>
-      </w:r>
-      <w:r>
-        <w:rPr>
-          <w:rFonts w:ascii="Times New Roman" w:hAnsi="Times New Roman" w:cs="Times New Roman"/>
-          <w:color w:val="000000"/>
-          <w:sz w:val="24"/>
-          <w:szCs w:val="24"/>
-        </w:rPr>
-        <w:t>Un cliente será guardado en el programa.</w:t>
-      </w:r>
-    </w:p>
-    <w:p>
-      <w:pPr>
-        <w:autoSpaceDE w:val="0"/>
-        <w:autoSpaceDN w:val="0"/>
-        <w:adjustRightInd w:val="0"/>
-        <w:spacing w:after="0" w:line="240" w:lineRule="auto"/>
-        <w:rPr>
-          <w:rFonts w:ascii="Times New Roman" w:hAnsi="Times New Roman" w:cs="Times New Roman"/>
-          <w:color w:val="000000"/>
-          <w:sz w:val="24"/>
-          <w:szCs w:val="24"/>
-        </w:rPr>
-      </w:pPr>
-    </w:p>
-    <w:p>
-      <w:pPr>
-        <w:autoSpaceDE w:val="0"/>
-        <w:autoSpaceDN w:val="0"/>
-        <w:adjustRightInd w:val="0"/>
-        <w:spacing w:after="0" w:line="240" w:lineRule="auto"/>
-        <w:rPr>
-          <w:rFonts w:ascii="Times New Roman" w:hAnsi="Times New Roman" w:cs="Times New Roman"/>
-          <w:color w:val="000000"/>
-          <w:sz w:val="24"/>
-          <w:szCs w:val="24"/>
-        </w:rPr>
-      </w:pPr>
-      <w:r>
-        <w:rPr>
-          <w:rFonts w:ascii="Times New Roman" w:hAnsi="Times New Roman" w:cs="Times New Roman"/>
-          <w:b/>
-          <w:bCs/>
-          <w:color w:val="000000"/>
-          <w:sz w:val="24"/>
-          <w:szCs w:val="24"/>
-        </w:rPr>
-        <w:t>R4</w:t>
-      </w:r>
-      <w:r>
-        <w:rPr>
-          <w:rFonts w:ascii="Times New Roman" w:hAnsi="Times New Roman" w:cs="Times New Roman"/>
-          <w:color w:val="000000"/>
-          <w:sz w:val="24"/>
-          <w:szCs w:val="24"/>
-        </w:rPr>
-        <w:t xml:space="preserve">: </w:t>
-      </w:r>
-      <w:r>
-        <w:rPr>
-          <w:rFonts w:ascii="Times New Roman" w:hAnsi="Times New Roman" w:cs="Times New Roman"/>
-          <w:color w:val="000000"/>
-          <w:sz w:val="24"/>
-          <w:szCs w:val="24"/>
-        </w:rPr>
-        <w:t>Actualizar</w:t>
-      </w:r>
-      <w:r>
-        <w:rPr>
-          <w:rFonts w:ascii="Times New Roman" w:hAnsi="Times New Roman" w:cs="Times New Roman"/>
-          <w:color w:val="000000"/>
-          <w:sz w:val="24"/>
-          <w:szCs w:val="24"/>
-        </w:rPr>
-        <w:t xml:space="preserve"> un Cliente. Permite </w:t>
-      </w:r>
-      <w:r>
-        <w:rPr>
-          <w:rFonts w:ascii="Times New Roman" w:hAnsi="Times New Roman" w:cs="Times New Roman"/>
-          <w:color w:val="000000"/>
-          <w:sz w:val="24"/>
-          <w:szCs w:val="24"/>
-        </w:rPr>
-        <w:t>actualizar</w:t>
-      </w:r>
-      <w:r>
-        <w:rPr>
-          <w:rFonts w:ascii="Times New Roman" w:hAnsi="Times New Roman" w:cs="Times New Roman"/>
-          <w:color w:val="000000"/>
-          <w:sz w:val="24"/>
-          <w:szCs w:val="24"/>
-        </w:rPr>
-        <w:t xml:space="preserve"> un cliente con su nombre, </w:t>
-      </w:r>
-      <w:r>
-        <w:rPr>
-          <w:rFonts w:ascii="Times New Roman" w:hAnsi="Times New Roman" w:cs="Times New Roman"/>
-          <w:color w:val="000000"/>
-          <w:sz w:val="24"/>
-          <w:szCs w:val="24"/>
-        </w:rPr>
-        <w:t>su identificación</w:t>
-      </w:r>
-      <w:r>
-        <w:rPr>
-          <w:rFonts w:ascii="Times New Roman" w:hAnsi="Times New Roman" w:cs="Times New Roman"/>
-          <w:color w:val="000000"/>
-          <w:sz w:val="24"/>
-          <w:szCs w:val="24"/>
-        </w:rPr>
-        <w:t>, su</w:t>
-      </w:r>
-      <w:r>
-        <w:rPr>
-          <w:rFonts w:ascii="Times New Roman" w:hAnsi="Times New Roman" w:cs="Times New Roman"/>
-          <w:color w:val="000000"/>
-          <w:sz w:val="24"/>
-          <w:szCs w:val="24"/>
-        </w:rPr>
-        <w:t xml:space="preserve"> </w:t>
-      </w:r>
-      <w:r>
-        <w:rPr>
-          <w:rFonts w:ascii="Times New Roman" w:hAnsi="Times New Roman" w:cs="Times New Roman"/>
-          <w:color w:val="000000"/>
-          <w:sz w:val="24"/>
-          <w:szCs w:val="24"/>
-        </w:rPr>
-        <w:t>dirección</w:t>
-      </w:r>
-      <w:r>
-        <w:rPr>
-          <w:rFonts w:ascii="Times New Roman" w:hAnsi="Times New Roman" w:cs="Times New Roman"/>
-          <w:color w:val="000000"/>
-          <w:sz w:val="24"/>
-          <w:szCs w:val="24"/>
-        </w:rPr>
-        <w:t xml:space="preserve"> (</w:t>
-      </w:r>
-      <w:r>
-        <w:rPr>
-          <w:rFonts w:ascii="Times New Roman" w:hAnsi="Times New Roman" w:cs="Times New Roman"/>
-          <w:color w:val="000000"/>
-          <w:sz w:val="24"/>
-          <w:szCs w:val="24"/>
-        </w:rPr>
-        <w:t>opcional</w:t>
-      </w:r>
-      <w:r>
-        <w:rPr>
-          <w:rFonts w:ascii="Times New Roman" w:hAnsi="Times New Roman" w:cs="Times New Roman"/>
-          <w:color w:val="000000"/>
-          <w:sz w:val="24"/>
-          <w:szCs w:val="24"/>
-        </w:rPr>
-        <w:t>)</w:t>
-      </w:r>
-      <w:r>
-        <w:rPr>
-          <w:rFonts w:ascii="Times New Roman" w:hAnsi="Times New Roman" w:cs="Times New Roman"/>
-          <w:color w:val="000000"/>
-          <w:sz w:val="24"/>
-          <w:szCs w:val="24"/>
-        </w:rPr>
-        <w:t xml:space="preserve">, su </w:t>
-      </w:r>
-      <w:r>
-        <w:rPr>
-          <w:rFonts w:ascii="Times New Roman" w:hAnsi="Times New Roman" w:cs="Times New Roman"/>
-          <w:color w:val="000000"/>
-          <w:sz w:val="24"/>
-          <w:szCs w:val="24"/>
-        </w:rPr>
-        <w:t xml:space="preserve">teléfono </w:t>
-      </w:r>
-      <w:r>
-        <w:rPr>
-          <w:rFonts w:ascii="Times New Roman" w:hAnsi="Times New Roman" w:cs="Times New Roman"/>
-          <w:color w:val="000000"/>
-          <w:sz w:val="24"/>
-          <w:szCs w:val="24"/>
-        </w:rPr>
-        <w:t xml:space="preserve">y unas observaciones. </w:t>
-      </w:r>
-      <w:r>
-        <w:rPr>
-          <w:rFonts w:ascii="Times New Roman" w:hAnsi="Times New Roman" w:cs="Times New Roman"/>
-          <w:color w:val="000000"/>
-          <w:sz w:val="24"/>
-          <w:szCs w:val="24"/>
-        </w:rPr>
-        <w:t xml:space="preserve">Un cliente será </w:t>
-      </w:r>
-      <w:r>
-        <w:rPr>
-          <w:rFonts w:ascii="Times New Roman" w:hAnsi="Times New Roman" w:cs="Times New Roman"/>
-          <w:color w:val="000000"/>
-          <w:sz w:val="24"/>
-          <w:szCs w:val="24"/>
-        </w:rPr>
-        <w:t>actualizado</w:t>
-      </w:r>
-      <w:r>
-        <w:rPr>
-          <w:rFonts w:ascii="Times New Roman" w:hAnsi="Times New Roman" w:cs="Times New Roman"/>
-          <w:color w:val="000000"/>
-          <w:sz w:val="24"/>
-          <w:szCs w:val="24"/>
-        </w:rPr>
-        <w:t xml:space="preserve"> en el programa.</w:t>
-      </w:r>
-    </w:p>
-    <w:p>
-      <w:pPr>
-        <w:autoSpaceDE w:val="0"/>
-        <w:autoSpaceDN w:val="0"/>
-        <w:adjustRightInd w:val="0"/>
-        <w:spacing w:after="0" w:line="240" w:lineRule="auto"/>
-        <w:rPr>
-          <w:rFonts w:ascii="Times New Roman" w:hAnsi="Times New Roman" w:cs="Times New Roman"/>
-          <w:sz w:val="24"/>
-          <w:szCs w:val="24"/>
-        </w:rPr>
-      </w:pPr>
-    </w:p>
-    <w:p>
-      <w:pPr>
-        <w:autoSpaceDE w:val="0"/>
-        <w:autoSpaceDN w:val="0"/>
-        <w:adjustRightInd w:val="0"/>
-        <w:spacing w:after="0" w:line="240" w:lineRule="auto"/>
-        <w:rPr>
-          <w:rFonts w:ascii="Times New Roman" w:hAnsi="Times New Roman" w:cs="Times New Roman"/>
-          <w:color w:val="000000"/>
-          <w:sz w:val="24"/>
-          <w:szCs w:val="24"/>
-        </w:rPr>
-      </w:pPr>
-      <w:r>
-        <w:rPr>
-          <w:rFonts w:ascii="Times New Roman" w:hAnsi="Times New Roman" w:cs="Times New Roman"/>
-          <w:b/>
-          <w:bCs/>
-          <w:color w:val="000000"/>
-          <w:sz w:val="24"/>
-          <w:szCs w:val="24"/>
-        </w:rPr>
-        <w:t>R5</w:t>
-      </w:r>
-      <w:r>
-        <w:rPr>
-          <w:rFonts w:ascii="Times New Roman" w:hAnsi="Times New Roman" w:cs="Times New Roman"/>
-          <w:color w:val="000000"/>
-          <w:sz w:val="24"/>
-          <w:szCs w:val="24"/>
-        </w:rPr>
-        <w:t>: Crear un Pedido. Permite crear un pedido con un código autogenerado, con su estado</w:t>
-      </w:r>
-    </w:p>
-    <w:p>
-      <w:pPr>
-        <w:autoSpaceDE w:val="0"/>
-        <w:autoSpaceDN w:val="0"/>
-        <w:adjustRightInd w:val="0"/>
-        <w:spacing w:after="0" w:line="240" w:lineRule="auto"/>
-        <w:rPr>
-          <w:rFonts w:ascii="Times New Roman" w:hAnsi="Times New Roman" w:cs="Times New Roman"/>
-          <w:color w:val="000000"/>
-          <w:sz w:val="24"/>
-          <w:szCs w:val="24"/>
-        </w:rPr>
-      </w:pPr>
-      <w:r>
-        <w:rPr>
-          <w:rFonts w:ascii="Times New Roman" w:hAnsi="Times New Roman" w:cs="Times New Roman"/>
-          <w:color w:val="000000"/>
-          <w:sz w:val="24"/>
-          <w:szCs w:val="24"/>
-        </w:rPr>
-        <w:t>predeterminado (ACTIVO), con los productos (mínimo uno) y su cantidad (mínimo uno), con el nombre del cliente que lo solicita y el nombre del empleado que se encarga de él, con la fecha y hora del pedido, además unas observaciones del pedido (si las hay). Este pedido es añadido a la lista de pedidos del empleado.</w:t>
-      </w:r>
-    </w:p>
-    <w:p>
-      <w:pPr>
-        <w:autoSpaceDE w:val="0"/>
-        <w:autoSpaceDN w:val="0"/>
-        <w:adjustRightInd w:val="0"/>
-        <w:spacing w:after="0" w:line="240" w:lineRule="auto"/>
-        <w:rPr>
-          <w:rFonts w:ascii="Times New Roman" w:hAnsi="Times New Roman" w:cs="Times New Roman"/>
-          <w:color w:val="000000"/>
-          <w:sz w:val="24"/>
-          <w:szCs w:val="24"/>
-        </w:rPr>
-      </w:pPr>
-    </w:p>
-    <w:p>
-      <w:pPr>
-        <w:autoSpaceDE w:val="0"/>
-        <w:autoSpaceDN w:val="0"/>
-        <w:adjustRightInd w:val="0"/>
-        <w:spacing w:after="0" w:line="240" w:lineRule="auto"/>
-        <w:rPr>
-          <w:rFonts w:ascii="Times New Roman" w:hAnsi="Times New Roman" w:cs="Times New Roman"/>
-          <w:color w:val="000000"/>
-          <w:sz w:val="24"/>
-          <w:szCs w:val="24"/>
-        </w:rPr>
-      </w:pPr>
-      <w:r>
-        <w:rPr>
-          <w:rFonts w:ascii="Times New Roman" w:hAnsi="Times New Roman" w:cs="Times New Roman"/>
-          <w:b/>
-          <w:bCs/>
-          <w:color w:val="000000"/>
-          <w:sz w:val="24"/>
-          <w:szCs w:val="24"/>
-        </w:rPr>
-        <w:t>R6:</w:t>
-      </w:r>
-      <w:r>
-        <w:rPr>
-          <w:rFonts w:ascii="Times New Roman" w:hAnsi="Times New Roman" w:cs="Times New Roman"/>
-          <w:color w:val="000000"/>
-          <w:sz w:val="24"/>
-          <w:szCs w:val="24"/>
-        </w:rPr>
-        <w:t xml:space="preserve"> Eliminar producto. Elimina un producto a partir de su nombre. Este producto puede ser eliminado siempre y cuando no haya un pedido sin entregar que lo contenga.</w:t>
-      </w:r>
-    </w:p>
-    <w:p>
-      <w:pPr>
-        <w:autoSpaceDE w:val="0"/>
-        <w:autoSpaceDN w:val="0"/>
-        <w:adjustRightInd w:val="0"/>
-        <w:spacing w:after="0" w:line="240" w:lineRule="auto"/>
-        <w:rPr>
-          <w:rFonts w:ascii="Times New Roman" w:hAnsi="Times New Roman" w:cs="Times New Roman"/>
-          <w:color w:val="000000"/>
-          <w:sz w:val="24"/>
-          <w:szCs w:val="24"/>
-        </w:rPr>
-      </w:pPr>
-    </w:p>
-    <w:p>
-      <w:pPr>
-        <w:autoSpaceDE w:val="0"/>
-        <w:autoSpaceDN w:val="0"/>
-        <w:adjustRightInd w:val="0"/>
-        <w:spacing w:after="0" w:line="240" w:lineRule="auto"/>
-        <w:rPr>
-          <w:rFonts w:ascii="Times New Roman" w:hAnsi="Times New Roman" w:cs="Times New Roman"/>
-          <w:color w:val="000000"/>
-          <w:sz w:val="24"/>
-          <w:szCs w:val="24"/>
-        </w:rPr>
-      </w:pPr>
-      <w:r>
-        <w:rPr>
-          <w:rFonts w:ascii="Times New Roman" w:hAnsi="Times New Roman" w:cs="Times New Roman"/>
-          <w:b/>
-          <w:bCs/>
-          <w:color w:val="000000"/>
-          <w:sz w:val="24"/>
-          <w:szCs w:val="24"/>
-        </w:rPr>
-        <w:t xml:space="preserve">R8: </w:t>
-      </w:r>
-      <w:r>
-        <w:rPr>
-          <w:rFonts w:ascii="Times New Roman" w:hAnsi="Times New Roman" w:cs="Times New Roman"/>
-          <w:color w:val="000000"/>
-          <w:sz w:val="24"/>
-          <w:szCs w:val="24"/>
-        </w:rPr>
-        <w:t>Eliminar un cliente. Eliminar un cliente a partir de su id. Este cliente podrá ser</w:t>
-      </w:r>
-    </w:p>
-    <w:p>
-      <w:pPr>
-        <w:autoSpaceDE w:val="0"/>
-        <w:autoSpaceDN w:val="0"/>
-        <w:adjustRightInd w:val="0"/>
-        <w:spacing w:after="0" w:line="240" w:lineRule="auto"/>
-        <w:rPr>
-          <w:rFonts w:ascii="Times New Roman" w:hAnsi="Times New Roman" w:cs="Times New Roman"/>
-          <w:color w:val="000000"/>
-          <w:sz w:val="24"/>
-          <w:szCs w:val="24"/>
-        </w:rPr>
-      </w:pPr>
-      <w:r>
-        <w:rPr>
-          <w:rFonts w:ascii="Times New Roman" w:hAnsi="Times New Roman" w:cs="Times New Roman"/>
-          <w:color w:val="000000"/>
-          <w:sz w:val="24"/>
-          <w:szCs w:val="24"/>
-        </w:rPr>
-        <w:t>eliminado solo si no hay ningún pedido a su nombre.</w:t>
-      </w:r>
-    </w:p>
-    <w:p>
-      <w:pPr>
-        <w:autoSpaceDE w:val="0"/>
-        <w:autoSpaceDN w:val="0"/>
-        <w:adjustRightInd w:val="0"/>
-        <w:spacing w:after="0" w:line="240" w:lineRule="auto"/>
-        <w:rPr>
-          <w:rFonts w:ascii="Times New Roman" w:hAnsi="Times New Roman" w:cs="Times New Roman"/>
-          <w:sz w:val="24"/>
-          <w:szCs w:val="24"/>
-        </w:rPr>
-      </w:pPr>
-    </w:p>
-    <w:p>
-      <w:pPr>
-        <w:autoSpaceDE w:val="0"/>
-        <w:autoSpaceDN w:val="0"/>
-        <w:adjustRightInd w:val="0"/>
-        <w:spacing w:after="0" w:line="240" w:lineRule="auto"/>
-        <w:rPr>
-          <w:rFonts w:ascii="Times New Roman" w:hAnsi="Times New Roman" w:cs="Times New Roman"/>
-          <w:color w:val="000000"/>
-          <w:sz w:val="24"/>
-          <w:szCs w:val="24"/>
-        </w:rPr>
-      </w:pPr>
-      <w:r>
-        <w:rPr>
-          <w:rFonts w:ascii="Times New Roman" w:hAnsi="Times New Roman" w:cs="Times New Roman"/>
-          <w:b/>
-          <w:bCs/>
-          <w:color w:val="000000"/>
-          <w:sz w:val="24"/>
-          <w:szCs w:val="24"/>
-        </w:rPr>
-        <w:t>R9:</w:t>
-      </w:r>
-      <w:r>
-        <w:rPr>
-          <w:rFonts w:ascii="Times New Roman" w:hAnsi="Times New Roman" w:cs="Times New Roman"/>
-          <w:color w:val="000000"/>
-          <w:sz w:val="24"/>
-          <w:szCs w:val="24"/>
-        </w:rPr>
-        <w:t xml:space="preserve"> Eliminar un usuario. Eliminar un usuario a partir de su id. El usuario puede eliminar</w:t>
-      </w:r>
-    </w:p>
-    <w:p>
-      <w:pPr>
-        <w:autoSpaceDE w:val="0"/>
-        <w:autoSpaceDN w:val="0"/>
-        <w:adjustRightInd w:val="0"/>
-        <w:spacing w:after="0" w:line="240" w:lineRule="auto"/>
-        <w:rPr>
-          <w:rFonts w:ascii="Times New Roman" w:hAnsi="Times New Roman" w:cs="Times New Roman"/>
-          <w:color w:val="000000"/>
-          <w:sz w:val="24"/>
-          <w:szCs w:val="24"/>
-        </w:rPr>
-      </w:pPr>
-      <w:r>
-        <w:rPr>
-          <w:rFonts w:ascii="Times New Roman" w:hAnsi="Times New Roman" w:cs="Times New Roman"/>
-          <w:color w:val="000000"/>
-          <w:sz w:val="24"/>
-          <w:szCs w:val="24"/>
-        </w:rPr>
-        <w:t>solo su usuario dentro de la pantalla y el administrador si puede eliminar cualquier usuario</w:t>
-      </w:r>
-    </w:p>
-    <w:p>
-      <w:pPr>
-        <w:autoSpaceDE w:val="0"/>
-        <w:autoSpaceDN w:val="0"/>
-        <w:adjustRightInd w:val="0"/>
-        <w:spacing w:after="0" w:line="240" w:lineRule="auto"/>
-        <w:rPr>
-          <w:rFonts w:ascii="Times New Roman" w:hAnsi="Times New Roman" w:cs="Times New Roman"/>
-          <w:color w:val="000000"/>
-          <w:sz w:val="24"/>
-          <w:szCs w:val="24"/>
-        </w:rPr>
-      </w:pPr>
-      <w:r>
-        <w:rPr>
-          <w:rFonts w:ascii="Times New Roman" w:hAnsi="Times New Roman" w:cs="Times New Roman"/>
-          <w:color w:val="000000"/>
-          <w:sz w:val="24"/>
-          <w:szCs w:val="24"/>
-        </w:rPr>
-        <w:t>del sistema. Este usuario se puede eliminar solo si no tiene ningún pedido que no haya</w:t>
-      </w:r>
-    </w:p>
-    <w:p>
-      <w:pPr>
-        <w:autoSpaceDE w:val="0"/>
-        <w:autoSpaceDN w:val="0"/>
-        <w:adjustRightInd w:val="0"/>
-        <w:spacing w:after="0" w:line="240" w:lineRule="auto"/>
-        <w:rPr>
-          <w:rFonts w:ascii="Times New Roman" w:hAnsi="Times New Roman" w:cs="Times New Roman"/>
-          <w:color w:val="000000"/>
-          <w:sz w:val="24"/>
-          <w:szCs w:val="24"/>
-        </w:rPr>
-      </w:pPr>
-      <w:r>
-        <w:rPr>
-          <w:rFonts w:ascii="Times New Roman" w:hAnsi="Times New Roman" w:cs="Times New Roman"/>
-          <w:color w:val="000000"/>
-          <w:sz w:val="24"/>
-          <w:szCs w:val="24"/>
-        </w:rPr>
-        <w:t xml:space="preserve">sido enviado. </w:t>
-      </w:r>
-    </w:p>
-    <w:p>
-      <w:pPr>
-        <w:autoSpaceDE w:val="0"/>
-        <w:autoSpaceDN w:val="0"/>
-        <w:adjustRightInd w:val="0"/>
-        <w:spacing w:after="0" w:line="240" w:lineRule="auto"/>
-        <w:rPr>
-          <w:rFonts w:ascii="Times New Roman" w:hAnsi="Times New Roman" w:cs="Times New Roman"/>
-          <w:sz w:val="24"/>
-          <w:szCs w:val="24"/>
-        </w:rPr>
-      </w:pPr>
-    </w:p>
-    <w:p>
-      <w:pPr>
-        <w:autoSpaceDE w:val="0"/>
-        <w:autoSpaceDN w:val="0"/>
-        <w:adjustRightInd w:val="0"/>
-        <w:spacing w:after="0" w:line="240" w:lineRule="auto"/>
-        <w:rPr>
-          <w:rFonts w:ascii="Times New Roman" w:hAnsi="Times New Roman" w:cs="Times New Roman"/>
-          <w:color w:val="000000"/>
-          <w:sz w:val="24"/>
-          <w:szCs w:val="24"/>
-        </w:rPr>
-      </w:pPr>
-      <w:r>
-        <w:rPr>
-          <w:rFonts w:ascii="Times New Roman" w:hAnsi="Times New Roman" w:cs="Times New Roman"/>
-          <w:b/>
-          <w:bCs/>
-          <w:color w:val="000000"/>
-          <w:sz w:val="24"/>
-          <w:szCs w:val="24"/>
-        </w:rPr>
-        <w:t>R10:</w:t>
-      </w:r>
-      <w:r>
-        <w:rPr>
-          <w:rFonts w:ascii="Times New Roman" w:hAnsi="Times New Roman" w:cs="Times New Roman"/>
-          <w:color w:val="000000"/>
-          <w:sz w:val="24"/>
-          <w:szCs w:val="24"/>
-        </w:rPr>
-        <w:t xml:space="preserve"> Eliminar un pedido. Eliminar un pedido a partir de su código.</w:t>
-      </w:r>
-    </w:p>
-    <w:p>
-      <w:pPr>
-        <w:autoSpaceDE w:val="0"/>
-        <w:autoSpaceDN w:val="0"/>
-        <w:adjustRightInd w:val="0"/>
-        <w:spacing w:after="0" w:line="240" w:lineRule="auto"/>
-        <w:rPr>
-          <w:rFonts w:ascii="Times New Roman" w:hAnsi="Times New Roman" w:cs="Times New Roman"/>
-          <w:color w:val="000000"/>
-          <w:sz w:val="24"/>
-          <w:szCs w:val="24"/>
-        </w:rPr>
-      </w:pPr>
-    </w:p>
-    <w:p>
-      <w:pPr>
-        <w:autoSpaceDE w:val="0"/>
-        <w:autoSpaceDN w:val="0"/>
-        <w:adjustRightInd w:val="0"/>
-        <w:spacing w:after="0" w:line="240" w:lineRule="auto"/>
-        <w:rPr>
-          <w:rFonts w:ascii="Times New Roman" w:hAnsi="Times New Roman" w:cs="Times New Roman"/>
-          <w:color w:val="000000"/>
-          <w:sz w:val="24"/>
-          <w:szCs w:val="24"/>
-        </w:rPr>
-      </w:pPr>
-      <w:r>
-        <w:rPr>
-          <w:rFonts w:ascii="Times New Roman" w:hAnsi="Times New Roman" w:cs="Times New Roman"/>
-          <w:b/>
-          <w:bCs/>
-          <w:color w:val="000000"/>
-          <w:sz w:val="24"/>
-          <w:szCs w:val="24"/>
-        </w:rPr>
-        <w:t>R11</w:t>
-      </w:r>
-      <w:r>
-        <w:rPr>
-          <w:rFonts w:ascii="Times New Roman" w:hAnsi="Times New Roman" w:cs="Times New Roman"/>
-          <w:color w:val="000000"/>
-          <w:sz w:val="24"/>
-          <w:szCs w:val="24"/>
-        </w:rPr>
-        <w:t>: Deshabilitar un Producto. Permite deshabilitar un producto a partir de su nombre, lo</w:t>
-      </w:r>
-    </w:p>
-    <w:p>
-      <w:pPr>
-        <w:autoSpaceDE w:val="0"/>
-        <w:autoSpaceDN w:val="0"/>
-        <w:adjustRightInd w:val="0"/>
-        <w:spacing w:after="0" w:line="240" w:lineRule="auto"/>
-        <w:rPr>
-          <w:rFonts w:ascii="Times New Roman" w:hAnsi="Times New Roman" w:cs="Times New Roman"/>
-          <w:color w:val="000000"/>
-          <w:sz w:val="24"/>
-          <w:szCs w:val="24"/>
-        </w:rPr>
-      </w:pPr>
-      <w:r>
-        <w:rPr>
-          <w:rFonts w:ascii="Times New Roman" w:hAnsi="Times New Roman" w:cs="Times New Roman"/>
-          <w:color w:val="000000"/>
-          <w:sz w:val="24"/>
-          <w:szCs w:val="24"/>
-        </w:rPr>
-        <w:t>que realiza este requerimiento es cambiar el estado del producto de ACTIVO a INACTIVO.</w:t>
-      </w:r>
-    </w:p>
-    <w:p>
-      <w:pPr>
-        <w:autoSpaceDE w:val="0"/>
-        <w:autoSpaceDN w:val="0"/>
-        <w:adjustRightInd w:val="0"/>
-        <w:spacing w:after="0" w:line="240" w:lineRule="auto"/>
-        <w:rPr>
-          <w:rFonts w:ascii="Times New Roman" w:hAnsi="Times New Roman" w:cs="Times New Roman"/>
-          <w:color w:val="000000"/>
-          <w:sz w:val="24"/>
-          <w:szCs w:val="24"/>
-        </w:rPr>
-      </w:pPr>
-    </w:p>
-    <w:p>
-      <w:pPr>
-        <w:autoSpaceDE w:val="0"/>
-        <w:autoSpaceDN w:val="0"/>
-        <w:adjustRightInd w:val="0"/>
-        <w:spacing w:after="0" w:line="240" w:lineRule="auto"/>
-        <w:rPr>
-          <w:rFonts w:ascii="Times New Roman" w:hAnsi="Times New Roman" w:cs="Times New Roman"/>
-          <w:color w:val="000000"/>
-          <w:sz w:val="24"/>
-          <w:szCs w:val="24"/>
-        </w:rPr>
-      </w:pPr>
-      <w:r>
-        <w:rPr>
-          <w:rFonts w:ascii="Times New Roman" w:hAnsi="Times New Roman" w:cs="Times New Roman"/>
-          <w:b/>
-          <w:bCs/>
-          <w:color w:val="000000"/>
-          <w:sz w:val="24"/>
-          <w:szCs w:val="24"/>
-        </w:rPr>
-        <w:t>R13</w:t>
-      </w:r>
-      <w:r>
-        <w:rPr>
-          <w:rFonts w:ascii="Times New Roman" w:hAnsi="Times New Roman" w:cs="Times New Roman"/>
-          <w:color w:val="000000"/>
-          <w:sz w:val="24"/>
-          <w:szCs w:val="24"/>
-        </w:rPr>
-        <w:t>: Deshabilitar un Usuario. Permite Deshabilitar un usuario a partir de su id, lo que</w:t>
-      </w:r>
-    </w:p>
-    <w:p>
-      <w:pPr>
-        <w:autoSpaceDE w:val="0"/>
-        <w:autoSpaceDN w:val="0"/>
-        <w:adjustRightInd w:val="0"/>
-        <w:spacing w:after="0" w:line="240" w:lineRule="auto"/>
-        <w:rPr>
-          <w:rFonts w:ascii="Times New Roman" w:hAnsi="Times New Roman" w:cs="Times New Roman"/>
-          <w:color w:val="000000"/>
-          <w:sz w:val="24"/>
-          <w:szCs w:val="24"/>
-        </w:rPr>
-      </w:pPr>
-      <w:r>
-        <w:rPr>
-          <w:rFonts w:ascii="Times New Roman" w:hAnsi="Times New Roman" w:cs="Times New Roman"/>
+        <w:t xml:space="preserve">: Generar menú en formato </w:t>
+      </w:r>
+      <w:proofErr w:type="spellStart"/>
+      <w:r>
+        <w:rPr>
+          <w:rFonts w:ascii="Times New Roman" w:hAnsi="Times New Roman" w:cs="Times New Roman"/>
+          <w:color w:val="000000"/>
+          <w:sz w:val="24"/>
+          <w:szCs w:val="24"/>
+        </w:rPr>
+        <w:t>pdf</w:t>
+      </w:r>
+      <w:proofErr w:type="spellEnd"/>
+      <w:r>
+        <w:rPr>
+          <w:rFonts w:ascii="Times New Roman" w:hAnsi="Times New Roman" w:cs="Times New Roman"/>
+          <w:color w:val="000000"/>
+          <w:sz w:val="24"/>
+          <w:szCs w:val="24"/>
+        </w:rPr>
+        <w:t xml:space="preserve">. Se generará un menú en un formato </w:t>
+      </w:r>
+      <w:proofErr w:type="spellStart"/>
+      <w:r>
+        <w:rPr>
+          <w:rFonts w:ascii="Times New Roman" w:hAnsi="Times New Roman" w:cs="Times New Roman"/>
+          <w:color w:val="000000"/>
+          <w:sz w:val="24"/>
+          <w:szCs w:val="24"/>
+        </w:rPr>
+        <w:t>pdf</w:t>
+      </w:r>
+      <w:proofErr w:type="spellEnd"/>
+      <w:r>
+        <w:rPr>
+          <w:rFonts w:ascii="Times New Roman" w:hAnsi="Times New Roman" w:cs="Times New Roman"/>
+          <w:color w:val="000000"/>
+          <w:sz w:val="24"/>
+          <w:szCs w:val="24"/>
+        </w:rPr>
+        <w:t xml:space="preserve"> con los productos y respectivos precios del restaurante.</w:t>
+      </w:r>
+    </w:p>
+    <w:p>
+      <w:pPr>
+        <w:autoSpaceDE w:val="0"/>
+        <w:autoSpaceDN w:val="0"/>
+        <w:adjustRightInd w:val="0"/>
+        <w:spacing w:after="0" w:line="240" w:lineRule="auto"/>
+        <w:rPr>
+          <w:rFonts w:ascii="Times New Roman" w:hAnsi="Times New Roman" w:cs="Times New Roman"/>
+          <w:color w:val="000000"/>
+          <w:sz w:val="24"/>
+          <w:szCs w:val="24"/>
+        </w:rPr>
+      </w:pPr>
+    </w:p>
+    <w:p>
+      <w:pPr>
+        <w:autoSpaceDE w:val="0"/>
+        <w:autoSpaceDN w:val="0"/>
+        <w:adjustRightInd w:val="0"/>
+        <w:spacing w:after="0" w:line="240" w:lineRule="auto"/>
+        <w:rPr>
+          <w:rFonts w:ascii="Times New Roman" w:hAnsi="Times New Roman" w:cs="Times New Roman"/>
+          <w:color w:val="000000"/>
+          <w:sz w:val="24"/>
+          <w:szCs w:val="24"/>
+        </w:rPr>
+      </w:pPr>
+      <w:r>
+        <w:rPr>
+          <w:rFonts w:ascii="Times New Roman" w:hAnsi="Times New Roman" w:cs="Times New Roman"/>
+          <w:b/>
+          <w:bCs/>
           <w:color w:val="000000"/>
           <w:sz w:val="24"/>
           <w:szCs w:val="24"/>
         </w:rPr>
         <w:lastRenderedPageBreak/>
-        <w:t>realiza este requerimiento es cambiar el estado del usuario de ACTIVO a INACTIVO. Si un</w:t>
-      </w:r>
-    </w:p>
-    <w:p>
-      <w:pPr>
-        <w:autoSpaceDE w:val="0"/>
-        <w:autoSpaceDN w:val="0"/>
-        <w:adjustRightInd w:val="0"/>
-        <w:spacing w:after="0" w:line="240" w:lineRule="auto"/>
-        <w:rPr>
-          <w:rFonts w:ascii="Times New Roman" w:hAnsi="Times New Roman" w:cs="Times New Roman"/>
-          <w:color w:val="000000"/>
-          <w:sz w:val="24"/>
-          <w:szCs w:val="24"/>
-        </w:rPr>
-      </w:pPr>
-      <w:r>
-        <w:rPr>
-          <w:rFonts w:ascii="Times New Roman" w:hAnsi="Times New Roman" w:cs="Times New Roman"/>
-          <w:color w:val="000000"/>
-          <w:sz w:val="24"/>
-          <w:szCs w:val="24"/>
-        </w:rPr>
-        <w:t>usuario está deshabilitado no podrá iniciar sesión con su cuenta.</w:t>
-      </w:r>
-    </w:p>
-    <w:p>
-      <w:pPr>
-        <w:autoSpaceDE w:val="0"/>
-        <w:autoSpaceDN w:val="0"/>
-        <w:adjustRightInd w:val="0"/>
-        <w:spacing w:after="0" w:line="240" w:lineRule="auto"/>
-        <w:rPr>
-          <w:rFonts w:ascii="Times New Roman" w:hAnsi="Times New Roman" w:cs="Times New Roman"/>
-          <w:color w:val="000000"/>
-          <w:sz w:val="24"/>
-          <w:szCs w:val="24"/>
-        </w:rPr>
-      </w:pPr>
-    </w:p>
-    <w:p>
-      <w:pPr>
-        <w:autoSpaceDE w:val="0"/>
-        <w:autoSpaceDN w:val="0"/>
-        <w:adjustRightInd w:val="0"/>
-        <w:spacing w:after="0" w:line="240" w:lineRule="auto"/>
-        <w:rPr>
-          <w:rFonts w:ascii="Times New Roman" w:hAnsi="Times New Roman" w:cs="Times New Roman"/>
-          <w:color w:val="000000"/>
-          <w:sz w:val="24"/>
-          <w:szCs w:val="24"/>
-        </w:rPr>
-      </w:pPr>
-      <w:r>
-        <w:rPr>
-          <w:rFonts w:ascii="Times New Roman" w:hAnsi="Times New Roman" w:cs="Times New Roman"/>
-          <w:b/>
-          <w:bCs/>
-          <w:color w:val="000000"/>
-          <w:sz w:val="24"/>
-          <w:szCs w:val="24"/>
-        </w:rPr>
-        <w:t>R14</w:t>
-      </w:r>
-      <w:r>
-        <w:rPr>
-          <w:rFonts w:ascii="Times New Roman" w:hAnsi="Times New Roman" w:cs="Times New Roman"/>
-          <w:color w:val="000000"/>
-          <w:sz w:val="24"/>
-          <w:szCs w:val="24"/>
-        </w:rPr>
-        <w:t>: Deshabilitar un Cliente. Permite Deshabilitar un cliente a partir de su identificación,</w:t>
-      </w:r>
-    </w:p>
-    <w:p>
-      <w:pPr>
-        <w:autoSpaceDE w:val="0"/>
-        <w:autoSpaceDN w:val="0"/>
-        <w:adjustRightInd w:val="0"/>
-        <w:spacing w:after="0" w:line="240" w:lineRule="auto"/>
-        <w:rPr>
-          <w:rFonts w:ascii="Times New Roman" w:hAnsi="Times New Roman" w:cs="Times New Roman"/>
-          <w:color w:val="000000"/>
-          <w:sz w:val="24"/>
-          <w:szCs w:val="24"/>
-        </w:rPr>
-      </w:pPr>
-      <w:r>
-        <w:rPr>
-          <w:rFonts w:ascii="Times New Roman" w:hAnsi="Times New Roman" w:cs="Times New Roman"/>
-          <w:color w:val="000000"/>
-          <w:sz w:val="24"/>
-          <w:szCs w:val="24"/>
-        </w:rPr>
-        <w:t>lo que realiza este requerimiento es cambiar el estado del cliente de ACTIVO a INACTIVO.</w:t>
-      </w:r>
-    </w:p>
-    <w:p>
-      <w:pPr>
-        <w:autoSpaceDE w:val="0"/>
-        <w:autoSpaceDN w:val="0"/>
-        <w:adjustRightInd w:val="0"/>
-        <w:spacing w:after="0" w:line="240" w:lineRule="auto"/>
-        <w:rPr>
-          <w:rFonts w:ascii="Times New Roman" w:hAnsi="Times New Roman" w:cs="Times New Roman"/>
-          <w:color w:val="000000"/>
-          <w:sz w:val="24"/>
-          <w:szCs w:val="24"/>
-        </w:rPr>
-      </w:pPr>
-      <w:r>
-        <w:rPr>
-          <w:rFonts w:ascii="Times New Roman" w:hAnsi="Times New Roman" w:cs="Times New Roman"/>
-          <w:color w:val="000000"/>
-          <w:sz w:val="24"/>
-          <w:szCs w:val="24"/>
-        </w:rPr>
-        <w:t>Si un cliente está inactivo no se podrán realizar pedidos a su nombre.</w:t>
-      </w:r>
-    </w:p>
-    <w:p>
-      <w:pPr>
-        <w:autoSpaceDE w:val="0"/>
-        <w:autoSpaceDN w:val="0"/>
-        <w:adjustRightInd w:val="0"/>
-        <w:spacing w:after="0" w:line="240" w:lineRule="auto"/>
-        <w:rPr>
-          <w:rFonts w:ascii="Times New Roman" w:hAnsi="Times New Roman" w:cs="Times New Roman"/>
-          <w:sz w:val="24"/>
-          <w:szCs w:val="24"/>
-        </w:rPr>
-      </w:pPr>
-    </w:p>
-    <w:p>
-      <w:pPr>
-        <w:autoSpaceDE w:val="0"/>
-        <w:autoSpaceDN w:val="0"/>
-        <w:adjustRightInd w:val="0"/>
-        <w:spacing w:after="0" w:line="240" w:lineRule="auto"/>
-        <w:rPr>
-          <w:rFonts w:ascii="Times New Roman" w:hAnsi="Times New Roman" w:cs="Times New Roman"/>
-          <w:color w:val="000000"/>
-          <w:sz w:val="24"/>
-          <w:szCs w:val="24"/>
-        </w:rPr>
-      </w:pPr>
-      <w:r>
-        <w:rPr>
-          <w:rFonts w:ascii="Times New Roman" w:hAnsi="Times New Roman" w:cs="Times New Roman"/>
-          <w:b/>
-          <w:bCs/>
-          <w:color w:val="000000"/>
-          <w:sz w:val="24"/>
-          <w:szCs w:val="24"/>
-        </w:rPr>
-        <w:t>R15</w:t>
-      </w:r>
-      <w:r>
-        <w:rPr>
-          <w:rFonts w:ascii="Times New Roman" w:hAnsi="Times New Roman" w:cs="Times New Roman"/>
-          <w:color w:val="000000"/>
-          <w:sz w:val="24"/>
-          <w:szCs w:val="24"/>
-        </w:rPr>
-        <w:t>: Actualizar un Producto. Permite actualizar un producto con sus atributos nuevos que</w:t>
-      </w:r>
-    </w:p>
-    <w:p>
-      <w:pPr>
-        <w:autoSpaceDE w:val="0"/>
-        <w:autoSpaceDN w:val="0"/>
-        <w:adjustRightInd w:val="0"/>
-        <w:spacing w:after="0" w:line="240" w:lineRule="auto"/>
-        <w:rPr>
-          <w:rFonts w:ascii="Times New Roman" w:hAnsi="Times New Roman" w:cs="Times New Roman"/>
-          <w:color w:val="000000"/>
-          <w:sz w:val="24"/>
-          <w:szCs w:val="24"/>
-        </w:rPr>
-      </w:pPr>
-      <w:r>
-        <w:rPr>
-          <w:rFonts w:ascii="Times New Roman" w:hAnsi="Times New Roman" w:cs="Times New Roman"/>
-          <w:color w:val="000000"/>
-          <w:sz w:val="24"/>
-          <w:szCs w:val="24"/>
-        </w:rPr>
-        <w:t>son su nombre, un tipo, sus ingredientes (mínimo uno), tamaño y respectivo precio (que</w:t>
-      </w:r>
-    </w:p>
-    <w:p>
-      <w:pPr>
-        <w:autoSpaceDE w:val="0"/>
-        <w:autoSpaceDN w:val="0"/>
-        <w:adjustRightInd w:val="0"/>
-        <w:spacing w:after="0" w:line="240" w:lineRule="auto"/>
-        <w:rPr>
-          <w:rFonts w:ascii="Times New Roman" w:hAnsi="Times New Roman" w:cs="Times New Roman"/>
-          <w:color w:val="000000"/>
-          <w:sz w:val="24"/>
-          <w:szCs w:val="24"/>
-        </w:rPr>
-      </w:pPr>
-      <w:r>
-        <w:rPr>
-          <w:rFonts w:ascii="Times New Roman" w:hAnsi="Times New Roman" w:cs="Times New Roman"/>
-          <w:color w:val="000000"/>
-          <w:sz w:val="24"/>
-          <w:szCs w:val="24"/>
-        </w:rPr>
-        <w:t>varía dependiendo del tamaño)</w:t>
-      </w:r>
-    </w:p>
-    <w:p>
-      <w:pPr>
-        <w:autoSpaceDE w:val="0"/>
-        <w:autoSpaceDN w:val="0"/>
-        <w:adjustRightInd w:val="0"/>
-        <w:spacing w:after="0" w:line="240" w:lineRule="auto"/>
-        <w:rPr>
-          <w:rFonts w:ascii="Times New Roman" w:hAnsi="Times New Roman" w:cs="Times New Roman"/>
-          <w:color w:val="000000"/>
-          <w:sz w:val="24"/>
-          <w:szCs w:val="24"/>
-        </w:rPr>
-      </w:pPr>
-    </w:p>
-    <w:p>
-      <w:pPr>
-        <w:autoSpaceDE w:val="0"/>
-        <w:autoSpaceDN w:val="0"/>
-        <w:adjustRightInd w:val="0"/>
-        <w:spacing w:after="0" w:line="240" w:lineRule="auto"/>
-        <w:rPr>
-          <w:rFonts w:ascii="Times New Roman" w:hAnsi="Times New Roman" w:cs="Times New Roman"/>
-          <w:color w:val="000000"/>
-          <w:sz w:val="24"/>
-          <w:szCs w:val="24"/>
-        </w:rPr>
-      </w:pPr>
-      <w:r>
-        <w:rPr>
-          <w:rFonts w:ascii="Times New Roman" w:hAnsi="Times New Roman" w:cs="Times New Roman"/>
-          <w:b/>
-          <w:bCs/>
-          <w:color w:val="000000"/>
-          <w:sz w:val="24"/>
-          <w:szCs w:val="24"/>
-        </w:rPr>
-        <w:t>R17</w:t>
-      </w:r>
-      <w:r>
-        <w:rPr>
-          <w:rFonts w:ascii="Times New Roman" w:hAnsi="Times New Roman" w:cs="Times New Roman"/>
-          <w:color w:val="000000"/>
-          <w:sz w:val="24"/>
-          <w:szCs w:val="24"/>
-        </w:rPr>
-        <w:t>: Actualizar un Usuario. Permite actualizar los atributos nombre, apellidos, id,</w:t>
-      </w:r>
-    </w:p>
-    <w:p>
-      <w:pPr>
-        <w:autoSpaceDE w:val="0"/>
-        <w:autoSpaceDN w:val="0"/>
-        <w:adjustRightInd w:val="0"/>
-        <w:spacing w:after="0" w:line="240" w:lineRule="auto"/>
-        <w:rPr>
-          <w:rFonts w:ascii="Times New Roman" w:hAnsi="Times New Roman" w:cs="Times New Roman"/>
-          <w:sz w:val="24"/>
-          <w:szCs w:val="24"/>
-        </w:rPr>
-      </w:pPr>
-      <w:r>
-        <w:rPr>
-          <w:rFonts w:ascii="Times New Roman" w:hAnsi="Times New Roman" w:cs="Times New Roman"/>
-          <w:color w:val="000000"/>
-          <w:sz w:val="24"/>
-          <w:szCs w:val="24"/>
-        </w:rPr>
-        <w:t xml:space="preserve">username y password de un usuario existente en la lista de usuarios del restaurante. </w:t>
-      </w:r>
-    </w:p>
-    <w:p>
-      <w:pPr>
-        <w:autoSpaceDE w:val="0"/>
-        <w:autoSpaceDN w:val="0"/>
-        <w:adjustRightInd w:val="0"/>
-        <w:spacing w:after="0" w:line="240" w:lineRule="auto"/>
-        <w:rPr>
-          <w:rFonts w:ascii="Times New Roman" w:hAnsi="Times New Roman" w:cs="Times New Roman"/>
-          <w:color w:val="000000"/>
-          <w:sz w:val="24"/>
-          <w:szCs w:val="24"/>
-        </w:rPr>
-      </w:pPr>
-    </w:p>
-    <w:p>
-      <w:pPr>
-        <w:autoSpaceDE w:val="0"/>
-        <w:autoSpaceDN w:val="0"/>
-        <w:adjustRightInd w:val="0"/>
-        <w:spacing w:after="0" w:line="240" w:lineRule="auto"/>
-        <w:rPr>
-          <w:rFonts w:ascii="Times New Roman" w:hAnsi="Times New Roman" w:cs="Times New Roman"/>
-          <w:color w:val="000000"/>
-          <w:sz w:val="24"/>
-          <w:szCs w:val="24"/>
-        </w:rPr>
-      </w:pPr>
-      <w:r>
-        <w:rPr>
-          <w:rFonts w:ascii="Times New Roman" w:hAnsi="Times New Roman" w:cs="Times New Roman"/>
-          <w:b/>
-          <w:bCs/>
-          <w:color w:val="000000"/>
-          <w:sz w:val="24"/>
-          <w:szCs w:val="24"/>
-        </w:rPr>
-        <w:t>R18</w:t>
-      </w:r>
-      <w:r>
-        <w:rPr>
-          <w:rFonts w:ascii="Times New Roman" w:hAnsi="Times New Roman" w:cs="Times New Roman"/>
-          <w:color w:val="000000"/>
-          <w:sz w:val="24"/>
-          <w:szCs w:val="24"/>
-        </w:rPr>
-        <w:t>: Actualizar un Cliente. Permite actualizar los atributos nombre, apellidos, id,</w:t>
-      </w:r>
-    </w:p>
-    <w:p>
-      <w:pPr>
-        <w:autoSpaceDE w:val="0"/>
-        <w:autoSpaceDN w:val="0"/>
-        <w:adjustRightInd w:val="0"/>
-        <w:spacing w:after="0" w:line="240" w:lineRule="auto"/>
-        <w:rPr>
-          <w:rFonts w:ascii="Times New Roman" w:hAnsi="Times New Roman" w:cs="Times New Roman"/>
-          <w:color w:val="000000"/>
-          <w:sz w:val="24"/>
-          <w:szCs w:val="24"/>
-        </w:rPr>
-      </w:pPr>
-      <w:r>
-        <w:rPr>
-          <w:rFonts w:ascii="Times New Roman" w:hAnsi="Times New Roman" w:cs="Times New Roman"/>
-          <w:color w:val="000000"/>
-          <w:sz w:val="24"/>
-          <w:szCs w:val="24"/>
-        </w:rPr>
-        <w:t>dirección, teléfono, y las observaciones de un cliente existente en la lista de Clientes del</w:t>
-      </w:r>
-    </w:p>
-    <w:p>
-      <w:pPr>
-        <w:autoSpaceDE w:val="0"/>
-        <w:autoSpaceDN w:val="0"/>
-        <w:adjustRightInd w:val="0"/>
-        <w:spacing w:after="0" w:line="240" w:lineRule="auto"/>
-        <w:rPr>
-          <w:rFonts w:ascii="Times New Roman" w:hAnsi="Times New Roman" w:cs="Times New Roman"/>
-          <w:sz w:val="24"/>
-          <w:szCs w:val="24"/>
-        </w:rPr>
-      </w:pPr>
-      <w:r>
-        <w:rPr>
-          <w:rFonts w:ascii="Times New Roman" w:hAnsi="Times New Roman" w:cs="Times New Roman"/>
-          <w:color w:val="000000"/>
-          <w:sz w:val="24"/>
-          <w:szCs w:val="24"/>
-        </w:rPr>
-        <w:t xml:space="preserve">restaurante. </w:t>
-      </w:r>
-    </w:p>
-    <w:p>
-      <w:pPr>
-        <w:autoSpaceDE w:val="0"/>
-        <w:autoSpaceDN w:val="0"/>
-        <w:adjustRightInd w:val="0"/>
-        <w:spacing w:after="0" w:line="240" w:lineRule="auto"/>
-        <w:rPr>
-          <w:rFonts w:ascii="Times New Roman" w:hAnsi="Times New Roman" w:cs="Times New Roman"/>
-          <w:color w:val="000000"/>
-          <w:sz w:val="24"/>
-          <w:szCs w:val="24"/>
-        </w:rPr>
-      </w:pPr>
-    </w:p>
-    <w:p>
-      <w:pPr>
-        <w:autoSpaceDE w:val="0"/>
-        <w:autoSpaceDN w:val="0"/>
-        <w:adjustRightInd w:val="0"/>
-        <w:spacing w:after="0" w:line="240" w:lineRule="auto"/>
-        <w:rPr>
-          <w:rFonts w:ascii="Times New Roman" w:hAnsi="Times New Roman" w:cs="Times New Roman"/>
-          <w:color w:val="000000"/>
-          <w:sz w:val="24"/>
-          <w:szCs w:val="24"/>
-        </w:rPr>
-      </w:pPr>
-      <w:r>
-        <w:rPr>
-          <w:rFonts w:ascii="Times New Roman" w:hAnsi="Times New Roman" w:cs="Times New Roman"/>
-          <w:b/>
-          <w:bCs/>
-          <w:color w:val="000000"/>
-          <w:sz w:val="24"/>
-          <w:szCs w:val="24"/>
-        </w:rPr>
-        <w:t>R19</w:t>
-      </w:r>
-      <w:r>
-        <w:rPr>
-          <w:rFonts w:ascii="Times New Roman" w:hAnsi="Times New Roman" w:cs="Times New Roman"/>
-          <w:color w:val="000000"/>
-          <w:sz w:val="24"/>
-          <w:szCs w:val="24"/>
-        </w:rPr>
-        <w:t>: Actualizar un Pedido. Permite actualizar los atributos código, estado (ACTIVO,</w:t>
-      </w:r>
-    </w:p>
-    <w:p>
-      <w:pPr>
-        <w:autoSpaceDE w:val="0"/>
-        <w:autoSpaceDN w:val="0"/>
-        <w:adjustRightInd w:val="0"/>
-        <w:spacing w:after="0" w:line="240" w:lineRule="auto"/>
-        <w:rPr>
-          <w:rFonts w:ascii="Times New Roman" w:hAnsi="Times New Roman" w:cs="Times New Roman"/>
-          <w:color w:val="000000"/>
-          <w:sz w:val="24"/>
-          <w:szCs w:val="24"/>
-        </w:rPr>
-      </w:pPr>
-      <w:r>
-        <w:rPr>
-          <w:rFonts w:ascii="Times New Roman" w:hAnsi="Times New Roman" w:cs="Times New Roman"/>
-          <w:color w:val="000000"/>
-          <w:sz w:val="24"/>
-          <w:szCs w:val="24"/>
-        </w:rPr>
-        <w:t>INACTIVO), los productos (mínimo uno) y su cantidad (mínimo uno), con el nombre del</w:t>
-      </w:r>
-    </w:p>
-    <w:p>
-      <w:pPr>
-        <w:autoSpaceDE w:val="0"/>
-        <w:autoSpaceDN w:val="0"/>
-        <w:adjustRightInd w:val="0"/>
-        <w:spacing w:after="0" w:line="240" w:lineRule="auto"/>
-        <w:rPr>
-          <w:rFonts w:ascii="Times New Roman" w:hAnsi="Times New Roman" w:cs="Times New Roman"/>
-          <w:color w:val="000000"/>
-          <w:sz w:val="24"/>
-          <w:szCs w:val="24"/>
-        </w:rPr>
-      </w:pPr>
-      <w:r>
-        <w:rPr>
-          <w:rFonts w:ascii="Times New Roman" w:hAnsi="Times New Roman" w:cs="Times New Roman"/>
-          <w:color w:val="000000"/>
-          <w:sz w:val="24"/>
-          <w:szCs w:val="24"/>
-        </w:rPr>
-        <w:t>cliente que lo solicita y el nombre del empleado que se encarga de él, con la fecha y hora</w:t>
-      </w:r>
-    </w:p>
-    <w:p>
-      <w:pPr>
-        <w:autoSpaceDE w:val="0"/>
-        <w:autoSpaceDN w:val="0"/>
-        <w:adjustRightInd w:val="0"/>
-        <w:spacing w:after="0" w:line="240" w:lineRule="auto"/>
-        <w:rPr>
-          <w:rFonts w:ascii="Times New Roman" w:hAnsi="Times New Roman" w:cs="Times New Roman"/>
-          <w:sz w:val="24"/>
-          <w:szCs w:val="24"/>
-        </w:rPr>
-      </w:pPr>
-      <w:r>
-        <w:rPr>
-          <w:rFonts w:ascii="Times New Roman" w:hAnsi="Times New Roman" w:cs="Times New Roman"/>
-          <w:color w:val="000000"/>
-          <w:sz w:val="24"/>
-          <w:szCs w:val="24"/>
-        </w:rPr>
-        <w:t xml:space="preserve">del pedido, además unas observaciones del pedido (si las hay) de un pedido. </w:t>
-      </w:r>
-    </w:p>
-    <w:p>
-      <w:pPr>
-        <w:autoSpaceDE w:val="0"/>
-        <w:autoSpaceDN w:val="0"/>
-        <w:adjustRightInd w:val="0"/>
-        <w:spacing w:after="0" w:line="240" w:lineRule="auto"/>
-        <w:rPr>
-          <w:rFonts w:ascii="Times New Roman" w:hAnsi="Times New Roman" w:cs="Times New Roman"/>
-          <w:color w:val="000000"/>
-          <w:sz w:val="24"/>
-          <w:szCs w:val="24"/>
-        </w:rPr>
-      </w:pPr>
-    </w:p>
-    <w:p>
-      <w:pPr>
-        <w:autoSpaceDE w:val="0"/>
-        <w:autoSpaceDN w:val="0"/>
-        <w:adjustRightInd w:val="0"/>
-        <w:spacing w:after="0" w:line="240" w:lineRule="auto"/>
-        <w:rPr>
-          <w:rFonts w:ascii="Times New Roman" w:hAnsi="Times New Roman" w:cs="Times New Roman"/>
-          <w:color w:val="000000"/>
-          <w:sz w:val="24"/>
-          <w:szCs w:val="24"/>
-        </w:rPr>
-      </w:pPr>
-      <w:r>
-        <w:rPr>
-          <w:rFonts w:ascii="Times New Roman" w:hAnsi="Times New Roman" w:cs="Times New Roman"/>
-          <w:b/>
-          <w:bCs/>
-          <w:color w:val="000000"/>
-          <w:sz w:val="24"/>
-          <w:szCs w:val="24"/>
-        </w:rPr>
-        <w:t xml:space="preserve">R20: </w:t>
-      </w:r>
-      <w:r>
-        <w:rPr>
-          <w:rFonts w:ascii="Times New Roman" w:hAnsi="Times New Roman" w:cs="Times New Roman"/>
-          <w:color w:val="000000"/>
-          <w:sz w:val="24"/>
-          <w:szCs w:val="24"/>
-        </w:rPr>
-        <w:t>Tomar hora y fecha al registrar un pedido. Permite registrar el pedido con la fecha y</w:t>
-      </w:r>
-    </w:p>
-    <w:p>
-      <w:pPr>
-        <w:autoSpaceDE w:val="0"/>
-        <w:autoSpaceDN w:val="0"/>
-        <w:adjustRightInd w:val="0"/>
-        <w:spacing w:after="0" w:line="240" w:lineRule="auto"/>
-        <w:rPr>
-          <w:rFonts w:ascii="Times New Roman" w:hAnsi="Times New Roman" w:cs="Times New Roman"/>
-          <w:color w:val="000000"/>
-          <w:sz w:val="24"/>
-          <w:szCs w:val="24"/>
-        </w:rPr>
-      </w:pPr>
-      <w:r>
-        <w:rPr>
-          <w:rFonts w:ascii="Times New Roman" w:hAnsi="Times New Roman" w:cs="Times New Roman"/>
-          <w:color w:val="000000"/>
-          <w:sz w:val="24"/>
-          <w:szCs w:val="24"/>
-        </w:rPr>
-        <w:t>hora actual en la que se realiza el pedido.</w:t>
-      </w:r>
+        <w:t>R2</w:t>
+      </w:r>
+      <w:r>
+        <w:rPr>
+          <w:rFonts w:ascii="Times New Roman" w:hAnsi="Times New Roman" w:cs="Times New Roman"/>
+          <w:b/>
+          <w:bCs/>
+          <w:color w:val="000000"/>
+          <w:sz w:val="24"/>
+          <w:szCs w:val="24"/>
+        </w:rPr>
+        <w:t>4</w:t>
+      </w:r>
+      <w:r>
+        <w:rPr>
+          <w:rFonts w:ascii="Times New Roman" w:hAnsi="Times New Roman" w:cs="Times New Roman"/>
+          <w:color w:val="000000"/>
+          <w:sz w:val="24"/>
+          <w:szCs w:val="24"/>
+        </w:rPr>
+        <w:t>: Permitir al cliente calificar servicio de atención. Permite al cliente al momento de salir dar la opción de calificar la atención por parte del personal del restaurante en un puntaje de 1-5 con un campo de observaciones para quejas o sugerencias.</w:t>
+      </w:r>
+    </w:p>
+    <w:p>
+      <w:pPr>
+        <w:autoSpaceDE w:val="0"/>
+        <w:autoSpaceDN w:val="0"/>
+        <w:adjustRightInd w:val="0"/>
+        <w:spacing w:after="0" w:line="240" w:lineRule="auto"/>
+        <w:rPr>
+          <w:rFonts w:ascii="Times New Roman" w:hAnsi="Times New Roman" w:cs="Times New Roman"/>
+          <w:color w:val="000000"/>
+          <w:sz w:val="24"/>
+          <w:szCs w:val="24"/>
+        </w:rPr>
+      </w:pPr>
+    </w:p>
+    <w:p>
+      <w:pPr>
+        <w:autoSpaceDE w:val="0"/>
+        <w:autoSpaceDN w:val="0"/>
+        <w:adjustRightInd w:val="0"/>
+        <w:spacing w:after="0" w:line="240" w:lineRule="auto"/>
+        <w:rPr>
+          <w:rFonts w:ascii="Times New Roman" w:hAnsi="Times New Roman" w:cs="Times New Roman"/>
+          <w:color w:val="000000"/>
+          <w:sz w:val="24"/>
+          <w:szCs w:val="24"/>
+        </w:rPr>
+      </w:pPr>
+      <w:r>
+        <w:rPr>
+          <w:rFonts w:ascii="Times New Roman" w:hAnsi="Times New Roman" w:cs="Times New Roman"/>
+          <w:b/>
+          <w:bCs/>
+          <w:color w:val="000000"/>
+          <w:sz w:val="24"/>
+          <w:szCs w:val="24"/>
+        </w:rPr>
+        <w:t>R2</w:t>
+      </w:r>
+      <w:r>
+        <w:rPr>
+          <w:rFonts w:ascii="Times New Roman" w:hAnsi="Times New Roman" w:cs="Times New Roman"/>
+          <w:b/>
+          <w:bCs/>
+          <w:color w:val="000000"/>
+          <w:sz w:val="24"/>
+          <w:szCs w:val="24"/>
+        </w:rPr>
+        <w:t>5</w:t>
+      </w:r>
+      <w:r>
+        <w:rPr>
+          <w:rFonts w:ascii="Times New Roman" w:hAnsi="Times New Roman" w:cs="Times New Roman"/>
+          <w:color w:val="000000"/>
+          <w:sz w:val="24"/>
+          <w:szCs w:val="24"/>
+        </w:rPr>
+        <w:t>: Permitir al cliente calificar servicio de comida. Permite al cliente al momento de salir dar la opción de calificar la calidad de la comida del restaurante en un puntaje de 1-5 con un campo de observaciones para quejas o sugerencias.</w:t>
+      </w:r>
+    </w:p>
+    <w:p>
+      <w:pPr>
+        <w:autoSpaceDE w:val="0"/>
+        <w:autoSpaceDN w:val="0"/>
+        <w:adjustRightInd w:val="0"/>
+        <w:spacing w:after="0" w:line="240" w:lineRule="auto"/>
+        <w:rPr>
+          <w:rFonts w:ascii="Times New Roman" w:hAnsi="Times New Roman" w:cs="Times New Roman"/>
+          <w:color w:val="000000"/>
+          <w:sz w:val="24"/>
+          <w:szCs w:val="24"/>
+        </w:rPr>
+      </w:pPr>
+    </w:p>
+    <w:p>
+      <w:pPr>
+        <w:autoSpaceDE w:val="0"/>
+        <w:autoSpaceDN w:val="0"/>
+        <w:adjustRightInd w:val="0"/>
+        <w:spacing w:after="0" w:line="240" w:lineRule="auto"/>
+        <w:rPr>
+          <w:rFonts w:ascii="Times New Roman" w:hAnsi="Times New Roman" w:cs="Times New Roman"/>
+          <w:color w:val="000000"/>
+          <w:sz w:val="24"/>
+          <w:szCs w:val="24"/>
+        </w:rPr>
+      </w:pPr>
+      <w:r>
+        <w:rPr>
+          <w:rFonts w:ascii="Times New Roman" w:hAnsi="Times New Roman" w:cs="Times New Roman"/>
+          <w:b/>
+          <w:bCs/>
+          <w:color w:val="000000"/>
+          <w:sz w:val="24"/>
+          <w:szCs w:val="24"/>
+        </w:rPr>
+        <w:t>R2</w:t>
+      </w:r>
+      <w:r>
+        <w:rPr>
+          <w:rFonts w:ascii="Times New Roman" w:hAnsi="Times New Roman" w:cs="Times New Roman"/>
+          <w:b/>
+          <w:bCs/>
+          <w:color w:val="000000"/>
+          <w:sz w:val="24"/>
+          <w:szCs w:val="24"/>
+        </w:rPr>
+        <w:t>6</w:t>
+      </w:r>
+      <w:r>
+        <w:rPr>
+          <w:rFonts w:ascii="Times New Roman" w:hAnsi="Times New Roman" w:cs="Times New Roman"/>
+          <w:color w:val="000000"/>
+          <w:sz w:val="24"/>
+          <w:szCs w:val="24"/>
+        </w:rPr>
+        <w:t>: Generar Facturación Separada. En caso de que el pedido vaya a ser pagado individualmente o vayan a dividir el pedido, se generará una factura separada, donde indicarán el total a pagar de cada persona con los productos que consumió y su nombre para así mantener un orden.</w:t>
+      </w:r>
+    </w:p>
+    <w:p>
+      <w:pPr>
+        <w:autoSpaceDE w:val="0"/>
+        <w:autoSpaceDN w:val="0"/>
+        <w:adjustRightInd w:val="0"/>
+        <w:spacing w:after="0" w:line="240" w:lineRule="auto"/>
+        <w:rPr>
+          <w:rFonts w:ascii="Times New Roman" w:hAnsi="Times New Roman" w:cs="Times New Roman"/>
+          <w:color w:val="000000"/>
+          <w:sz w:val="24"/>
+          <w:szCs w:val="24"/>
+        </w:rPr>
+      </w:pPr>
+    </w:p>
+    <w:p>
+      <w:pPr>
+        <w:autoSpaceDE w:val="0"/>
+        <w:autoSpaceDN w:val="0"/>
+        <w:adjustRightInd w:val="0"/>
+        <w:spacing w:after="0" w:line="240" w:lineRule="auto"/>
+        <w:rPr>
+          <w:rFonts w:ascii="Times New Roman" w:hAnsi="Times New Roman" w:cs="Times New Roman"/>
+          <w:color w:val="000000"/>
+          <w:sz w:val="24"/>
+          <w:szCs w:val="24"/>
+        </w:rPr>
+      </w:pPr>
     </w:p>
     <w:p>
       <w:pPr>
@@ -2886,37 +3973,19 @@
     </w:p>
     <w:p>
       <w:pPr>
-        <w:jc w:val="both"/>
-        <w:rPr>
-          <w:rFonts w:ascii="Times New Roman" w:hAnsi="Times New Roman" w:cs="Times New Roman"/>
-          <w:b/>
-          <w:bCs/>
-          <w:sz w:val="24"/>
-          <w:szCs w:val="24"/>
-        </w:rPr>
-      </w:pPr>
-      <w:r>
-        <w:rPr>
-          <w:rFonts w:ascii="Times New Roman" w:hAnsi="Times New Roman" w:cs="Times New Roman"/>
-          <w:b/>
-          <w:bCs/>
-          <w:sz w:val="24"/>
-          <w:szCs w:val="24"/>
-        </w:rPr>
+        <w:pStyle w:val="Ttulo1"/>
+      </w:pPr>
+      <w:bookmarkStart w:id="2" w:name="_Toc72134978"/>
+      <w:r>
         <w:lastRenderedPageBreak/>
         <w:t>J</w:t>
       </w:r>
       <w:r>
-        <w:rPr>
-          <w:rFonts w:ascii="Times New Roman" w:hAnsi="Times New Roman" w:cs="Times New Roman"/>
-          <w:b/>
-          <w:bCs/>
-          <w:sz w:val="24"/>
-          <w:szCs w:val="24"/>
-        </w:rPr>
         <w:t>ustificación</w:t>
       </w:r>
-    </w:p>
+      <w:bookmarkEnd w:id="2"/>
+    </w:p>
+    <w:p/>
     <w:p>
       <w:pPr>
         <w:jc w:val="both"/>
@@ -3273,85 +4342,34 @@
     </w:p>
     <w:p>
       <w:pPr>
-        <w:jc w:val="both"/>
-        <w:rPr>
-          <w:rFonts w:ascii="Times New Roman" w:hAnsi="Times New Roman" w:cs="Times New Roman"/>
-          <w:sz w:val="24"/>
-          <w:szCs w:val="24"/>
-        </w:rPr>
-      </w:pPr>
-    </w:p>
-    <w:p/>
-    <w:p/>
-    <w:p/>
-    <w:p/>
-    <w:p/>
-    <w:p/>
-    <w:p/>
-    <w:p>
-      <w:pPr>
-        <w:rPr>
-          <w:rFonts w:ascii="Times New Roman" w:hAnsi="Times New Roman" w:cs="Times New Roman"/>
-          <w:b/>
-          <w:bCs/>
-          <w:sz w:val="24"/>
-          <w:szCs w:val="24"/>
-        </w:rPr>
-      </w:pPr>
-      <w:r>
-        <w:rPr>
-          <w:rFonts w:ascii="Times New Roman" w:hAnsi="Times New Roman" w:cs="Times New Roman"/>
-          <w:b/>
-          <w:bCs/>
-          <w:sz w:val="24"/>
-          <w:szCs w:val="24"/>
-        </w:rPr>
-        <w:t xml:space="preserve">  </w:t>
-      </w:r>
-    </w:p>
-    <w:p>
-      <w:pPr>
-        <w:rPr>
-          <w:rFonts w:ascii="Times New Roman" w:hAnsi="Times New Roman" w:cs="Times New Roman"/>
-          <w:b/>
-          <w:bCs/>
-          <w:sz w:val="24"/>
-          <w:szCs w:val="24"/>
-        </w:rPr>
-      </w:pPr>
-    </w:p>
-    <w:p>
-      <w:pPr>
-        <w:rPr>
-          <w:rFonts w:ascii="Times New Roman" w:hAnsi="Times New Roman" w:cs="Times New Roman"/>
-          <w:b/>
-          <w:bCs/>
-          <w:sz w:val="24"/>
-          <w:szCs w:val="24"/>
-        </w:rPr>
-      </w:pPr>
-    </w:p>
-    <w:p>
-      <w:pPr>
-        <w:rPr>
-          <w:rFonts w:ascii="Times New Roman" w:hAnsi="Times New Roman" w:cs="Times New Roman"/>
-          <w:b/>
-          <w:bCs/>
-          <w:sz w:val="24"/>
-          <w:szCs w:val="24"/>
-        </w:rPr>
-      </w:pPr>
-      <w:r>
-        <w:rPr>
-          <w:rFonts w:ascii="Times New Roman" w:hAnsi="Times New Roman" w:cs="Times New Roman"/>
-          <w:b/>
-          <w:bCs/>
-          <w:sz w:val="24"/>
-          <w:szCs w:val="24"/>
-        </w:rPr>
+        <w:rPr>
+          <w:rFonts w:ascii="Times New Roman" w:hAnsi="Times New Roman" w:cs="Times New Roman"/>
+          <w:sz w:val="24"/>
+          <w:szCs w:val="24"/>
+        </w:rPr>
+      </w:pPr>
+      <w:r>
+        <w:rPr>
+          <w:rFonts w:ascii="Times New Roman" w:hAnsi="Times New Roman" w:cs="Times New Roman"/>
+          <w:sz w:val="24"/>
+          <w:szCs w:val="24"/>
+        </w:rPr>
+        <w:br w:type="page"/>
+      </w:r>
+    </w:p>
+    <w:p>
+      <w:pPr>
+        <w:pStyle w:val="Ttulo1"/>
+      </w:pPr>
+      <w:bookmarkStart w:id="3" w:name="_Toc72134979"/>
+      <w:r>
         <w:lastRenderedPageBreak/>
-        <w:t>Mockups</w:t>
-      </w:r>
+        <w:t>M</w:t>
+      </w:r>
+      <w:r>
+        <w:t>ockups</w:t>
+      </w:r>
+      <w:bookmarkEnd w:id="3"/>
     </w:p>
     <w:p>
       <w:pPr>
@@ -4994,10 +6012,32 @@
     <w:qFormat/>
     <w:rsid w:val="00B14D6B"/>
   </w:style>
+  <w:style w:type="paragraph" w:styleId="Ttulo1">
+    <w:name w:val="heading 1"/>
+    <w:basedOn w:val="Normal"/>
+    <w:next w:val="Normal"/>
+    <w:link w:val="Ttulo1Car"/>
+    <w:autoRedefine/>
+    <w:uiPriority w:val="9"/>
+    <w:qFormat/>
+    <w:rsid w:val="00256DA5"/>
+    <w:pPr>
+      <w:keepNext/>
+      <w:keepLines/>
+      <w:spacing w:before="240" w:after="0"/>
+      <w:outlineLvl w:val="0"/>
+    </w:pPr>
+    <w:rPr>
+      <w:rFonts w:ascii="Times New Roman" w:eastAsiaTheme="majorEastAsia" w:hAnsi="Times New Roman" w:cstheme="majorBidi"/>
+      <w:i/>
+      <w:color w:val="2F5496" w:themeColor="accent1" w:themeShade="BF"/>
+      <w:sz w:val="36"/>
+      <w:szCs w:val="32"/>
+    </w:rPr>
+  </w:style>
   <w:style w:type="character" w:default="1" w:styleId="Fuentedeprrafopredeter">
     <w:name w:val="Default Paragraph Font"/>
     <w:uiPriority w:val="1"/>
-    <w:semiHidden/>
     <w:unhideWhenUsed/>
   </w:style>
   <w:style w:type="table" w:default="1" w:styleId="Tablanormal">
@@ -5080,6 +6120,61 @@
       <w:sz w:val="24"/>
       <w:szCs w:val="24"/>
       <w:lang w:eastAsia="es-CO"/>
+    </w:rPr>
+  </w:style>
+  <w:style w:type="character" w:customStyle="1" w:styleId="Ttulo1Car">
+    <w:name w:val="Título 1 Car"/>
+    <w:basedOn w:val="Fuentedeprrafopredeter"/>
+    <w:link w:val="Ttulo1"/>
+    <w:uiPriority w:val="9"/>
+    <w:rsid w:val="00256DA5"/>
+    <w:rPr>
+      <w:rFonts w:ascii="Times New Roman" w:eastAsiaTheme="majorEastAsia" w:hAnsi="Times New Roman" w:cstheme="majorBidi"/>
+      <w:i/>
+      <w:color w:val="2F5496" w:themeColor="accent1" w:themeShade="BF"/>
+      <w:sz w:val="36"/>
+      <w:szCs w:val="32"/>
+    </w:rPr>
+  </w:style>
+  <w:style w:type="paragraph" w:styleId="TtuloTDC">
+    <w:name w:val="TOC Heading"/>
+    <w:basedOn w:val="Ttulo1"/>
+    <w:next w:val="Normal"/>
+    <w:uiPriority w:val="39"/>
+    <w:unhideWhenUsed/>
+    <w:qFormat/>
+    <w:rsid w:val="00256DA5"/>
+    <w:pPr>
+      <w:outlineLvl w:val="9"/>
+    </w:pPr>
+    <w:rPr>
+      <w:rFonts w:asciiTheme="majorHAnsi" w:hAnsiTheme="majorHAnsi"/>
+      <w:i w:val="0"/>
+      <w:sz w:val="32"/>
+      <w:lang w:eastAsia="es-CO"/>
+    </w:rPr>
+  </w:style>
+  <w:style w:type="paragraph" w:styleId="TDC1">
+    <w:name w:val="toc 1"/>
+    <w:basedOn w:val="Normal"/>
+    <w:next w:val="Normal"/>
+    <w:autoRedefine/>
+    <w:uiPriority w:val="39"/>
+    <w:unhideWhenUsed/>
+    <w:rsid w:val="00256DA5"/>
+    <w:pPr>
+      <w:spacing w:after="100"/>
+    </w:pPr>
+  </w:style>
+  <w:style w:type="character" w:styleId="Hipervnculo">
+    <w:name w:val="Hyperlink"/>
+    <w:basedOn w:val="Fuentedeprrafopredeter"/>
+    <w:uiPriority w:val="99"/>
+    <w:unhideWhenUsed/>
+    <w:rsid w:val="00256DA5"/>
+    <w:rPr>
+      <w:color w:val="0563C1" w:themeColor="hyperlink"/>
+      <w:u w:val="single"/>
     </w:rPr>
   </w:style>
 </w:styles>

</xml_diff>

<commit_message>
Final documentation with pdf and README completed
</commit_message>
<xml_diff>
--- a/docs/Primera entrega TI3/Tarea Integradora 3.docx
+++ b/docs/Primera entrega TI3/Tarea Integradora 3.docx
@@ -4375,6 +4375,68 @@
       <w:pPr>
         <w:rPr>
           <w:rFonts w:ascii="Times New Roman" w:hAnsi="Times New Roman" w:cs="Times New Roman"/>
+          <w:sz w:val="24"/>
+          <w:szCs w:val="24"/>
+        </w:rPr>
+      </w:pPr>
+    </w:p>
+    <w:p>
+      <w:pPr>
+        <w:rPr>
+          <w:rFonts w:ascii="Times New Roman" w:hAnsi="Times New Roman" w:cs="Times New Roman"/>
+          <w:sz w:val="24"/>
+          <w:szCs w:val="24"/>
+        </w:rPr>
+      </w:pPr>
+      <w:r>
+        <w:rPr>
+          <w:rFonts w:ascii="Times New Roman" w:hAnsi="Times New Roman" w:cs="Times New Roman"/>
+          <w:sz w:val="24"/>
+          <w:szCs w:val="24"/>
+        </w:rPr>
+        <w:t xml:space="preserve">Pantalla de </w:t>
+      </w:r>
+      <w:proofErr w:type="spellStart"/>
+      <w:r>
+        <w:rPr>
+          <w:rFonts w:ascii="Times New Roman" w:hAnsi="Times New Roman" w:cs="Times New Roman"/>
+          <w:sz w:val="24"/>
+          <w:szCs w:val="24"/>
+        </w:rPr>
+        <w:t>Login</w:t>
+      </w:r>
+      <w:proofErr w:type="spellEnd"/>
+      <w:r>
+        <w:rPr>
+          <w:rFonts w:ascii="Times New Roman" w:hAnsi="Times New Roman" w:cs="Times New Roman"/>
+          <w:sz w:val="24"/>
+          <w:szCs w:val="24"/>
+        </w:rPr>
+        <w:t xml:space="preserve">: Esta pantalla permitirá ingresar al programa por parte del trabajador con su nombre de usuario y contraseña, en caso de que no esté registrado está la posibilidad de registrarse, vinculo que lo llevará a la pantalla de </w:t>
+      </w:r>
+      <w:proofErr w:type="spellStart"/>
+      <w:r>
+        <w:rPr>
+          <w:rFonts w:ascii="Times New Roman" w:hAnsi="Times New Roman" w:cs="Times New Roman"/>
+          <w:sz w:val="24"/>
+          <w:szCs w:val="24"/>
+        </w:rPr>
+        <w:t>Sign</w:t>
+      </w:r>
+      <w:proofErr w:type="spellEnd"/>
+      <w:r>
+        <w:rPr>
+          <w:rFonts w:ascii="Times New Roman" w:hAnsi="Times New Roman" w:cs="Times New Roman"/>
+          <w:sz w:val="24"/>
+          <w:szCs w:val="24"/>
+        </w:rPr>
+        <w:t xml:space="preserve"> Up.</w:t>
+      </w:r>
+    </w:p>
+    <w:p>
+      <w:pPr>
+        <w:rPr>
+          <w:rFonts w:ascii="Times New Roman" w:hAnsi="Times New Roman" w:cs="Times New Roman"/>
           <w:b/>
           <w:bCs/>
           <w:sz w:val="24"/>
@@ -4386,25 +4448,99 @@
           <w:noProof/>
         </w:rPr>
         <w:drawing>
-          <wp:anchor distT="0" distB="0" distL="114300" distR="114300" simplePos="0" relativeHeight="251658240" behindDoc="0" locked="0" layoutInCell="1" allowOverlap="1" wp14:anchorId="7A03739C" wp14:editId="05FA017F">
-            <wp:simplePos x="0" y="0"/>
-            <wp:positionH relativeFrom="margin">
-              <wp:align>left</wp:align>
-            </wp:positionH>
-            <wp:positionV relativeFrom="paragraph">
-              <wp:posOffset>3537231</wp:posOffset>
-            </wp:positionV>
+          <wp:inline distT="0" distB="0" distL="0" distR="0" wp14:anchorId="6D3D54A6" wp14:editId="64E55D50">
+            <wp:extent cx="5400000" cy="3398981"/>
+            <wp:effectExtent l="0" t="0" r="0" b="0"/>
+            <wp:docPr id="2" name="Imagen 2"/>
+            <wp:cNvGraphicFramePr>
+              <a:graphicFrameLocks xmlns:a="http://schemas.openxmlformats.org/drawingml/2006/main" noChangeAspect="1"/>
+            </wp:cNvGraphicFramePr>
+            <a:graphic xmlns:a="http://schemas.openxmlformats.org/drawingml/2006/main">
+              <a:graphicData uri="http://schemas.openxmlformats.org/drawingml/2006/picture">
+                <pic:pic xmlns:pic="http://schemas.openxmlformats.org/drawingml/2006/picture">
+                  <pic:nvPicPr>
+                    <pic:cNvPr id="1" name=""/>
+                    <pic:cNvPicPr/>
+                  </pic:nvPicPr>
+                  <pic:blipFill>
+                    <a:blip r:embed="rId8"/>
+                    <a:stretch>
+                      <a:fillRect/>
+                    </a:stretch>
+                  </pic:blipFill>
+                  <pic:spPr>
+                    <a:xfrm>
+                      <a:off x="0" y="0"/>
+                      <a:ext cx="5400000" cy="3398981"/>
+                    </a:xfrm>
+                    <a:prstGeom prst="rect">
+                      <a:avLst/>
+                    </a:prstGeom>
+                  </pic:spPr>
+                </pic:pic>
+              </a:graphicData>
+            </a:graphic>
+          </wp:inline>
+        </w:drawing>
+      </w:r>
+    </w:p>
+    <w:p>
+      <w:pPr>
+        <w:rPr>
+          <w:rFonts w:ascii="Times New Roman" w:hAnsi="Times New Roman" w:cs="Times New Roman"/>
+          <w:b/>
+          <w:bCs/>
+          <w:sz w:val="24"/>
+          <w:szCs w:val="24"/>
+        </w:rPr>
+      </w:pPr>
+      <w:r>
+        <w:rPr>
+          <w:rFonts w:ascii="Times New Roman" w:hAnsi="Times New Roman" w:cs="Times New Roman"/>
+          <w:b/>
+          <w:bCs/>
+          <w:sz w:val="24"/>
+          <w:szCs w:val="24"/>
+        </w:rPr>
+        <w:br w:type="page"/>
+      </w:r>
+    </w:p>
+    <w:p>
+      <w:pPr>
+        <w:rPr>
+          <w:rFonts w:ascii="Times New Roman" w:hAnsi="Times New Roman" w:cs="Times New Roman"/>
+          <w:sz w:val="24"/>
+          <w:szCs w:val="24"/>
+        </w:rPr>
+      </w:pPr>
+      <w:r>
+        <w:rPr>
+          <w:rFonts w:ascii="Times New Roman" w:hAnsi="Times New Roman" w:cs="Times New Roman"/>
+          <w:sz w:val="24"/>
+          <w:szCs w:val="24"/>
+        </w:rPr>
+        <w:lastRenderedPageBreak/>
+        <w:t>Menú: El menú aparecerá en todas las operaciones o demás pantallas en las que esté el usuario que le permitirá movilizarse libremente por la aplicación dependiendo de la necesidad, en el menú encontrara opciones sobre gestionar pedidos, reservas, domicilios, empleados, clientes y la opción de salir de su sesión.</w:t>
+      </w:r>
+    </w:p>
+    <w:p>
+      <w:pPr>
+        <w:rPr>
+          <w:rFonts w:ascii="Times New Roman" w:hAnsi="Times New Roman" w:cs="Times New Roman"/>
+          <w:b/>
+          <w:bCs/>
+          <w:sz w:val="24"/>
+          <w:szCs w:val="24"/>
+        </w:rPr>
+      </w:pPr>
+      <w:r>
+        <w:rPr>
+          <w:noProof/>
+        </w:rPr>
+        <w:drawing>
+          <wp:inline distT="0" distB="0" distL="0" distR="0" wp14:anchorId="7A03739C" wp14:editId="75C81FA8">
             <wp:extent cx="5400000" cy="4260490"/>
             <wp:effectExtent l="0" t="0" r="0" b="6985"/>
-            <wp:wrapThrough wrapText="bothSides">
-              <wp:wrapPolygon edited="0">
-                <wp:start x="0" y="0"/>
-                <wp:lineTo x="0" y="21539"/>
-                <wp:lineTo x="21491" y="21539"/>
-                <wp:lineTo x="21491" y="0"/>
-                <wp:lineTo x="0" y="0"/>
-              </wp:wrapPolygon>
-            </wp:wrapThrough>
             <wp:docPr id="3" name="Imagen 3"/>
             <wp:cNvGraphicFramePr>
               <a:graphicFrameLocks xmlns:a="http://schemas.openxmlformats.org/drawingml/2006/main" noChangeAspect="1"/>
@@ -4417,7 +4553,7 @@
                     <pic:cNvPicPr/>
                   </pic:nvPicPr>
                   <pic:blipFill>
-                    <a:blip r:embed="rId8">
+                    <a:blip r:embed="rId9">
                       <a:extLst>
                         <a:ext uri="{28A0092B-C50C-407E-A947-70E740481C1C}">
                           <a14:useLocalDpi xmlns:a14="http://schemas.microsoft.com/office/drawing/2010/main" val="0"/>
@@ -4440,52 +4576,6 @@
                 </pic:pic>
               </a:graphicData>
             </a:graphic>
-            <wp14:sizeRelH relativeFrom="margin">
-              <wp14:pctWidth>0</wp14:pctWidth>
-            </wp14:sizeRelH>
-            <wp14:sizeRelV relativeFrom="margin">
-              <wp14:pctHeight>0</wp14:pctHeight>
-            </wp14:sizeRelV>
-          </wp:anchor>
-        </w:drawing>
-      </w:r>
-      <w:r>
-        <w:rPr>
-          <w:noProof/>
-        </w:rPr>
-        <w:drawing>
-          <wp:inline distT="0" distB="0" distL="0" distR="0" wp14:anchorId="2CE1F254" wp14:editId="1FFB9BF3">
-            <wp:extent cx="5400000" cy="3398981"/>
-            <wp:effectExtent l="0" t="0" r="0" b="0"/>
-            <wp:docPr id="2" name="Imagen 2"/>
-            <wp:cNvGraphicFramePr>
-              <a:graphicFrameLocks xmlns:a="http://schemas.openxmlformats.org/drawingml/2006/main" noChangeAspect="1"/>
-            </wp:cNvGraphicFramePr>
-            <a:graphic xmlns:a="http://schemas.openxmlformats.org/drawingml/2006/main">
-              <a:graphicData uri="http://schemas.openxmlformats.org/drawingml/2006/picture">
-                <pic:pic xmlns:pic="http://schemas.openxmlformats.org/drawingml/2006/picture">
-                  <pic:nvPicPr>
-                    <pic:cNvPr id="1" name=""/>
-                    <pic:cNvPicPr/>
-                  </pic:nvPicPr>
-                  <pic:blipFill>
-                    <a:blip r:embed="rId9"/>
-                    <a:stretch>
-                      <a:fillRect/>
-                    </a:stretch>
-                  </pic:blipFill>
-                  <pic:spPr>
-                    <a:xfrm>
-                      <a:off x="0" y="0"/>
-                      <a:ext cx="5400000" cy="3398981"/>
-                    </a:xfrm>
-                    <a:prstGeom prst="rect">
-                      <a:avLst/>
-                    </a:prstGeom>
-                  </pic:spPr>
-                </pic:pic>
-              </a:graphicData>
-            </a:graphic>
           </wp:inline>
         </w:drawing>
       </w:r>
@@ -4494,6 +4584,85 @@
       <w:pPr>
         <w:rPr>
           <w:rFonts w:ascii="Times New Roman" w:hAnsi="Times New Roman" w:cs="Times New Roman"/>
+          <w:sz w:val="24"/>
+          <w:szCs w:val="24"/>
+        </w:rPr>
+      </w:pPr>
+      <w:r>
+        <w:rPr>
+          <w:rFonts w:ascii="Times New Roman" w:hAnsi="Times New Roman" w:cs="Times New Roman"/>
+          <w:sz w:val="24"/>
+          <w:szCs w:val="24"/>
+        </w:rPr>
+        <w:br w:type="page"/>
+      </w:r>
+    </w:p>
+    <w:p>
+      <w:pPr>
+        <w:rPr>
+          <w:rFonts w:ascii="Times New Roman" w:hAnsi="Times New Roman" w:cs="Times New Roman"/>
+          <w:sz w:val="24"/>
+          <w:szCs w:val="24"/>
+        </w:rPr>
+      </w:pPr>
+    </w:p>
+    <w:p>
+      <w:pPr>
+        <w:rPr>
+          <w:rFonts w:ascii="Times New Roman" w:hAnsi="Times New Roman" w:cs="Times New Roman"/>
+          <w:sz w:val="24"/>
+          <w:szCs w:val="24"/>
+        </w:rPr>
+      </w:pPr>
+      <w:r>
+        <w:rPr>
+          <w:rFonts w:ascii="Times New Roman" w:hAnsi="Times New Roman" w:cs="Times New Roman"/>
+          <w:sz w:val="24"/>
+          <w:szCs w:val="24"/>
+        </w:rPr>
+        <w:t xml:space="preserve">Crear Producto: Pantalla que permite la creación de un producto, la categoría del producto indica el tipo de producto, por </w:t>
+      </w:r>
+      <w:proofErr w:type="gramStart"/>
+      <w:r>
+        <w:rPr>
+          <w:rFonts w:ascii="Times New Roman" w:hAnsi="Times New Roman" w:cs="Times New Roman"/>
+          <w:sz w:val="24"/>
+          <w:szCs w:val="24"/>
+        </w:rPr>
+        <w:t>ejemplo</w:t>
+      </w:r>
+      <w:proofErr w:type="gramEnd"/>
+      <w:r>
+        <w:rPr>
+          <w:rFonts w:ascii="Times New Roman" w:hAnsi="Times New Roman" w:cs="Times New Roman"/>
+          <w:sz w:val="24"/>
+          <w:szCs w:val="24"/>
+        </w:rPr>
+        <w:t xml:space="preserve"> puede pertenecer a la categoría de </w:t>
+      </w:r>
+      <w:proofErr w:type="spellStart"/>
+      <w:r>
+        <w:rPr>
+          <w:rFonts w:ascii="Times New Roman" w:hAnsi="Times New Roman" w:cs="Times New Roman"/>
+          <w:sz w:val="24"/>
+          <w:szCs w:val="24"/>
+        </w:rPr>
+        <w:t>Lasagnas</w:t>
+      </w:r>
+      <w:proofErr w:type="spellEnd"/>
+      <w:r>
+        <w:rPr>
+          <w:rFonts w:ascii="Times New Roman" w:hAnsi="Times New Roman" w:cs="Times New Roman"/>
+          <w:sz w:val="24"/>
+          <w:szCs w:val="24"/>
+        </w:rPr>
+        <w:t xml:space="preserve"> o Pastas o Sopas o bebidas.</w:t>
+      </w:r>
+    </w:p>
+    <w:p>
+      <w:pPr>
+        <w:rPr>
+          <w:rFonts w:ascii="Times New Roman" w:hAnsi="Times New Roman" w:cs="Times New Roman"/>
           <w:b/>
           <w:bCs/>
           <w:sz w:val="24"/>
@@ -4504,27 +4673,10 @@
         <w:rPr>
           <w:noProof/>
         </w:rPr>
-        <w:lastRenderedPageBreak/>
         <w:drawing>
-          <wp:anchor distT="0" distB="0" distL="114300" distR="114300" simplePos="0" relativeHeight="251659264" behindDoc="0" locked="0" layoutInCell="1" allowOverlap="1" wp14:anchorId="5BD7807B" wp14:editId="55EF5663">
-            <wp:simplePos x="0" y="0"/>
-            <wp:positionH relativeFrom="margin">
-              <wp:align>center</wp:align>
-            </wp:positionH>
-            <wp:positionV relativeFrom="paragraph">
-              <wp:posOffset>4293767</wp:posOffset>
-            </wp:positionV>
+          <wp:inline distT="0" distB="0" distL="0" distR="0" wp14:anchorId="5BD7807B" wp14:editId="6D7FF1DD">
             <wp:extent cx="5220000" cy="3824336"/>
             <wp:effectExtent l="0" t="0" r="0" b="5080"/>
-            <wp:wrapThrough wrapText="bothSides">
-              <wp:wrapPolygon edited="0">
-                <wp:start x="0" y="0"/>
-                <wp:lineTo x="0" y="21521"/>
-                <wp:lineTo x="21521" y="21521"/>
-                <wp:lineTo x="21521" y="0"/>
-                <wp:lineTo x="0" y="0"/>
-              </wp:wrapPolygon>
-            </wp:wrapThrough>
             <wp:docPr id="5" name="Imagen 5"/>
             <wp:cNvGraphicFramePr>
               <a:graphicFrameLocks xmlns:a="http://schemas.openxmlformats.org/drawingml/2006/main" noChangeAspect="1"/>
@@ -4560,39 +4712,67 @@
                 </pic:pic>
               </a:graphicData>
             </a:graphic>
-            <wp14:sizeRelH relativeFrom="margin">
-              <wp14:pctWidth>0</wp14:pctWidth>
-            </wp14:sizeRelH>
-            <wp14:sizeRelV relativeFrom="margin">
-              <wp14:pctHeight>0</wp14:pctHeight>
-            </wp14:sizeRelV>
-          </wp:anchor>
+          </wp:inline>
         </w:drawing>
       </w:r>
+    </w:p>
+    <w:p>
+      <w:pPr>
+        <w:rPr>
+          <w:rFonts w:ascii="Times New Roman" w:hAnsi="Times New Roman" w:cs="Times New Roman"/>
+          <w:b/>
+          <w:bCs/>
+          <w:sz w:val="24"/>
+          <w:szCs w:val="24"/>
+        </w:rPr>
+      </w:pPr>
+      <w:r>
+        <w:rPr>
+          <w:rFonts w:ascii="Times New Roman" w:hAnsi="Times New Roman" w:cs="Times New Roman"/>
+          <w:b/>
+          <w:bCs/>
+          <w:sz w:val="24"/>
+          <w:szCs w:val="24"/>
+        </w:rPr>
+        <w:br w:type="page"/>
+      </w:r>
+    </w:p>
+    <w:p>
+      <w:pPr>
+        <w:rPr>
+          <w:rFonts w:ascii="Times New Roman" w:hAnsi="Times New Roman" w:cs="Times New Roman"/>
+          <w:sz w:val="24"/>
+          <w:szCs w:val="24"/>
+        </w:rPr>
+      </w:pPr>
+      <w:r>
+        <w:rPr>
+          <w:rFonts w:ascii="Times New Roman" w:hAnsi="Times New Roman" w:cs="Times New Roman"/>
+          <w:sz w:val="24"/>
+          <w:szCs w:val="24"/>
+        </w:rPr>
+        <w:lastRenderedPageBreak/>
+        <w:t>Pantalla de pedido: Pantalla que permite gestionar un pedido, añadiendo productos y su cantidad al lado izquierdo con base en una lista de productos, al lado derecho irá apareciendo la factura cada que se añadan nuevos productos al pedido, en la parte superior se indicará la mesa para la cual es el pedido.</w:t>
+      </w:r>
+    </w:p>
+    <w:p>
+      <w:pPr>
+        <w:rPr>
+          <w:rFonts w:ascii="Times New Roman" w:hAnsi="Times New Roman" w:cs="Times New Roman"/>
+          <w:b/>
+          <w:bCs/>
+          <w:sz w:val="24"/>
+          <w:szCs w:val="24"/>
+        </w:rPr>
+      </w:pPr>
       <w:r>
         <w:rPr>
           <w:noProof/>
         </w:rPr>
         <w:drawing>
-          <wp:anchor distT="0" distB="0" distL="114300" distR="114300" simplePos="0" relativeHeight="251660288" behindDoc="0" locked="0" layoutInCell="1" allowOverlap="1" wp14:anchorId="1C6987DD" wp14:editId="19ACDD32">
-            <wp:simplePos x="0" y="0"/>
-            <wp:positionH relativeFrom="margin">
-              <wp:align>center</wp:align>
-            </wp:positionH>
-            <wp:positionV relativeFrom="paragraph">
-              <wp:posOffset>340</wp:posOffset>
-            </wp:positionV>
+          <wp:inline distT="0" distB="0" distL="0" distR="0" wp14:anchorId="1C6987DD" wp14:editId="00941886">
             <wp:extent cx="5220000" cy="4205887"/>
             <wp:effectExtent l="0" t="0" r="0" b="4445"/>
-            <wp:wrapThrough wrapText="bothSides">
-              <wp:wrapPolygon edited="0">
-                <wp:start x="0" y="0"/>
-                <wp:lineTo x="0" y="21525"/>
-                <wp:lineTo x="21521" y="21525"/>
-                <wp:lineTo x="21521" y="0"/>
-                <wp:lineTo x="0" y="0"/>
-              </wp:wrapPolygon>
-            </wp:wrapThrough>
             <wp:docPr id="4" name="Imagen 4"/>
             <wp:cNvGraphicFramePr>
               <a:graphicFrameLocks xmlns:a="http://schemas.openxmlformats.org/drawingml/2006/main" noChangeAspect="1"/>
@@ -4628,13 +4808,7 @@
                 </pic:pic>
               </a:graphicData>
             </a:graphic>
-            <wp14:sizeRelH relativeFrom="margin">
-              <wp14:pctWidth>0</wp14:pctWidth>
-            </wp14:sizeRelH>
-            <wp14:sizeRelV relativeFrom="margin">
-              <wp14:pctHeight>0</wp14:pctHeight>
-            </wp14:sizeRelV>
-          </wp:anchor>
+          </wp:inline>
         </w:drawing>
       </w:r>
     </w:p>
@@ -4650,11 +4824,67 @@
       </w:pPr>
       <w:r>
         <w:rPr>
+          <w:rFonts w:ascii="Times New Roman" w:hAnsi="Times New Roman" w:cs="Times New Roman"/>
+          <w:b/>
+          <w:bCs/>
+          <w:sz w:val="24"/>
+          <w:szCs w:val="24"/>
+        </w:rPr>
+        <w:br w:type="page"/>
+      </w:r>
+    </w:p>
+    <w:p>
+      <w:pPr>
+        <w:rPr>
+          <w:rFonts w:ascii="Times New Roman" w:hAnsi="Times New Roman" w:cs="Times New Roman"/>
+          <w:sz w:val="24"/>
+          <w:szCs w:val="24"/>
+        </w:rPr>
+      </w:pPr>
+      <w:r>
+        <w:rPr>
+          <w:rFonts w:ascii="Times New Roman" w:hAnsi="Times New Roman" w:cs="Times New Roman"/>
+          <w:sz w:val="24"/>
+          <w:szCs w:val="24"/>
+        </w:rPr>
+        <w:lastRenderedPageBreak/>
+        <w:t xml:space="preserve">Pantalla de actualizar Producto: Permite buscar un cliente a partir de su numero de identificación y poder actualizar sus datos, la categoría es la labor que desempeña en el restaurante (domiciliario, cajero, chef, mesero, </w:t>
+      </w:r>
+      <w:proofErr w:type="spellStart"/>
+      <w:r>
+        <w:rPr>
+          <w:rFonts w:ascii="Times New Roman" w:hAnsi="Times New Roman" w:cs="Times New Roman"/>
+          <w:sz w:val="24"/>
+          <w:szCs w:val="24"/>
+        </w:rPr>
+        <w:t>etc</w:t>
+      </w:r>
+      <w:proofErr w:type="spellEnd"/>
+      <w:r>
+        <w:rPr>
+          <w:rFonts w:ascii="Times New Roman" w:hAnsi="Times New Roman" w:cs="Times New Roman"/>
+          <w:sz w:val="24"/>
+          <w:szCs w:val="24"/>
+        </w:rPr>
+        <w:t>…).</w:t>
+      </w:r>
+    </w:p>
+    <w:p>
+      <w:pPr>
+        <w:rPr>
+          <w:rFonts w:ascii="Times New Roman" w:hAnsi="Times New Roman" w:cs="Times New Roman"/>
+          <w:b/>
+          <w:bCs/>
+          <w:sz w:val="24"/>
+          <w:szCs w:val="24"/>
+        </w:rPr>
+      </w:pPr>
+      <w:r>
+        <w:rPr>
           <w:noProof/>
         </w:rPr>
-        <w:lastRenderedPageBreak/>
         <w:drawing>
-          <wp:inline distT="0" distB="0" distL="0" distR="0" wp14:anchorId="1EF52BD3" wp14:editId="6E20064E">
+          <wp:inline distT="0" distB="0" distL="0" distR="0" wp14:anchorId="1EF52BD3" wp14:editId="251F050C">
             <wp:extent cx="5612130" cy="4102100"/>
             <wp:effectExtent l="0" t="0" r="7620" b="0"/>
             <wp:docPr id="6" name="Imagen 6"/>
@@ -4702,10 +4932,49 @@
       </w:pPr>
       <w:r>
         <w:rPr>
+          <w:rFonts w:ascii="Times New Roman" w:hAnsi="Times New Roman" w:cs="Times New Roman"/>
+          <w:b/>
+          <w:bCs/>
+          <w:sz w:val="24"/>
+          <w:szCs w:val="24"/>
+        </w:rPr>
+        <w:br w:type="page"/>
+      </w:r>
+    </w:p>
+    <w:p>
+      <w:pPr>
+        <w:rPr>
+          <w:rFonts w:ascii="Times New Roman" w:hAnsi="Times New Roman" w:cs="Times New Roman"/>
+          <w:sz w:val="24"/>
+          <w:szCs w:val="24"/>
+        </w:rPr>
+      </w:pPr>
+      <w:r>
+        <w:rPr>
+          <w:rFonts w:ascii="Times New Roman" w:hAnsi="Times New Roman" w:cs="Times New Roman"/>
+          <w:sz w:val="24"/>
+          <w:szCs w:val="24"/>
+        </w:rPr>
+        <w:lastRenderedPageBreak/>
+        <w:t>Pantalla deshabilitar producto: Permite deshabilitar o habilitar un producto a partir de una identificación, los otros campos no son editables, son solo indicativos para proveer mas información sobre el producto a deshabilitar.</w:t>
+      </w:r>
+    </w:p>
+    <w:p>
+      <w:pPr>
+        <w:rPr>
+          <w:rFonts w:ascii="Times New Roman" w:hAnsi="Times New Roman" w:cs="Times New Roman"/>
+          <w:b/>
+          <w:bCs/>
+          <w:sz w:val="24"/>
+          <w:szCs w:val="24"/>
+        </w:rPr>
+      </w:pPr>
+      <w:r>
+        <w:rPr>
           <w:noProof/>
         </w:rPr>
         <w:drawing>
-          <wp:inline distT="0" distB="0" distL="0" distR="0" wp14:anchorId="6DF0A897" wp14:editId="1CEB4DF3">
+          <wp:inline distT="0" distB="0" distL="0" distR="0" wp14:anchorId="6DF0A897" wp14:editId="162A1A06">
             <wp:extent cx="5612130" cy="3959860"/>
             <wp:effectExtent l="0" t="0" r="7620" b="2540"/>
             <wp:docPr id="7" name="Imagen 7"/>
@@ -4753,11 +5022,67 @@
       </w:pPr>
       <w:r>
         <w:rPr>
+          <w:rFonts w:ascii="Times New Roman" w:hAnsi="Times New Roman" w:cs="Times New Roman"/>
+          <w:b/>
+          <w:bCs/>
+          <w:sz w:val="24"/>
+          <w:szCs w:val="24"/>
+        </w:rPr>
+        <w:br w:type="page"/>
+      </w:r>
+    </w:p>
+    <w:p>
+      <w:pPr>
+        <w:rPr>
+          <w:rFonts w:ascii="Times New Roman" w:hAnsi="Times New Roman" w:cs="Times New Roman"/>
+          <w:sz w:val="24"/>
+          <w:szCs w:val="24"/>
+        </w:rPr>
+      </w:pPr>
+      <w:r>
+        <w:rPr>
+          <w:rFonts w:ascii="Times New Roman" w:hAnsi="Times New Roman" w:cs="Times New Roman"/>
+          <w:sz w:val="24"/>
+          <w:szCs w:val="24"/>
+        </w:rPr>
+        <w:lastRenderedPageBreak/>
+        <w:t xml:space="preserve">Pantalla de eliminar Producto: Pantalla que permite eliminar un producto a partir de su </w:t>
+      </w:r>
+      <w:proofErr w:type="gramStart"/>
+      <w:r>
+        <w:rPr>
+          <w:rFonts w:ascii="Times New Roman" w:hAnsi="Times New Roman" w:cs="Times New Roman"/>
+          <w:sz w:val="24"/>
+          <w:szCs w:val="24"/>
+        </w:rPr>
+        <w:t>identificación ,</w:t>
+      </w:r>
+      <w:proofErr w:type="gramEnd"/>
+      <w:r>
+        <w:rPr>
+          <w:rFonts w:ascii="Times New Roman" w:hAnsi="Times New Roman" w:cs="Times New Roman"/>
+          <w:sz w:val="24"/>
+          <w:szCs w:val="24"/>
+        </w:rPr>
+        <w:t xml:space="preserve"> los demás campos no son editables solo se muestran como información extra para el que eliminará el producto.</w:t>
+      </w:r>
+    </w:p>
+    <w:p>
+      <w:pPr>
+        <w:rPr>
+          <w:rFonts w:ascii="Times New Roman" w:hAnsi="Times New Roman" w:cs="Times New Roman"/>
+          <w:b/>
+          <w:bCs/>
+          <w:sz w:val="24"/>
+          <w:szCs w:val="24"/>
+        </w:rPr>
+      </w:pPr>
+      <w:r>
+        <w:rPr>
           <w:noProof/>
         </w:rPr>
-        <w:lastRenderedPageBreak/>
         <w:drawing>
-          <wp:inline distT="0" distB="0" distL="0" distR="0" wp14:anchorId="116B6897" wp14:editId="060FE9C4">
+          <wp:inline distT="0" distB="0" distL="0" distR="0" wp14:anchorId="116B6897" wp14:editId="4B2F8191">
             <wp:extent cx="5612130" cy="4102100"/>
             <wp:effectExtent l="0" t="0" r="7620" b="0"/>
             <wp:docPr id="8" name="Imagen 8"/>
@@ -4791,6 +5116,63 @@
             </a:graphic>
           </wp:inline>
         </w:drawing>
+      </w:r>
+    </w:p>
+    <w:p>
+      <w:pPr>
+        <w:rPr>
+          <w:rFonts w:ascii="Times New Roman" w:hAnsi="Times New Roman" w:cs="Times New Roman"/>
+          <w:b/>
+          <w:bCs/>
+          <w:sz w:val="24"/>
+          <w:szCs w:val="24"/>
+        </w:rPr>
+      </w:pPr>
+      <w:r>
+        <w:rPr>
+          <w:rFonts w:ascii="Times New Roman" w:hAnsi="Times New Roman" w:cs="Times New Roman"/>
+          <w:b/>
+          <w:bCs/>
+          <w:sz w:val="24"/>
+          <w:szCs w:val="24"/>
+        </w:rPr>
+        <w:br w:type="page"/>
+      </w:r>
+    </w:p>
+    <w:p>
+      <w:pPr>
+        <w:rPr>
+          <w:rFonts w:ascii="Times New Roman" w:hAnsi="Times New Roman" w:cs="Times New Roman"/>
+          <w:sz w:val="24"/>
+          <w:szCs w:val="24"/>
+        </w:rPr>
+      </w:pPr>
+      <w:r>
+        <w:rPr>
+          <w:rFonts w:ascii="Times New Roman" w:hAnsi="Times New Roman" w:cs="Times New Roman"/>
+          <w:sz w:val="24"/>
+          <w:szCs w:val="24"/>
+        </w:rPr>
+        <w:lastRenderedPageBreak/>
+        <w:t xml:space="preserve">Pantalla de Reserva: Permite hacer una reserva de un cliente existente, en caso de que no exista podrá crearlo rápidamente con pocos datos, la reserva cuenta con la cantidad de personas y una encuesta de salubridad por </w:t>
+      </w:r>
+      <w:proofErr w:type="spellStart"/>
+      <w:r>
+        <w:rPr>
+          <w:rFonts w:ascii="Times New Roman" w:hAnsi="Times New Roman" w:cs="Times New Roman"/>
+          <w:sz w:val="24"/>
+          <w:szCs w:val="24"/>
+        </w:rPr>
+        <w:t>covid</w:t>
+      </w:r>
+      <w:proofErr w:type="spellEnd"/>
+      <w:r>
+        <w:rPr>
+          <w:rFonts w:ascii="Times New Roman" w:hAnsi="Times New Roman" w:cs="Times New Roman"/>
+          <w:sz w:val="24"/>
+          <w:szCs w:val="24"/>
+        </w:rPr>
+        <w:t>.</w:t>
       </w:r>
     </w:p>
     <w:p>
@@ -4856,9 +5238,55 @@
       </w:pPr>
       <w:r>
         <w:rPr>
+          <w:rFonts w:ascii="Times New Roman" w:hAnsi="Times New Roman" w:cs="Times New Roman"/>
+          <w:b/>
+          <w:bCs/>
+          <w:sz w:val="24"/>
+          <w:szCs w:val="24"/>
+        </w:rPr>
+        <w:br w:type="page"/>
+      </w:r>
+    </w:p>
+    <w:p>
+      <w:pPr>
+        <w:rPr>
+          <w:rFonts w:ascii="Times New Roman" w:hAnsi="Times New Roman" w:cs="Times New Roman"/>
+          <w:sz w:val="24"/>
+          <w:szCs w:val="24"/>
+        </w:rPr>
+      </w:pPr>
+      <w:r>
+        <w:rPr>
+          <w:rFonts w:ascii="Times New Roman" w:hAnsi="Times New Roman" w:cs="Times New Roman"/>
+          <w:sz w:val="24"/>
+          <w:szCs w:val="24"/>
+        </w:rPr>
+        <w:lastRenderedPageBreak/>
+        <w:t>Pantalla Domicilio:</w:t>
+      </w:r>
+      <w:r>
+        <w:rPr>
+          <w:rFonts w:ascii="Times New Roman" w:hAnsi="Times New Roman" w:cs="Times New Roman"/>
+          <w:sz w:val="24"/>
+          <w:szCs w:val="24"/>
+        </w:rPr>
+        <w:t xml:space="preserve"> Permite gestionar domicilios igualmente como un pedido. El envío de la factura será posible hacerlo por un correo electrónico.</w:t>
+      </w:r>
+    </w:p>
+    <w:p>
+      <w:pPr>
+        <w:rPr>
+          <w:rFonts w:ascii="Times New Roman" w:hAnsi="Times New Roman" w:cs="Times New Roman"/>
+          <w:b/>
+          <w:bCs/>
+          <w:sz w:val="24"/>
+          <w:szCs w:val="24"/>
+        </w:rPr>
+      </w:pPr>
+      <w:r>
+        <w:rPr>
           <w:noProof/>
         </w:rPr>
-        <w:lastRenderedPageBreak/>
         <w:drawing>
           <wp:inline distT="0" distB="0" distL="0" distR="0" wp14:anchorId="2BF65DE1" wp14:editId="5DF65DBE">
             <wp:extent cx="5612130" cy="3964305"/>
@@ -4908,6 +5336,45 @@
       </w:pPr>
       <w:r>
         <w:rPr>
+          <w:rFonts w:ascii="Times New Roman" w:hAnsi="Times New Roman" w:cs="Times New Roman"/>
+          <w:b/>
+          <w:bCs/>
+          <w:sz w:val="24"/>
+          <w:szCs w:val="24"/>
+        </w:rPr>
+        <w:br w:type="page"/>
+      </w:r>
+    </w:p>
+    <w:p>
+      <w:pPr>
+        <w:rPr>
+          <w:rFonts w:ascii="Times New Roman" w:hAnsi="Times New Roman" w:cs="Times New Roman"/>
+          <w:sz w:val="24"/>
+          <w:szCs w:val="24"/>
+        </w:rPr>
+      </w:pPr>
+      <w:r>
+        <w:rPr>
+          <w:rFonts w:ascii="Times New Roman" w:hAnsi="Times New Roman" w:cs="Times New Roman"/>
+          <w:sz w:val="24"/>
+          <w:szCs w:val="24"/>
+        </w:rPr>
+        <w:lastRenderedPageBreak/>
+        <w:t>Pantalla Crear Empleado: Permite crear un nuevo empleado.</w:t>
+      </w:r>
+    </w:p>
+    <w:p>
+      <w:pPr>
+        <w:rPr>
+          <w:rFonts w:ascii="Times New Roman" w:hAnsi="Times New Roman" w:cs="Times New Roman"/>
+          <w:b/>
+          <w:bCs/>
+          <w:sz w:val="24"/>
+          <w:szCs w:val="24"/>
+        </w:rPr>
+      </w:pPr>
+      <w:r>
+        <w:rPr>
           <w:noProof/>
         </w:rPr>
         <w:drawing>
@@ -4959,9 +5426,71 @@
       </w:pPr>
       <w:r>
         <w:rPr>
+          <w:rFonts w:ascii="Times New Roman" w:hAnsi="Times New Roman" w:cs="Times New Roman"/>
+          <w:b/>
+          <w:bCs/>
+          <w:sz w:val="24"/>
+          <w:szCs w:val="24"/>
+        </w:rPr>
+        <w:br w:type="page"/>
+      </w:r>
+    </w:p>
+    <w:p>
+      <w:pPr>
+        <w:rPr>
+          <w:rFonts w:ascii="Times New Roman" w:hAnsi="Times New Roman" w:cs="Times New Roman"/>
+          <w:sz w:val="24"/>
+          <w:szCs w:val="24"/>
+        </w:rPr>
+      </w:pPr>
+      <w:r>
+        <w:rPr>
+          <w:rFonts w:ascii="Times New Roman" w:hAnsi="Times New Roman" w:cs="Times New Roman"/>
+          <w:sz w:val="24"/>
+          <w:szCs w:val="24"/>
+        </w:rPr>
+        <w:lastRenderedPageBreak/>
+        <w:t xml:space="preserve">Pantalla actualizar Empleado: Permite actualizar </w:t>
+      </w:r>
+      <w:r>
+        <w:rPr>
+          <w:rFonts w:ascii="Times New Roman" w:hAnsi="Times New Roman" w:cs="Times New Roman"/>
+          <w:sz w:val="24"/>
+          <w:szCs w:val="24"/>
+        </w:rPr>
+        <w:t>los datos de un</w:t>
+      </w:r>
+      <w:r>
+        <w:rPr>
+          <w:rFonts w:ascii="Times New Roman" w:hAnsi="Times New Roman" w:cs="Times New Roman"/>
+          <w:sz w:val="24"/>
+          <w:szCs w:val="24"/>
+        </w:rPr>
+        <w:t xml:space="preserve"> empleado existente</w:t>
+      </w:r>
+      <w:r>
+        <w:rPr>
+          <w:rFonts w:ascii="Times New Roman" w:hAnsi="Times New Roman" w:cs="Times New Roman"/>
+          <w:sz w:val="24"/>
+          <w:szCs w:val="24"/>
+        </w:rPr>
+        <w:t>.</w:t>
+      </w:r>
+    </w:p>
+    <w:p>
+      <w:pPr>
+        <w:rPr>
+          <w:rFonts w:ascii="Times New Roman" w:hAnsi="Times New Roman" w:cs="Times New Roman"/>
+          <w:b/>
+          <w:bCs/>
+          <w:sz w:val="24"/>
+          <w:szCs w:val="24"/>
+        </w:rPr>
+      </w:pPr>
+      <w:r>
+        <w:rPr>
           <w:noProof/>
         </w:rPr>
-        <w:lastRenderedPageBreak/>
         <w:drawing>
           <wp:inline distT="0" distB="0" distL="0" distR="0" wp14:anchorId="741753E4" wp14:editId="710F753C">
             <wp:extent cx="5612130" cy="3937000"/>
@@ -5011,6 +5540,45 @@
       </w:pPr>
       <w:r>
         <w:rPr>
+          <w:rFonts w:ascii="Times New Roman" w:hAnsi="Times New Roman" w:cs="Times New Roman"/>
+          <w:b/>
+          <w:bCs/>
+          <w:sz w:val="24"/>
+          <w:szCs w:val="24"/>
+        </w:rPr>
+        <w:br w:type="page"/>
+      </w:r>
+    </w:p>
+    <w:p>
+      <w:pPr>
+        <w:rPr>
+          <w:rFonts w:ascii="Times New Roman" w:hAnsi="Times New Roman" w:cs="Times New Roman"/>
+          <w:sz w:val="24"/>
+          <w:szCs w:val="24"/>
+        </w:rPr>
+      </w:pPr>
+      <w:r>
+        <w:rPr>
+          <w:rFonts w:ascii="Times New Roman" w:hAnsi="Times New Roman" w:cs="Times New Roman"/>
+          <w:sz w:val="24"/>
+          <w:szCs w:val="24"/>
+        </w:rPr>
+        <w:lastRenderedPageBreak/>
+        <w:t>Pantalla de eliminar Empleado: Permite eliminar un empleado existente, los campos diferentes al numero de identificación no son editables, únicamente son para proveer información a quien lo elimina.</w:t>
+      </w:r>
+    </w:p>
+    <w:p>
+      <w:pPr>
+        <w:rPr>
+          <w:rFonts w:ascii="Times New Roman" w:hAnsi="Times New Roman" w:cs="Times New Roman"/>
+          <w:b/>
+          <w:bCs/>
+          <w:sz w:val="24"/>
+          <w:szCs w:val="24"/>
+        </w:rPr>
+      </w:pPr>
+      <w:r>
+        <w:rPr>
           <w:noProof/>
         </w:rPr>
         <w:drawing>
@@ -5062,9 +5630,79 @@
       </w:pPr>
       <w:r>
         <w:rPr>
+          <w:rFonts w:ascii="Times New Roman" w:hAnsi="Times New Roman" w:cs="Times New Roman"/>
+          <w:b/>
+          <w:bCs/>
+          <w:sz w:val="24"/>
+          <w:szCs w:val="24"/>
+        </w:rPr>
+        <w:br w:type="page"/>
+      </w:r>
+    </w:p>
+    <w:p>
+      <w:pPr>
+        <w:rPr>
+          <w:rFonts w:ascii="Times New Roman" w:hAnsi="Times New Roman" w:cs="Times New Roman"/>
+          <w:sz w:val="24"/>
+          <w:szCs w:val="24"/>
+        </w:rPr>
+      </w:pPr>
+      <w:r>
+        <w:rPr>
+          <w:rFonts w:ascii="Times New Roman" w:hAnsi="Times New Roman" w:cs="Times New Roman"/>
+          <w:sz w:val="24"/>
+          <w:szCs w:val="24"/>
+        </w:rPr>
+        <w:lastRenderedPageBreak/>
+        <w:t>Pantalla Deshabilitar Empleado: Permite habilitar o deshabilitar un empelado existente, la b</w:t>
+      </w:r>
+      <w:r>
+        <w:rPr>
+          <w:rFonts w:ascii="Times New Roman" w:hAnsi="Times New Roman" w:cs="Times New Roman"/>
+          <w:sz w:val="24"/>
+          <w:szCs w:val="24"/>
+        </w:rPr>
+        <w:t>úsq</w:t>
+      </w:r>
+      <w:r>
+        <w:rPr>
+          <w:rFonts w:ascii="Times New Roman" w:hAnsi="Times New Roman" w:cs="Times New Roman"/>
+          <w:sz w:val="24"/>
+          <w:szCs w:val="24"/>
+        </w:rPr>
+        <w:t>u</w:t>
+      </w:r>
+      <w:r>
+        <w:rPr>
+          <w:rFonts w:ascii="Times New Roman" w:hAnsi="Times New Roman" w:cs="Times New Roman"/>
+          <w:sz w:val="24"/>
+          <w:szCs w:val="24"/>
+        </w:rPr>
+        <w:t>e</w:t>
+      </w:r>
+      <w:r>
+        <w:rPr>
+          <w:rFonts w:ascii="Times New Roman" w:hAnsi="Times New Roman" w:cs="Times New Roman"/>
+          <w:sz w:val="24"/>
+          <w:szCs w:val="24"/>
+        </w:rPr>
+        <w:t>da del empleado se hará por medio de su identificación.</w:t>
+      </w:r>
+    </w:p>
+    <w:p>
+      <w:pPr>
+        <w:rPr>
+          <w:rFonts w:ascii="Times New Roman" w:hAnsi="Times New Roman" w:cs="Times New Roman"/>
+          <w:b/>
+          <w:bCs/>
+          <w:sz w:val="24"/>
+          <w:szCs w:val="24"/>
+        </w:rPr>
+      </w:pPr>
+      <w:r>
+        <w:rPr>
           <w:noProof/>
         </w:rPr>
-        <w:lastRenderedPageBreak/>
         <w:drawing>
           <wp:inline distT="0" distB="0" distL="0" distR="0" wp14:anchorId="01FF5636" wp14:editId="4ACFB60A">
             <wp:extent cx="5612130" cy="3936365"/>
@@ -5114,6 +5752,45 @@
       </w:pPr>
       <w:r>
         <w:rPr>
+          <w:rFonts w:ascii="Times New Roman" w:hAnsi="Times New Roman" w:cs="Times New Roman"/>
+          <w:b/>
+          <w:bCs/>
+          <w:sz w:val="24"/>
+          <w:szCs w:val="24"/>
+        </w:rPr>
+        <w:br w:type="page"/>
+      </w:r>
+    </w:p>
+    <w:p>
+      <w:pPr>
+        <w:rPr>
+          <w:rFonts w:ascii="Times New Roman" w:hAnsi="Times New Roman" w:cs="Times New Roman"/>
+          <w:sz w:val="24"/>
+          <w:szCs w:val="24"/>
+        </w:rPr>
+      </w:pPr>
+      <w:r>
+        <w:rPr>
+          <w:rFonts w:ascii="Times New Roman" w:hAnsi="Times New Roman" w:cs="Times New Roman"/>
+          <w:sz w:val="24"/>
+          <w:szCs w:val="24"/>
+        </w:rPr>
+        <w:lastRenderedPageBreak/>
+        <w:t>Pantalla Registrar Cliente: Permite la creación de un cliente con sus datos.</w:t>
+      </w:r>
+    </w:p>
+    <w:p>
+      <w:pPr>
+        <w:rPr>
+          <w:rFonts w:ascii="Times New Roman" w:hAnsi="Times New Roman" w:cs="Times New Roman"/>
+          <w:b/>
+          <w:bCs/>
+          <w:sz w:val="24"/>
+          <w:szCs w:val="24"/>
+        </w:rPr>
+      </w:pPr>
+      <w:r>
+        <w:rPr>
           <w:noProof/>
         </w:rPr>
         <w:drawing>
@@ -5165,9 +5842,47 @@
       </w:pPr>
       <w:r>
         <w:rPr>
+          <w:rFonts w:ascii="Times New Roman" w:hAnsi="Times New Roman" w:cs="Times New Roman"/>
+          <w:b/>
+          <w:bCs/>
+          <w:sz w:val="24"/>
+          <w:szCs w:val="24"/>
+        </w:rPr>
+        <w:br w:type="page"/>
+      </w:r>
+    </w:p>
+    <w:p>
+      <w:pPr>
+        <w:rPr>
+          <w:rFonts w:ascii="Times New Roman" w:hAnsi="Times New Roman" w:cs="Times New Roman"/>
+          <w:sz w:val="24"/>
+          <w:szCs w:val="24"/>
+        </w:rPr>
+      </w:pPr>
+      <w:r>
+        <w:rPr>
+          <w:rFonts w:ascii="Times New Roman" w:hAnsi="Times New Roman" w:cs="Times New Roman"/>
+          <w:sz w:val="24"/>
+          <w:szCs w:val="24"/>
+        </w:rPr>
+        <w:lastRenderedPageBreak/>
+        <w:t>Pantalla actualizar Cliente: Permite actualizar los datos de un cliente existente.</w:t>
+      </w:r>
+    </w:p>
+    <w:p>
+      <w:pPr>
+        <w:rPr>
+          <w:rFonts w:ascii="Times New Roman" w:hAnsi="Times New Roman" w:cs="Times New Roman"/>
+          <w:b/>
+          <w:bCs/>
+          <w:sz w:val="24"/>
+          <w:szCs w:val="24"/>
+        </w:rPr>
+      </w:pPr>
+      <w:r>
+        <w:rPr>
           <w:noProof/>
         </w:rPr>
-        <w:lastRenderedPageBreak/>
         <w:drawing>
           <wp:inline distT="0" distB="0" distL="0" distR="0" wp14:anchorId="252AFB2C" wp14:editId="745662EB">
             <wp:extent cx="5612130" cy="3952875"/>
@@ -5217,6 +5932,45 @@
       </w:pPr>
       <w:r>
         <w:rPr>
+          <w:rFonts w:ascii="Times New Roman" w:hAnsi="Times New Roman" w:cs="Times New Roman"/>
+          <w:b/>
+          <w:bCs/>
+          <w:sz w:val="24"/>
+          <w:szCs w:val="24"/>
+        </w:rPr>
+        <w:br w:type="page"/>
+      </w:r>
+    </w:p>
+    <w:p>
+      <w:pPr>
+        <w:rPr>
+          <w:rFonts w:ascii="Times New Roman" w:hAnsi="Times New Roman" w:cs="Times New Roman"/>
+          <w:sz w:val="24"/>
+          <w:szCs w:val="24"/>
+        </w:rPr>
+      </w:pPr>
+      <w:r>
+        <w:rPr>
+          <w:rFonts w:ascii="Times New Roman" w:hAnsi="Times New Roman" w:cs="Times New Roman"/>
+          <w:sz w:val="24"/>
+          <w:szCs w:val="24"/>
+        </w:rPr>
+        <w:lastRenderedPageBreak/>
+        <w:t>Pantalla eliminar Cliente: Permite la eliminación de un cliente a partir de su identificación.</w:t>
+      </w:r>
+    </w:p>
+    <w:p>
+      <w:pPr>
+        <w:rPr>
+          <w:rFonts w:ascii="Times New Roman" w:hAnsi="Times New Roman" w:cs="Times New Roman"/>
+          <w:b/>
+          <w:bCs/>
+          <w:sz w:val="24"/>
+          <w:szCs w:val="24"/>
+        </w:rPr>
+      </w:pPr>
+      <w:r>
+        <w:rPr>
           <w:noProof/>
         </w:rPr>
         <w:drawing>
@@ -5268,9 +6022,47 @@
       </w:pPr>
       <w:r>
         <w:rPr>
+          <w:rFonts w:ascii="Times New Roman" w:hAnsi="Times New Roman" w:cs="Times New Roman"/>
+          <w:b/>
+          <w:bCs/>
+          <w:sz w:val="24"/>
+          <w:szCs w:val="24"/>
+        </w:rPr>
+        <w:br w:type="page"/>
+      </w:r>
+    </w:p>
+    <w:p>
+      <w:pPr>
+        <w:rPr>
+          <w:rFonts w:ascii="Times New Roman" w:hAnsi="Times New Roman" w:cs="Times New Roman"/>
+          <w:sz w:val="24"/>
+          <w:szCs w:val="24"/>
+        </w:rPr>
+      </w:pPr>
+      <w:r>
+        <w:rPr>
+          <w:rFonts w:ascii="Times New Roman" w:hAnsi="Times New Roman" w:cs="Times New Roman"/>
+          <w:sz w:val="24"/>
+          <w:szCs w:val="24"/>
+        </w:rPr>
+        <w:lastRenderedPageBreak/>
+        <w:t>Pantalla deshabilitar Cliente: Permite deshabilitar o habilitar un cliente a partir de su identificación</w:t>
+      </w:r>
+    </w:p>
+    <w:p>
+      <w:pPr>
+        <w:rPr>
+          <w:rFonts w:ascii="Times New Roman" w:hAnsi="Times New Roman" w:cs="Times New Roman"/>
+          <w:b/>
+          <w:bCs/>
+          <w:sz w:val="24"/>
+          <w:szCs w:val="24"/>
+        </w:rPr>
+      </w:pPr>
+      <w:r>
+        <w:rPr>
           <w:noProof/>
         </w:rPr>
-        <w:lastRenderedPageBreak/>
         <w:drawing>
           <wp:inline distT="0" distB="0" distL="0" distR="0" wp14:anchorId="7C55524A" wp14:editId="73EB3D8B">
             <wp:extent cx="5612130" cy="3940810"/>
@@ -5320,6 +6112,61 @@
       </w:pPr>
       <w:r>
         <w:rPr>
+          <w:rFonts w:ascii="Times New Roman" w:hAnsi="Times New Roman" w:cs="Times New Roman"/>
+          <w:b/>
+          <w:bCs/>
+          <w:sz w:val="24"/>
+          <w:szCs w:val="24"/>
+        </w:rPr>
+        <w:br w:type="page"/>
+      </w:r>
+    </w:p>
+    <w:p>
+      <w:pPr>
+        <w:rPr>
+          <w:rFonts w:ascii="Times New Roman" w:hAnsi="Times New Roman" w:cs="Times New Roman"/>
+          <w:sz w:val="24"/>
+          <w:szCs w:val="24"/>
+        </w:rPr>
+      </w:pPr>
+      <w:r>
+        <w:rPr>
+          <w:rFonts w:ascii="Times New Roman" w:hAnsi="Times New Roman" w:cs="Times New Roman"/>
+          <w:sz w:val="24"/>
+          <w:szCs w:val="24"/>
+        </w:rPr>
+        <w:lastRenderedPageBreak/>
+        <w:t>Pantalla de Gestión de Calidad: Permite al cliente rellenar una encuesta donde califica la atención y la calida</w:t>
+      </w:r>
+      <w:r>
+        <w:rPr>
+          <w:rFonts w:ascii="Times New Roman" w:hAnsi="Times New Roman" w:cs="Times New Roman"/>
+          <w:sz w:val="24"/>
+          <w:szCs w:val="24"/>
+        </w:rPr>
+        <w:t>d</w:t>
+      </w:r>
+      <w:r>
+        <w:rPr>
+          <w:rFonts w:ascii="Times New Roman" w:hAnsi="Times New Roman" w:cs="Times New Roman"/>
+          <w:sz w:val="24"/>
+          <w:szCs w:val="24"/>
+        </w:rPr>
+        <w:t xml:space="preserve"> de la comida en un rango de 1-5.</w:t>
+      </w:r>
+    </w:p>
+    <w:p>
+      <w:pPr>
+        <w:rPr>
+          <w:rFonts w:ascii="Times New Roman" w:hAnsi="Times New Roman" w:cs="Times New Roman"/>
+          <w:b/>
+          <w:bCs/>
+          <w:sz w:val="24"/>
+          <w:szCs w:val="24"/>
+        </w:rPr>
+      </w:pPr>
+      <w:r>
+        <w:rPr>
           <w:noProof/>
         </w:rPr>
         <w:drawing>
@@ -5371,9 +6218,65 @@
       </w:pPr>
       <w:r>
         <w:rPr>
+          <w:rFonts w:ascii="Times New Roman" w:hAnsi="Times New Roman" w:cs="Times New Roman"/>
+          <w:b/>
+          <w:bCs/>
+          <w:sz w:val="24"/>
+          <w:szCs w:val="24"/>
+        </w:rPr>
+        <w:br w:type="page"/>
+      </w:r>
+    </w:p>
+    <w:p>
+      <w:pPr>
+        <w:rPr>
+          <w:rFonts w:ascii="Times New Roman" w:hAnsi="Times New Roman" w:cs="Times New Roman"/>
+          <w:sz w:val="24"/>
+          <w:szCs w:val="24"/>
+        </w:rPr>
+      </w:pPr>
+      <w:r>
+        <w:rPr>
+          <w:rFonts w:ascii="Times New Roman" w:hAnsi="Times New Roman" w:cs="Times New Roman"/>
+          <w:sz w:val="24"/>
+          <w:szCs w:val="24"/>
+        </w:rPr>
+        <w:lastRenderedPageBreak/>
+        <w:t xml:space="preserve">Pantalla de mesas: Esta pantalla se despliega cuando hay muchas mesas y el usuario quiere escoger alguna que no está en la </w:t>
+      </w:r>
+      <w:proofErr w:type="gramStart"/>
+      <w:r>
+        <w:rPr>
+          <w:rFonts w:ascii="Times New Roman" w:hAnsi="Times New Roman" w:cs="Times New Roman"/>
+          <w:sz w:val="24"/>
+          <w:szCs w:val="24"/>
+        </w:rPr>
+        <w:t>primer fila</w:t>
+      </w:r>
+      <w:proofErr w:type="gramEnd"/>
+      <w:r>
+        <w:rPr>
+          <w:rFonts w:ascii="Times New Roman" w:hAnsi="Times New Roman" w:cs="Times New Roman"/>
+          <w:sz w:val="24"/>
+          <w:szCs w:val="24"/>
+        </w:rPr>
+        <w:t>.</w:t>
+      </w:r>
+    </w:p>
+    <w:p>
+      <w:pPr>
+        <w:rPr>
+          <w:rFonts w:ascii="Times New Roman" w:hAnsi="Times New Roman" w:cs="Times New Roman"/>
+          <w:b/>
+          <w:bCs/>
+          <w:sz w:val="24"/>
+          <w:szCs w:val="24"/>
+        </w:rPr>
+      </w:pPr>
+      <w:r>
+        <w:rPr>
           <w:noProof/>
         </w:rPr>
-        <w:lastRenderedPageBreak/>
         <w:drawing>
           <wp:inline distT="0" distB="0" distL="0" distR="0" wp14:anchorId="6663E6AA" wp14:editId="6F407BC3">
             <wp:extent cx="5612130" cy="4095115"/>

</xml_diff>

<commit_message>
New document: non-functional requirements.New event on button register a new user.
</commit_message>
<xml_diff>
--- a/docs/Primera entrega TI3/Tarea Integradora 3.docx
+++ b/docs/Primera entrega TI3/Tarea Integradora 3.docx
@@ -401,7 +401,11 @@
     <w:sdt>
       <w:sdtPr>
         <w:rPr>
-          <w:lang w:val="es-ES"/>
+          <w:rFonts w:asciiTheme="minorHAnsi" w:eastAsiaTheme="minorHAnsi" w:hAnsiTheme="minorHAnsi" w:cstheme="minorBidi"/>
+          <w:color w:val="auto"/>
+          <w:sz w:val="22"/>
+          <w:szCs w:val="22"/>
+          <w:lang w:val="es-ES" w:eastAsia="en-US"/>
         </w:rPr>
         <w:id w:val="1591198506"/>
         <w:docPartObj>
@@ -411,13 +415,8 @@
       </w:sdtPr>
       <w:sdtEndPr>
         <w:rPr>
-          <w:rFonts w:asciiTheme="minorHAnsi" w:eastAsiaTheme="minorHAnsi" w:hAnsiTheme="minorHAnsi" w:cstheme="minorBidi"/>
-          <w:b/>
-          <w:bCs/>
-          <w:color w:val="auto"/>
-          <w:sz w:val="22"/>
-          <w:szCs w:val="22"/>
-          <w:lang w:eastAsia="en-US"/>
+          <w:b/>
+          <w:bCs/>
         </w:rPr>
       </w:sdtEndPr>
       <w:sdtContent>
@@ -457,21 +456,7 @@
                 <w:rStyle w:val="Hipervnculo"/>
                 <w:noProof/>
               </w:rPr>
-              <w:t>Enunciado del proyecto Afo</w:t>
-            </w:r>
-            <w:r>
-              <w:rPr>
-                <w:rStyle w:val="Hipervnculo"/>
-                <w:noProof/>
-              </w:rPr>
-              <w:t>r</w:t>
-            </w:r>
-            <w:r>
-              <w:rPr>
-                <w:rStyle w:val="Hipervnculo"/>
-                <w:noProof/>
-              </w:rPr>
-              <w:t>e</w:t>
+              <w:t>Enunciado del proyecto Afore</w:t>
             </w:r>
             <w:r>
               <w:rPr>
@@ -1542,65 +1527,67 @@
       <w:r>
         <w:rPr>
           <w:rFonts w:ascii="Times New Roman" w:hAnsi="Times New Roman" w:cs="Times New Roman"/>
-          <w:color w:val="000000"/>
-          <w:sz w:val="24"/>
-          <w:szCs w:val="24"/>
-        </w:rPr>
-        <w:t xml:space="preserve">: Crear un </w:t>
-      </w:r>
-      <w:r>
-        <w:rPr>
-          <w:rFonts w:ascii="Times New Roman" w:hAnsi="Times New Roman" w:cs="Times New Roman"/>
-          <w:color w:val="000000"/>
-          <w:sz w:val="24"/>
-          <w:szCs w:val="24"/>
-        </w:rPr>
-        <w:t>Domiciliario</w:t>
-      </w:r>
-      <w:r>
-        <w:rPr>
-          <w:rFonts w:ascii="Times New Roman" w:hAnsi="Times New Roman" w:cs="Times New Roman"/>
-          <w:color w:val="000000"/>
-          <w:sz w:val="24"/>
-          <w:szCs w:val="24"/>
-        </w:rPr>
-        <w:t xml:space="preserve">. Permite crear un </w:t>
-      </w:r>
-      <w:r>
-        <w:rPr>
-          <w:rFonts w:ascii="Times New Roman" w:hAnsi="Times New Roman" w:cs="Times New Roman"/>
-          <w:color w:val="000000"/>
-          <w:sz w:val="24"/>
-          <w:szCs w:val="24"/>
-        </w:rPr>
-        <w:t>domiciliario</w:t>
-      </w:r>
-      <w:r>
-        <w:rPr>
-          <w:rFonts w:ascii="Times New Roman" w:hAnsi="Times New Roman" w:cs="Times New Roman"/>
-          <w:color w:val="000000"/>
-          <w:sz w:val="24"/>
-          <w:szCs w:val="24"/>
-        </w:rPr>
-        <w:t xml:space="preserve"> con su nombre, </w:t>
-      </w:r>
-      <w:r>
-        <w:rPr>
-          <w:rFonts w:ascii="Times New Roman" w:hAnsi="Times New Roman" w:cs="Times New Roman"/>
-          <w:color w:val="000000"/>
-          <w:sz w:val="24"/>
-          <w:szCs w:val="24"/>
-        </w:rPr>
-        <w:t>apellidos, identificación</w:t>
-      </w:r>
-      <w:r>
-        <w:rPr>
-          <w:rFonts w:ascii="Times New Roman" w:hAnsi="Times New Roman" w:cs="Times New Roman"/>
-          <w:color w:val="000000"/>
-          <w:sz w:val="24"/>
-          <w:szCs w:val="24"/>
-        </w:rPr>
-        <w:t>, teléfono, usuario(identificación) y contraseña.</w:t>
+          <w:b/>
+          <w:bCs/>
+          <w:color w:val="000000"/>
+          <w:sz w:val="24"/>
+          <w:szCs w:val="24"/>
+        </w:rPr>
+        <w:t>:</w:t>
+      </w:r>
+      <w:r>
+        <w:rPr>
+          <w:rFonts w:ascii="Times New Roman" w:hAnsi="Times New Roman" w:cs="Times New Roman"/>
+          <w:color w:val="000000"/>
+          <w:sz w:val="24"/>
+          <w:szCs w:val="24"/>
+        </w:rPr>
+        <w:t xml:space="preserve"> Crear un usuario. Permite crear un usuario con </w:t>
+      </w:r>
+      <w:r>
+        <w:rPr>
+          <w:rFonts w:ascii="Times New Roman" w:hAnsi="Times New Roman" w:cs="Times New Roman"/>
+          <w:color w:val="000000"/>
+          <w:sz w:val="24"/>
+          <w:szCs w:val="24"/>
+        </w:rPr>
+        <w:t xml:space="preserve">nombre, </w:t>
+      </w:r>
+      <w:r>
+        <w:rPr>
+          <w:rFonts w:ascii="Times New Roman" w:hAnsi="Times New Roman" w:cs="Times New Roman"/>
+          <w:color w:val="000000"/>
+          <w:sz w:val="24"/>
+          <w:szCs w:val="24"/>
+        </w:rPr>
+        <w:t>apellidos, identificación, teléfono, usuario(identificación)</w:t>
+      </w:r>
+      <w:r>
+        <w:rPr>
+          <w:rFonts w:ascii="Times New Roman" w:hAnsi="Times New Roman" w:cs="Times New Roman"/>
+          <w:color w:val="000000"/>
+          <w:sz w:val="24"/>
+          <w:szCs w:val="24"/>
+        </w:rPr>
+        <w:t>,</w:t>
+      </w:r>
+      <w:r>
+        <w:rPr>
+          <w:rFonts w:ascii="Times New Roman" w:hAnsi="Times New Roman" w:cs="Times New Roman"/>
+          <w:color w:val="000000"/>
+          <w:sz w:val="24"/>
+          <w:szCs w:val="24"/>
+        </w:rPr>
+        <w:t xml:space="preserve"> contraseña</w:t>
+      </w:r>
+      <w:r>
+        <w:rPr>
+          <w:rFonts w:ascii="Times New Roman" w:hAnsi="Times New Roman" w:cs="Times New Roman"/>
+          <w:color w:val="000000"/>
+          <w:sz w:val="24"/>
+          <w:szCs w:val="24"/>
+        </w:rPr>
+        <w:t xml:space="preserve"> y el tipo de empleado que será.</w:t>
       </w:r>
     </w:p>
     <w:p>
@@ -1655,47 +1642,22 @@
       <w:r>
         <w:rPr>
           <w:rFonts w:ascii="Times New Roman" w:hAnsi="Times New Roman" w:cs="Times New Roman"/>
-          <w:color w:val="000000"/>
-          <w:sz w:val="24"/>
-          <w:szCs w:val="24"/>
-        </w:rPr>
-        <w:t xml:space="preserve">: Crear un </w:t>
-      </w:r>
-      <w:r>
-        <w:rPr>
-          <w:rFonts w:ascii="Times New Roman" w:hAnsi="Times New Roman" w:cs="Times New Roman"/>
-          <w:color w:val="000000"/>
-          <w:sz w:val="24"/>
-          <w:szCs w:val="24"/>
-        </w:rPr>
-        <w:t>Cajero</w:t>
-      </w:r>
-      <w:r>
-        <w:rPr>
-          <w:rFonts w:ascii="Times New Roman" w:hAnsi="Times New Roman" w:cs="Times New Roman"/>
-          <w:color w:val="000000"/>
-          <w:sz w:val="24"/>
-          <w:szCs w:val="24"/>
-        </w:rPr>
-        <w:t xml:space="preserve">. Permite crear un </w:t>
-      </w:r>
-      <w:r>
-        <w:rPr>
-          <w:rFonts w:ascii="Times New Roman" w:hAnsi="Times New Roman" w:cs="Times New Roman"/>
-          <w:color w:val="000000"/>
-          <w:sz w:val="24"/>
-          <w:szCs w:val="24"/>
-        </w:rPr>
-        <w:t>cajero</w:t>
-      </w:r>
-      <w:r>
-        <w:rPr>
-          <w:rFonts w:ascii="Times New Roman" w:hAnsi="Times New Roman" w:cs="Times New Roman"/>
-          <w:color w:val="000000"/>
-          <w:sz w:val="24"/>
-          <w:szCs w:val="24"/>
-        </w:rPr>
-        <w:t xml:space="preserve"> </w:t>
+          <w:b/>
+          <w:bCs/>
+          <w:color w:val="000000"/>
+          <w:sz w:val="24"/>
+          <w:szCs w:val="24"/>
+        </w:rPr>
+        <w:t>:</w:t>
+      </w:r>
+      <w:r>
+        <w:rPr>
+          <w:rFonts w:ascii="Times New Roman" w:hAnsi="Times New Roman" w:cs="Times New Roman"/>
+          <w:color w:val="000000"/>
+          <w:sz w:val="24"/>
+          <w:szCs w:val="24"/>
+        </w:rPr>
+        <w:t xml:space="preserve"> Crear un Chef. Permite crear un chef </w:t>
       </w:r>
       <w:r>
         <w:rPr>
@@ -1713,7 +1675,16 @@
           <w:sz w:val="24"/>
           <w:szCs w:val="24"/>
         </w:rPr>
-        <w:t>apellidos, identificación, teléfono, usuario(identificación) y contraseña.</w:t>
+        <w:t>apellidos, identificación, teléfono, usuario(identificación)</w:t>
+      </w:r>
+      <w:r>
+        <w:rPr>
+          <w:rFonts w:ascii="Times New Roman" w:hAnsi="Times New Roman" w:cs="Times New Roman"/>
+          <w:color w:val="000000"/>
+          <w:sz w:val="24"/>
+          <w:szCs w:val="24"/>
+        </w:rPr>
+        <w:t>, contraseña, y los mejores platos de ese Chef.</w:t>
       </w:r>
     </w:p>
     <w:p>
@@ -1781,7 +1752,7 @@
           <w:sz w:val="24"/>
           <w:szCs w:val="24"/>
         </w:rPr>
-        <w:t>Mesero</w:t>
+        <w:t>Domiciliario</w:t>
       </w:r>
       <w:r>
         <w:rPr>
@@ -1799,25 +1770,61 @@
           <w:sz w:val="24"/>
           <w:szCs w:val="24"/>
         </w:rPr>
-        <w:t xml:space="preserve">mesero </w:t>
-      </w:r>
-      <w:r>
-        <w:rPr>
-          <w:rFonts w:ascii="Times New Roman" w:hAnsi="Times New Roman" w:cs="Times New Roman"/>
-          <w:color w:val="000000"/>
-          <w:sz w:val="24"/>
-          <w:szCs w:val="24"/>
-        </w:rPr>
-        <w:t xml:space="preserve">con su nombre, </w:t>
-      </w:r>
-      <w:r>
-        <w:rPr>
-          <w:rFonts w:ascii="Times New Roman" w:hAnsi="Times New Roman" w:cs="Times New Roman"/>
-          <w:color w:val="000000"/>
-          <w:sz w:val="24"/>
-          <w:szCs w:val="24"/>
-        </w:rPr>
-        <w:t>apellidos, identificación, teléfono, usuario(identificación) y contraseña.</w:t>
+        <w:t>domiciliario</w:t>
+      </w:r>
+      <w:r>
+        <w:rPr>
+          <w:rFonts w:ascii="Times New Roman" w:hAnsi="Times New Roman" w:cs="Times New Roman"/>
+          <w:color w:val="000000"/>
+          <w:sz w:val="24"/>
+          <w:szCs w:val="24"/>
+        </w:rPr>
+        <w:t xml:space="preserve"> con su nombre, </w:t>
+      </w:r>
+      <w:r>
+        <w:rPr>
+          <w:rFonts w:ascii="Times New Roman" w:hAnsi="Times New Roman" w:cs="Times New Roman"/>
+          <w:color w:val="000000"/>
+          <w:sz w:val="24"/>
+          <w:szCs w:val="24"/>
+        </w:rPr>
+        <w:t>apellidos, identificación</w:t>
+      </w:r>
+      <w:r>
+        <w:rPr>
+          <w:rFonts w:ascii="Times New Roman" w:hAnsi="Times New Roman" w:cs="Times New Roman"/>
+          <w:color w:val="000000"/>
+          <w:sz w:val="24"/>
+          <w:szCs w:val="24"/>
+        </w:rPr>
+        <w:t>, teléfono, usuario(identificación)</w:t>
+      </w:r>
+      <w:r>
+        <w:rPr>
+          <w:rFonts w:ascii="Times New Roman" w:hAnsi="Times New Roman" w:cs="Times New Roman"/>
+          <w:color w:val="000000"/>
+          <w:sz w:val="24"/>
+          <w:szCs w:val="24"/>
+        </w:rPr>
+        <w:t>,</w:t>
+      </w:r>
+      <w:r>
+        <w:rPr>
+          <w:rFonts w:ascii="Times New Roman" w:hAnsi="Times New Roman" w:cs="Times New Roman"/>
+          <w:color w:val="000000"/>
+          <w:sz w:val="24"/>
+          <w:szCs w:val="24"/>
+        </w:rPr>
+        <w:t xml:space="preserve"> contraseña</w:t>
+      </w:r>
+      <w:r>
+        <w:rPr>
+          <w:rFonts w:ascii="Times New Roman" w:hAnsi="Times New Roman" w:cs="Times New Roman"/>
+          <w:color w:val="000000"/>
+          <w:sz w:val="24"/>
+          <w:szCs w:val="24"/>
+        </w:rPr>
+        <w:t>, y la cantidad de pedidos que puede hacer en una (1) hora.</w:t>
       </w:r>
     </w:p>
     <w:p>
@@ -1876,25 +1883,34 @@
           <w:sz w:val="24"/>
           <w:szCs w:val="24"/>
         </w:rPr>
-        <w:t xml:space="preserve">: Crear un Cliente. Permite crear un cliente con su nombre, </w:t>
-      </w:r>
-      <w:r>
-        <w:rPr>
-          <w:rFonts w:ascii="Times New Roman" w:hAnsi="Times New Roman" w:cs="Times New Roman"/>
-          <w:color w:val="000000"/>
-          <w:sz w:val="24"/>
-          <w:szCs w:val="24"/>
-        </w:rPr>
-        <w:t>su identificación</w:t>
-      </w:r>
-      <w:r>
-        <w:rPr>
-          <w:rFonts w:ascii="Times New Roman" w:hAnsi="Times New Roman" w:cs="Times New Roman"/>
-          <w:color w:val="000000"/>
-          <w:sz w:val="24"/>
-          <w:szCs w:val="24"/>
-        </w:rPr>
-        <w:t>, su</w:t>
+        <w:t xml:space="preserve">: Crear un </w:t>
+      </w:r>
+      <w:r>
+        <w:rPr>
+          <w:rFonts w:ascii="Times New Roman" w:hAnsi="Times New Roman" w:cs="Times New Roman"/>
+          <w:color w:val="000000"/>
+          <w:sz w:val="24"/>
+          <w:szCs w:val="24"/>
+        </w:rPr>
+        <w:t>Cajero</w:t>
+      </w:r>
+      <w:r>
+        <w:rPr>
+          <w:rFonts w:ascii="Times New Roman" w:hAnsi="Times New Roman" w:cs="Times New Roman"/>
+          <w:color w:val="000000"/>
+          <w:sz w:val="24"/>
+          <w:szCs w:val="24"/>
+        </w:rPr>
+        <w:t xml:space="preserve">. Permite crear un </w:t>
+      </w:r>
+      <w:r>
+        <w:rPr>
+          <w:rFonts w:ascii="Times New Roman" w:hAnsi="Times New Roman" w:cs="Times New Roman"/>
+          <w:color w:val="000000"/>
+          <w:sz w:val="24"/>
+          <w:szCs w:val="24"/>
+        </w:rPr>
+        <w:t>cajero</w:t>
       </w:r>
       <w:r>
         <w:rPr>
@@ -1912,52 +1928,43 @@
           <w:sz w:val="24"/>
           <w:szCs w:val="24"/>
         </w:rPr>
-        <w:t>dirección</w:t>
-      </w:r>
-      <w:r>
-        <w:rPr>
-          <w:rFonts w:ascii="Times New Roman" w:hAnsi="Times New Roman" w:cs="Times New Roman"/>
-          <w:color w:val="000000"/>
-          <w:sz w:val="24"/>
-          <w:szCs w:val="24"/>
-        </w:rPr>
-        <w:t>(opcional)</w:t>
-      </w:r>
-      <w:r>
-        <w:rPr>
-          <w:rFonts w:ascii="Times New Roman" w:hAnsi="Times New Roman" w:cs="Times New Roman"/>
-          <w:color w:val="000000"/>
-          <w:sz w:val="24"/>
-          <w:szCs w:val="24"/>
-        </w:rPr>
-        <w:t xml:space="preserve">, su </w:t>
-      </w:r>
-      <w:r>
-        <w:rPr>
-          <w:rFonts w:ascii="Times New Roman" w:hAnsi="Times New Roman" w:cs="Times New Roman"/>
-          <w:color w:val="000000"/>
-          <w:sz w:val="24"/>
-          <w:szCs w:val="24"/>
-        </w:rPr>
-        <w:t xml:space="preserve">teléfono </w:t>
-      </w:r>
-      <w:r>
-        <w:rPr>
-          <w:rFonts w:ascii="Times New Roman" w:hAnsi="Times New Roman" w:cs="Times New Roman"/>
-          <w:color w:val="000000"/>
-          <w:sz w:val="24"/>
-          <w:szCs w:val="24"/>
-        </w:rPr>
-        <w:t xml:space="preserve">y unas observaciones. </w:t>
-      </w:r>
-      <w:r>
-        <w:rPr>
-          <w:rFonts w:ascii="Times New Roman" w:hAnsi="Times New Roman" w:cs="Times New Roman"/>
-          <w:color w:val="000000"/>
-          <w:sz w:val="24"/>
-          <w:szCs w:val="24"/>
-        </w:rPr>
-        <w:t>Un cliente será guardado en el programa.</w:t>
+        <w:t xml:space="preserve">con su nombre, </w:t>
+      </w:r>
+      <w:r>
+        <w:rPr>
+          <w:rFonts w:ascii="Times New Roman" w:hAnsi="Times New Roman" w:cs="Times New Roman"/>
+          <w:color w:val="000000"/>
+          <w:sz w:val="24"/>
+          <w:szCs w:val="24"/>
+        </w:rPr>
+        <w:t>apellidos, identificación, teléfono, usuario(identificación)</w:t>
+      </w:r>
+      <w:r>
+        <w:rPr>
+          <w:rFonts w:ascii="Times New Roman" w:hAnsi="Times New Roman" w:cs="Times New Roman"/>
+          <w:color w:val="000000"/>
+          <w:sz w:val="24"/>
+          <w:szCs w:val="24"/>
+        </w:rPr>
+        <w:t>,</w:t>
+      </w:r>
+      <w:r>
+        <w:rPr>
+          <w:rFonts w:ascii="Times New Roman" w:hAnsi="Times New Roman" w:cs="Times New Roman"/>
+          <w:color w:val="000000"/>
+          <w:sz w:val="24"/>
+          <w:szCs w:val="24"/>
+        </w:rPr>
+        <w:t xml:space="preserve"> contraseña</w:t>
+      </w:r>
+      <w:r>
+        <w:rPr>
+          <w:rFonts w:ascii="Times New Roman" w:hAnsi="Times New Roman" w:cs="Times New Roman"/>
+          <w:color w:val="000000"/>
+          <w:sz w:val="24"/>
+          <w:szCs w:val="24"/>
+        </w:rPr>
+        <w:t xml:space="preserve">, y la respuesta a la opción de trabajar como mesero también. </w:t>
       </w:r>
     </w:p>
     <w:p>
@@ -2016,160 +2023,79 @@
           <w:sz w:val="24"/>
           <w:szCs w:val="24"/>
         </w:rPr>
-        <w:t xml:space="preserve">: </w:t>
-      </w:r>
-      <w:r>
-        <w:rPr>
-          <w:rFonts w:ascii="Times New Roman" w:hAnsi="Times New Roman" w:cs="Times New Roman"/>
-          <w:color w:val="000000"/>
-          <w:sz w:val="24"/>
-          <w:szCs w:val="24"/>
-        </w:rPr>
-        <w:t>Actualizar</w:t>
-      </w:r>
-      <w:r>
-        <w:rPr>
-          <w:rFonts w:ascii="Times New Roman" w:hAnsi="Times New Roman" w:cs="Times New Roman"/>
-          <w:color w:val="000000"/>
-          <w:sz w:val="24"/>
-          <w:szCs w:val="24"/>
-        </w:rPr>
-        <w:t xml:space="preserve"> un Cliente. Permite </w:t>
-      </w:r>
-      <w:r>
-        <w:rPr>
-          <w:rFonts w:ascii="Times New Roman" w:hAnsi="Times New Roman" w:cs="Times New Roman"/>
-          <w:color w:val="000000"/>
-          <w:sz w:val="24"/>
-          <w:szCs w:val="24"/>
-        </w:rPr>
-        <w:t>actualizar</w:t>
-      </w:r>
-      <w:r>
-        <w:rPr>
-          <w:rFonts w:ascii="Times New Roman" w:hAnsi="Times New Roman" w:cs="Times New Roman"/>
-          <w:color w:val="000000"/>
-          <w:sz w:val="24"/>
-          <w:szCs w:val="24"/>
-        </w:rPr>
-        <w:t xml:space="preserve"> un cliente con su nombre, </w:t>
-      </w:r>
-      <w:r>
-        <w:rPr>
-          <w:rFonts w:ascii="Times New Roman" w:hAnsi="Times New Roman" w:cs="Times New Roman"/>
-          <w:color w:val="000000"/>
-          <w:sz w:val="24"/>
-          <w:szCs w:val="24"/>
-        </w:rPr>
-        <w:t>su identificación</w:t>
-      </w:r>
-      <w:r>
-        <w:rPr>
-          <w:rFonts w:ascii="Times New Roman" w:hAnsi="Times New Roman" w:cs="Times New Roman"/>
-          <w:color w:val="000000"/>
-          <w:sz w:val="24"/>
-          <w:szCs w:val="24"/>
-        </w:rPr>
-        <w:t>, su</w:t>
-      </w:r>
-      <w:r>
-        <w:rPr>
-          <w:rFonts w:ascii="Times New Roman" w:hAnsi="Times New Roman" w:cs="Times New Roman"/>
-          <w:color w:val="000000"/>
-          <w:sz w:val="24"/>
-          <w:szCs w:val="24"/>
-        </w:rPr>
-        <w:t xml:space="preserve"> </w:t>
-      </w:r>
-      <w:r>
-        <w:rPr>
-          <w:rFonts w:ascii="Times New Roman" w:hAnsi="Times New Roman" w:cs="Times New Roman"/>
-          <w:color w:val="000000"/>
-          <w:sz w:val="24"/>
-          <w:szCs w:val="24"/>
-        </w:rPr>
-        <w:t>dirección</w:t>
-      </w:r>
-      <w:r>
-        <w:rPr>
-          <w:rFonts w:ascii="Times New Roman" w:hAnsi="Times New Roman" w:cs="Times New Roman"/>
-          <w:color w:val="000000"/>
-          <w:sz w:val="24"/>
-          <w:szCs w:val="24"/>
-        </w:rPr>
-        <w:t xml:space="preserve"> (</w:t>
-      </w:r>
-      <w:r>
-        <w:rPr>
-          <w:rFonts w:ascii="Times New Roman" w:hAnsi="Times New Roman" w:cs="Times New Roman"/>
-          <w:color w:val="000000"/>
-          <w:sz w:val="24"/>
-          <w:szCs w:val="24"/>
-        </w:rPr>
-        <w:t>opcional</w:t>
-      </w:r>
-      <w:r>
-        <w:rPr>
-          <w:rFonts w:ascii="Times New Roman" w:hAnsi="Times New Roman" w:cs="Times New Roman"/>
-          <w:color w:val="000000"/>
-          <w:sz w:val="24"/>
-          <w:szCs w:val="24"/>
-        </w:rPr>
-        <w:t>)</w:t>
-      </w:r>
-      <w:r>
-        <w:rPr>
-          <w:rFonts w:ascii="Times New Roman" w:hAnsi="Times New Roman" w:cs="Times New Roman"/>
-          <w:color w:val="000000"/>
-          <w:sz w:val="24"/>
-          <w:szCs w:val="24"/>
-        </w:rPr>
-        <w:t xml:space="preserve">, su </w:t>
-      </w:r>
-      <w:r>
-        <w:rPr>
-          <w:rFonts w:ascii="Times New Roman" w:hAnsi="Times New Roman" w:cs="Times New Roman"/>
-          <w:color w:val="000000"/>
-          <w:sz w:val="24"/>
-          <w:szCs w:val="24"/>
-        </w:rPr>
-        <w:t xml:space="preserve">teléfono </w:t>
-      </w:r>
-      <w:r>
-        <w:rPr>
-          <w:rFonts w:ascii="Times New Roman" w:hAnsi="Times New Roman" w:cs="Times New Roman"/>
-          <w:color w:val="000000"/>
-          <w:sz w:val="24"/>
-          <w:szCs w:val="24"/>
-        </w:rPr>
-        <w:t xml:space="preserve">y unas observaciones. </w:t>
-      </w:r>
-      <w:r>
-        <w:rPr>
-          <w:rFonts w:ascii="Times New Roman" w:hAnsi="Times New Roman" w:cs="Times New Roman"/>
-          <w:color w:val="000000"/>
-          <w:sz w:val="24"/>
-          <w:szCs w:val="24"/>
-        </w:rPr>
-        <w:t xml:space="preserve">Un cliente será </w:t>
-      </w:r>
-      <w:r>
-        <w:rPr>
-          <w:rFonts w:ascii="Times New Roman" w:hAnsi="Times New Roman" w:cs="Times New Roman"/>
-          <w:color w:val="000000"/>
-          <w:sz w:val="24"/>
-          <w:szCs w:val="24"/>
-        </w:rPr>
-        <w:t>actualizado</w:t>
-      </w:r>
-      <w:r>
-        <w:rPr>
-          <w:rFonts w:ascii="Times New Roman" w:hAnsi="Times New Roman" w:cs="Times New Roman"/>
-          <w:color w:val="000000"/>
-          <w:sz w:val="24"/>
-          <w:szCs w:val="24"/>
-        </w:rPr>
-        <w:t xml:space="preserve"> en el programa.</w:t>
+        <w:t xml:space="preserve">: Crear un </w:t>
+      </w:r>
+      <w:r>
+        <w:rPr>
+          <w:rFonts w:ascii="Times New Roman" w:hAnsi="Times New Roman" w:cs="Times New Roman"/>
+          <w:color w:val="000000"/>
+          <w:sz w:val="24"/>
+          <w:szCs w:val="24"/>
+        </w:rPr>
+        <w:t>Mesero</w:t>
+      </w:r>
+      <w:r>
+        <w:rPr>
+          <w:rFonts w:ascii="Times New Roman" w:hAnsi="Times New Roman" w:cs="Times New Roman"/>
+          <w:color w:val="000000"/>
+          <w:sz w:val="24"/>
+          <w:szCs w:val="24"/>
+        </w:rPr>
+        <w:t xml:space="preserve">. Permite crear un </w:t>
+      </w:r>
+      <w:r>
+        <w:rPr>
+          <w:rFonts w:ascii="Times New Roman" w:hAnsi="Times New Roman" w:cs="Times New Roman"/>
+          <w:color w:val="000000"/>
+          <w:sz w:val="24"/>
+          <w:szCs w:val="24"/>
+        </w:rPr>
+        <w:t xml:space="preserve">mesero </w:t>
+      </w:r>
+      <w:r>
+        <w:rPr>
+          <w:rFonts w:ascii="Times New Roman" w:hAnsi="Times New Roman" w:cs="Times New Roman"/>
+          <w:color w:val="000000"/>
+          <w:sz w:val="24"/>
+          <w:szCs w:val="24"/>
+        </w:rPr>
+        <w:t xml:space="preserve">con su nombre, </w:t>
+      </w:r>
+      <w:r>
+        <w:rPr>
+          <w:rFonts w:ascii="Times New Roman" w:hAnsi="Times New Roman" w:cs="Times New Roman"/>
+          <w:color w:val="000000"/>
+          <w:sz w:val="24"/>
+          <w:szCs w:val="24"/>
+        </w:rPr>
+        <w:t>apellidos, identificación, teléfono, usuario(identificación)</w:t>
+      </w:r>
+      <w:r>
+        <w:rPr>
+          <w:rFonts w:ascii="Times New Roman" w:hAnsi="Times New Roman" w:cs="Times New Roman"/>
+          <w:color w:val="000000"/>
+          <w:sz w:val="24"/>
+          <w:szCs w:val="24"/>
+        </w:rPr>
+        <w:t>,</w:t>
+      </w:r>
+      <w:r>
+        <w:rPr>
+          <w:rFonts w:ascii="Times New Roman" w:hAnsi="Times New Roman" w:cs="Times New Roman"/>
+          <w:color w:val="000000"/>
+          <w:sz w:val="24"/>
+          <w:szCs w:val="24"/>
+        </w:rPr>
+        <w:t xml:space="preserve"> contraseñ</w:t>
+      </w:r>
+      <w:r>
+        <w:rPr>
+          <w:rFonts w:ascii="Times New Roman" w:hAnsi="Times New Roman" w:cs="Times New Roman"/>
+          <w:color w:val="000000"/>
+          <w:sz w:val="24"/>
+          <w:szCs w:val="24"/>
+        </w:rPr>
+        <w:t>a, y la cantidad de mesas que puede atender.</w:t>
       </w:r>
     </w:p>
     <w:p>
@@ -2180,6 +2106,7 @@
         <w:spacing w:after="0" w:line="240" w:lineRule="auto"/>
         <w:rPr>
           <w:rFonts w:ascii="Times New Roman" w:hAnsi="Times New Roman" w:cs="Times New Roman"/>
+          <w:color w:val="000000"/>
           <w:sz w:val="24"/>
           <w:szCs w:val="24"/>
         </w:rPr>
@@ -2227,7 +2154,88 @@
           <w:sz w:val="24"/>
           <w:szCs w:val="24"/>
         </w:rPr>
-        <w:t>: Crear un Pedido. Permite crear un pedido con un código autogenerado, con su estado</w:t>
+        <w:t xml:space="preserve">: Crear un Cliente. Permite crear un cliente con su nombre, </w:t>
+      </w:r>
+      <w:r>
+        <w:rPr>
+          <w:rFonts w:ascii="Times New Roman" w:hAnsi="Times New Roman" w:cs="Times New Roman"/>
+          <w:color w:val="000000"/>
+          <w:sz w:val="24"/>
+          <w:szCs w:val="24"/>
+        </w:rPr>
+        <w:t>su identificación</w:t>
+      </w:r>
+      <w:r>
+        <w:rPr>
+          <w:rFonts w:ascii="Times New Roman" w:hAnsi="Times New Roman" w:cs="Times New Roman"/>
+          <w:color w:val="000000"/>
+          <w:sz w:val="24"/>
+          <w:szCs w:val="24"/>
+        </w:rPr>
+        <w:t>, su</w:t>
+      </w:r>
+      <w:r>
+        <w:rPr>
+          <w:rFonts w:ascii="Times New Roman" w:hAnsi="Times New Roman" w:cs="Times New Roman"/>
+          <w:color w:val="000000"/>
+          <w:sz w:val="24"/>
+          <w:szCs w:val="24"/>
+        </w:rPr>
+        <w:t xml:space="preserve"> </w:t>
+      </w:r>
+      <w:r>
+        <w:rPr>
+          <w:rFonts w:ascii="Times New Roman" w:hAnsi="Times New Roman" w:cs="Times New Roman"/>
+          <w:color w:val="000000"/>
+          <w:sz w:val="24"/>
+          <w:szCs w:val="24"/>
+        </w:rPr>
+        <w:t>dirección</w:t>
+      </w:r>
+      <w:r>
+        <w:rPr>
+          <w:rFonts w:ascii="Times New Roman" w:hAnsi="Times New Roman" w:cs="Times New Roman"/>
+          <w:color w:val="000000"/>
+          <w:sz w:val="24"/>
+          <w:szCs w:val="24"/>
+        </w:rPr>
+        <w:t>(opcional)</w:t>
+      </w:r>
+      <w:r>
+        <w:rPr>
+          <w:rFonts w:ascii="Times New Roman" w:hAnsi="Times New Roman" w:cs="Times New Roman"/>
+          <w:color w:val="000000"/>
+          <w:sz w:val="24"/>
+          <w:szCs w:val="24"/>
+        </w:rPr>
+        <w:t xml:space="preserve">, su </w:t>
+      </w:r>
+      <w:r>
+        <w:rPr>
+          <w:rFonts w:ascii="Times New Roman" w:hAnsi="Times New Roman" w:cs="Times New Roman"/>
+          <w:color w:val="000000"/>
+          <w:sz w:val="24"/>
+          <w:szCs w:val="24"/>
+        </w:rPr>
+        <w:t xml:space="preserve">teléfono </w:t>
+      </w:r>
+      <w:r>
+        <w:rPr>
+          <w:rFonts w:ascii="Times New Roman" w:hAnsi="Times New Roman" w:cs="Times New Roman"/>
+          <w:color w:val="000000"/>
+          <w:sz w:val="24"/>
+          <w:szCs w:val="24"/>
+        </w:rPr>
+        <w:t xml:space="preserve">y unas observaciones. </w:t>
+      </w:r>
+      <w:r>
+        <w:rPr>
+          <w:rFonts w:ascii="Times New Roman" w:hAnsi="Times New Roman" w:cs="Times New Roman"/>
+          <w:color w:val="000000"/>
+          <w:sz w:val="24"/>
+          <w:szCs w:val="24"/>
+        </w:rPr>
+        <w:t>Un cliente será guardado en el programa.</w:t>
       </w:r>
     </w:p>
     <w:p>
@@ -2243,15 +2251,6 @@
           <w:szCs w:val="24"/>
         </w:rPr>
       </w:pPr>
-      <w:r>
-        <w:rPr>
-          <w:rFonts w:ascii="Times New Roman" w:hAnsi="Times New Roman" w:cs="Times New Roman"/>
-          <w:color w:val="000000"/>
-          <w:sz w:val="24"/>
-          <w:szCs w:val="24"/>
-        </w:rPr>
-        <w:t>predeterminado (ACTIVO), con los productos (mínimo uno) y su cantidad (mínimo uno), con el nombre del cliente que lo solicita y el nombre del empleado que se encarga de él, con la fecha y hora del pedido, además unas observaciones del pedido (si las hay). Este pedido es añadido a la lista de pedidos del empleado.</w:t>
-      </w:r>
     </w:p>
     <w:p>
       <w:pPr>
@@ -2266,6 +2265,190 @@
           <w:szCs w:val="24"/>
         </w:rPr>
       </w:pPr>
+      <w:r>
+        <w:rPr>
+          <w:rFonts w:ascii="Times New Roman" w:hAnsi="Times New Roman" w:cs="Times New Roman"/>
+          <w:b/>
+          <w:bCs/>
+          <w:color w:val="000000"/>
+          <w:sz w:val="24"/>
+          <w:szCs w:val="24"/>
+        </w:rPr>
+        <w:t>R</w:t>
+      </w:r>
+      <w:r>
+        <w:rPr>
+          <w:rFonts w:ascii="Times New Roman" w:hAnsi="Times New Roman" w:cs="Times New Roman"/>
+          <w:b/>
+          <w:bCs/>
+          <w:color w:val="000000"/>
+          <w:sz w:val="24"/>
+          <w:szCs w:val="24"/>
+        </w:rPr>
+        <w:t>8</w:t>
+      </w:r>
+      <w:r>
+        <w:rPr>
+          <w:rFonts w:ascii="Times New Roman" w:hAnsi="Times New Roman" w:cs="Times New Roman"/>
+          <w:color w:val="000000"/>
+          <w:sz w:val="24"/>
+          <w:szCs w:val="24"/>
+        </w:rPr>
+        <w:t xml:space="preserve">: </w:t>
+      </w:r>
+      <w:r>
+        <w:rPr>
+          <w:rFonts w:ascii="Times New Roman" w:hAnsi="Times New Roman" w:cs="Times New Roman"/>
+          <w:color w:val="000000"/>
+          <w:sz w:val="24"/>
+          <w:szCs w:val="24"/>
+        </w:rPr>
+        <w:t>Actualizar</w:t>
+      </w:r>
+      <w:r>
+        <w:rPr>
+          <w:rFonts w:ascii="Times New Roman" w:hAnsi="Times New Roman" w:cs="Times New Roman"/>
+          <w:color w:val="000000"/>
+          <w:sz w:val="24"/>
+          <w:szCs w:val="24"/>
+        </w:rPr>
+        <w:t xml:space="preserve"> un Cliente. Permite </w:t>
+      </w:r>
+      <w:r>
+        <w:rPr>
+          <w:rFonts w:ascii="Times New Roman" w:hAnsi="Times New Roman" w:cs="Times New Roman"/>
+          <w:color w:val="000000"/>
+          <w:sz w:val="24"/>
+          <w:szCs w:val="24"/>
+        </w:rPr>
+        <w:t>actualizar</w:t>
+      </w:r>
+      <w:r>
+        <w:rPr>
+          <w:rFonts w:ascii="Times New Roman" w:hAnsi="Times New Roman" w:cs="Times New Roman"/>
+          <w:color w:val="000000"/>
+          <w:sz w:val="24"/>
+          <w:szCs w:val="24"/>
+        </w:rPr>
+        <w:t xml:space="preserve"> un cliente con su nombre, </w:t>
+      </w:r>
+      <w:r>
+        <w:rPr>
+          <w:rFonts w:ascii="Times New Roman" w:hAnsi="Times New Roman" w:cs="Times New Roman"/>
+          <w:color w:val="000000"/>
+          <w:sz w:val="24"/>
+          <w:szCs w:val="24"/>
+        </w:rPr>
+        <w:t>su identificación</w:t>
+      </w:r>
+      <w:r>
+        <w:rPr>
+          <w:rFonts w:ascii="Times New Roman" w:hAnsi="Times New Roman" w:cs="Times New Roman"/>
+          <w:color w:val="000000"/>
+          <w:sz w:val="24"/>
+          <w:szCs w:val="24"/>
+        </w:rPr>
+        <w:t>, su</w:t>
+      </w:r>
+      <w:r>
+        <w:rPr>
+          <w:rFonts w:ascii="Times New Roman" w:hAnsi="Times New Roman" w:cs="Times New Roman"/>
+          <w:color w:val="000000"/>
+          <w:sz w:val="24"/>
+          <w:szCs w:val="24"/>
+        </w:rPr>
+        <w:t xml:space="preserve"> </w:t>
+      </w:r>
+      <w:r>
+        <w:rPr>
+          <w:rFonts w:ascii="Times New Roman" w:hAnsi="Times New Roman" w:cs="Times New Roman"/>
+          <w:color w:val="000000"/>
+          <w:sz w:val="24"/>
+          <w:szCs w:val="24"/>
+        </w:rPr>
+        <w:t>dirección</w:t>
+      </w:r>
+      <w:r>
+        <w:rPr>
+          <w:rFonts w:ascii="Times New Roman" w:hAnsi="Times New Roman" w:cs="Times New Roman"/>
+          <w:color w:val="000000"/>
+          <w:sz w:val="24"/>
+          <w:szCs w:val="24"/>
+        </w:rPr>
+        <w:t xml:space="preserve"> (</w:t>
+      </w:r>
+      <w:r>
+        <w:rPr>
+          <w:rFonts w:ascii="Times New Roman" w:hAnsi="Times New Roman" w:cs="Times New Roman"/>
+          <w:color w:val="000000"/>
+          <w:sz w:val="24"/>
+          <w:szCs w:val="24"/>
+        </w:rPr>
+        <w:t>opcional</w:t>
+      </w:r>
+      <w:r>
+        <w:rPr>
+          <w:rFonts w:ascii="Times New Roman" w:hAnsi="Times New Roman" w:cs="Times New Roman"/>
+          <w:color w:val="000000"/>
+          <w:sz w:val="24"/>
+          <w:szCs w:val="24"/>
+        </w:rPr>
+        <w:t>)</w:t>
+      </w:r>
+      <w:r>
+        <w:rPr>
+          <w:rFonts w:ascii="Times New Roman" w:hAnsi="Times New Roman" w:cs="Times New Roman"/>
+          <w:color w:val="000000"/>
+          <w:sz w:val="24"/>
+          <w:szCs w:val="24"/>
+        </w:rPr>
+        <w:t xml:space="preserve">, su </w:t>
+      </w:r>
+      <w:r>
+        <w:rPr>
+          <w:rFonts w:ascii="Times New Roman" w:hAnsi="Times New Roman" w:cs="Times New Roman"/>
+          <w:color w:val="000000"/>
+          <w:sz w:val="24"/>
+          <w:szCs w:val="24"/>
+        </w:rPr>
+        <w:t xml:space="preserve">teléfono </w:t>
+      </w:r>
+      <w:r>
+        <w:rPr>
+          <w:rFonts w:ascii="Times New Roman" w:hAnsi="Times New Roman" w:cs="Times New Roman"/>
+          <w:color w:val="000000"/>
+          <w:sz w:val="24"/>
+          <w:szCs w:val="24"/>
+        </w:rPr>
+        <w:t xml:space="preserve">y unas observaciones. </w:t>
+      </w:r>
+      <w:r>
+        <w:rPr>
+          <w:rFonts w:ascii="Times New Roman" w:hAnsi="Times New Roman" w:cs="Times New Roman"/>
+          <w:color w:val="000000"/>
+          <w:sz w:val="24"/>
+          <w:szCs w:val="24"/>
+        </w:rPr>
+        <w:t xml:space="preserve">Un cliente será </w:t>
+      </w:r>
+      <w:r>
+        <w:rPr>
+          <w:rFonts w:ascii="Times New Roman" w:hAnsi="Times New Roman" w:cs="Times New Roman"/>
+          <w:color w:val="000000"/>
+          <w:sz w:val="24"/>
+          <w:szCs w:val="24"/>
+        </w:rPr>
+        <w:t>actualizado</w:t>
+      </w:r>
+      <w:r>
+        <w:rPr>
+          <w:rFonts w:ascii="Times New Roman" w:hAnsi="Times New Roman" w:cs="Times New Roman"/>
+          <w:color w:val="000000"/>
+          <w:sz w:val="24"/>
+          <w:szCs w:val="24"/>
+        </w:rPr>
+        <w:t xml:space="preserve"> en el programa.</w:t>
+      </w:r>
     </w:p>
     <w:p>
       <w:pPr>
@@ -2275,53 +2458,10 @@
         <w:spacing w:after="0" w:line="240" w:lineRule="auto"/>
         <w:rPr>
           <w:rFonts w:ascii="Times New Roman" w:hAnsi="Times New Roman" w:cs="Times New Roman"/>
-          <w:color w:val="000000"/>
-          <w:sz w:val="24"/>
-          <w:szCs w:val="24"/>
-        </w:rPr>
-      </w:pPr>
-      <w:r>
-        <w:rPr>
-          <w:rFonts w:ascii="Times New Roman" w:hAnsi="Times New Roman" w:cs="Times New Roman"/>
-          <w:b/>
-          <w:bCs/>
-          <w:color w:val="000000"/>
-          <w:sz w:val="24"/>
-          <w:szCs w:val="24"/>
-        </w:rPr>
-        <w:t>R</w:t>
-      </w:r>
-      <w:r>
-        <w:rPr>
-          <w:rFonts w:ascii="Times New Roman" w:hAnsi="Times New Roman" w:cs="Times New Roman"/>
-          <w:b/>
-          <w:bCs/>
-          <w:color w:val="000000"/>
-          <w:sz w:val="24"/>
-          <w:szCs w:val="24"/>
-        </w:rPr>
-        <w:t>8</w:t>
-      </w:r>
-      <w:r>
-        <w:rPr>
-          <w:rFonts w:ascii="Times New Roman" w:hAnsi="Times New Roman" w:cs="Times New Roman"/>
-          <w:b/>
-          <w:bCs/>
-          <w:color w:val="000000"/>
-          <w:sz w:val="24"/>
-          <w:szCs w:val="24"/>
-        </w:rPr>
-        <w:t>:</w:t>
-      </w:r>
-      <w:r>
-        <w:rPr>
-          <w:rFonts w:ascii="Times New Roman" w:hAnsi="Times New Roman" w:cs="Times New Roman"/>
-          <w:color w:val="000000"/>
-          <w:sz w:val="24"/>
-          <w:szCs w:val="24"/>
-        </w:rPr>
-        <w:t xml:space="preserve"> Eliminar producto. Elimina un producto a partir de su nombre. Este producto puede ser eliminado siempre y cuando no haya un pedido sin entregar que lo contenga.</w:t>
-      </w:r>
+          <w:sz w:val="24"/>
+          <w:szCs w:val="24"/>
+        </w:rPr>
+      </w:pPr>
     </w:p>
     <w:p>
       <w:pPr>
@@ -2336,6 +2476,37 @@
           <w:szCs w:val="24"/>
         </w:rPr>
       </w:pPr>
+      <w:r>
+        <w:rPr>
+          <w:rFonts w:ascii="Times New Roman" w:hAnsi="Times New Roman" w:cs="Times New Roman"/>
+          <w:b/>
+          <w:bCs/>
+          <w:color w:val="000000"/>
+          <w:sz w:val="24"/>
+          <w:szCs w:val="24"/>
+        </w:rPr>
+        <w:t>R</w:t>
+      </w:r>
+      <w:r>
+        <w:rPr>
+          <w:rFonts w:ascii="Times New Roman" w:hAnsi="Times New Roman" w:cs="Times New Roman"/>
+          <w:b/>
+          <w:bCs/>
+          <w:color w:val="000000"/>
+          <w:sz w:val="24"/>
+          <w:szCs w:val="24"/>
+        </w:rPr>
+        <w:t>9</w:t>
+      </w:r>
+      <w:r>
+        <w:rPr>
+          <w:rFonts w:ascii="Times New Roman" w:hAnsi="Times New Roman" w:cs="Times New Roman"/>
+          <w:color w:val="000000"/>
+          <w:sz w:val="24"/>
+          <w:szCs w:val="24"/>
+        </w:rPr>
+        <w:t>: Crear un Pedido. Permite crear un pedido con un código autogenerado, con su estado</w:t>
+      </w:r>
     </w:p>
     <w:p>
       <w:pPr>
@@ -2353,44 +2524,11 @@
       <w:r>
         <w:rPr>
           <w:rFonts w:ascii="Times New Roman" w:hAnsi="Times New Roman" w:cs="Times New Roman"/>
-          <w:b/>
-          <w:bCs/>
-          <w:color w:val="000000"/>
-          <w:sz w:val="24"/>
-          <w:szCs w:val="24"/>
-        </w:rPr>
-        <w:t>R</w:t>
-      </w:r>
-      <w:r>
-        <w:rPr>
-          <w:rFonts w:ascii="Times New Roman" w:hAnsi="Times New Roman" w:cs="Times New Roman"/>
-          <w:b/>
-          <w:bCs/>
-          <w:color w:val="000000"/>
-          <w:sz w:val="24"/>
-          <w:szCs w:val="24"/>
-        </w:rPr>
-        <w:t>9</w:t>
-      </w:r>
-      <w:r>
-        <w:rPr>
-          <w:rFonts w:ascii="Times New Roman" w:hAnsi="Times New Roman" w:cs="Times New Roman"/>
-          <w:b/>
-          <w:bCs/>
-          <w:color w:val="000000"/>
-          <w:sz w:val="24"/>
-          <w:szCs w:val="24"/>
-        </w:rPr>
-        <w:t xml:space="preserve">: </w:t>
-      </w:r>
-      <w:r>
-        <w:rPr>
-          <w:rFonts w:ascii="Times New Roman" w:hAnsi="Times New Roman" w:cs="Times New Roman"/>
-          <w:color w:val="000000"/>
-          <w:sz w:val="24"/>
-          <w:szCs w:val="24"/>
-        </w:rPr>
-        <w:t>Eliminar un cliente. Eliminar un cliente a partir de su id. Este cliente podrá ser</w:t>
+          <w:color w:val="000000"/>
+          <w:sz w:val="24"/>
+          <w:szCs w:val="24"/>
+        </w:rPr>
+        <w:t>predeterminado (ACTIVO), con los productos (mínimo uno) y su cantidad (mínimo uno), con el nombre del cliente que lo solicita y el nombre del empleado que se encarga de él, con la fecha y hora del pedido, además unas observaciones del pedido (si las hay). Este pedido es añadido a la lista de pedidos del empleado.</w:t>
       </w:r>
     </w:p>
     <w:p>
@@ -2406,15 +2544,6 @@
           <w:szCs w:val="24"/>
         </w:rPr>
       </w:pPr>
-      <w:r>
-        <w:rPr>
-          <w:rFonts w:ascii="Times New Roman" w:hAnsi="Times New Roman" w:cs="Times New Roman"/>
-          <w:color w:val="000000"/>
-          <w:sz w:val="24"/>
-          <w:szCs w:val="24"/>
-        </w:rPr>
-        <w:t>eliminado solo si no hay ningún pedido a su nombre.</w:t>
-      </w:r>
     </w:p>
     <w:p>
       <w:pPr>
@@ -2424,10 +2553,53 @@
         <w:spacing w:after="0" w:line="240" w:lineRule="auto"/>
         <w:rPr>
           <w:rFonts w:ascii="Times New Roman" w:hAnsi="Times New Roman" w:cs="Times New Roman"/>
-          <w:sz w:val="24"/>
-          <w:szCs w:val="24"/>
-        </w:rPr>
-      </w:pPr>
+          <w:color w:val="000000"/>
+          <w:sz w:val="24"/>
+          <w:szCs w:val="24"/>
+        </w:rPr>
+      </w:pPr>
+      <w:r>
+        <w:rPr>
+          <w:rFonts w:ascii="Times New Roman" w:hAnsi="Times New Roman" w:cs="Times New Roman"/>
+          <w:b/>
+          <w:bCs/>
+          <w:color w:val="000000"/>
+          <w:sz w:val="24"/>
+          <w:szCs w:val="24"/>
+        </w:rPr>
+        <w:t>R</w:t>
+      </w:r>
+      <w:r>
+        <w:rPr>
+          <w:rFonts w:ascii="Times New Roman" w:hAnsi="Times New Roman" w:cs="Times New Roman"/>
+          <w:b/>
+          <w:bCs/>
+          <w:color w:val="000000"/>
+          <w:sz w:val="24"/>
+          <w:szCs w:val="24"/>
+        </w:rPr>
+        <w:t>10</w:t>
+      </w:r>
+      <w:r>
+        <w:rPr>
+          <w:rFonts w:ascii="Times New Roman" w:hAnsi="Times New Roman" w:cs="Times New Roman"/>
+          <w:b/>
+          <w:bCs/>
+          <w:color w:val="000000"/>
+          <w:sz w:val="24"/>
+          <w:szCs w:val="24"/>
+        </w:rPr>
+        <w:t>:</w:t>
+      </w:r>
+      <w:r>
+        <w:rPr>
+          <w:rFonts w:ascii="Times New Roman" w:hAnsi="Times New Roman" w:cs="Times New Roman"/>
+          <w:color w:val="000000"/>
+          <w:sz w:val="24"/>
+          <w:szCs w:val="24"/>
+        </w:rPr>
+        <w:t xml:space="preserve"> Eliminar producto. Elimina un producto a partir de su nombre. Este producto puede ser eliminado siempre y cuando no haya un pedido sin entregar que lo contenga.</w:t>
+      </w:r>
     </w:p>
     <w:p>
       <w:pPr>
@@ -2442,48 +2614,6 @@
           <w:szCs w:val="24"/>
         </w:rPr>
       </w:pPr>
-      <w:r>
-        <w:rPr>
-          <w:rFonts w:ascii="Times New Roman" w:hAnsi="Times New Roman" w:cs="Times New Roman"/>
-          <w:b/>
-          <w:bCs/>
-          <w:color w:val="000000"/>
-          <w:sz w:val="24"/>
-          <w:szCs w:val="24"/>
-        </w:rPr>
-        <w:t>R</w:t>
-      </w:r>
-      <w:r>
-        <w:rPr>
-          <w:rFonts w:ascii="Times New Roman" w:hAnsi="Times New Roman" w:cs="Times New Roman"/>
-          <w:b/>
-          <w:bCs/>
-          <w:color w:val="000000"/>
-          <w:sz w:val="24"/>
-          <w:szCs w:val="24"/>
-        </w:rPr>
-        <w:t>10</w:t>
-      </w:r>
-      <w:r>
-        <w:rPr>
-          <w:rFonts w:ascii="Times New Roman" w:hAnsi="Times New Roman" w:cs="Times New Roman"/>
-          <w:b/>
-          <w:bCs/>
-          <w:color w:val="000000"/>
-          <w:sz w:val="24"/>
-          <w:szCs w:val="24"/>
-        </w:rPr>
-        <w:t>:</w:t>
-      </w:r>
-      <w:r>
-        <w:rPr>
-          <w:rFonts w:ascii="Times New Roman" w:hAnsi="Times New Roman" w:cs="Times New Roman"/>
-          <w:color w:val="000000"/>
-          <w:sz w:val="24"/>
-          <w:szCs w:val="24"/>
-        </w:rPr>
-        <w:t xml:space="preserve"> Eliminar un usuario. Eliminar un usuario a partir de su id. El usuario puede eliminar</w:t>
-      </w:r>
     </w:p>
     <w:p>
       <w:pPr>
@@ -2501,11 +2631,44 @@
       <w:r>
         <w:rPr>
           <w:rFonts w:ascii="Times New Roman" w:hAnsi="Times New Roman" w:cs="Times New Roman"/>
-          <w:color w:val="000000"/>
-          <w:sz w:val="24"/>
-          <w:szCs w:val="24"/>
-        </w:rPr>
-        <w:t>solo su usuario dentro de la pantalla y el administrador si puede eliminar cualquier usuario</w:t>
+          <w:b/>
+          <w:bCs/>
+          <w:color w:val="000000"/>
+          <w:sz w:val="24"/>
+          <w:szCs w:val="24"/>
+        </w:rPr>
+        <w:t>R</w:t>
+      </w:r>
+      <w:r>
+        <w:rPr>
+          <w:rFonts w:ascii="Times New Roman" w:hAnsi="Times New Roman" w:cs="Times New Roman"/>
+          <w:b/>
+          <w:bCs/>
+          <w:color w:val="000000"/>
+          <w:sz w:val="24"/>
+          <w:szCs w:val="24"/>
+        </w:rPr>
+        <w:t>11</w:t>
+      </w:r>
+      <w:r>
+        <w:rPr>
+          <w:rFonts w:ascii="Times New Roman" w:hAnsi="Times New Roman" w:cs="Times New Roman"/>
+          <w:b/>
+          <w:bCs/>
+          <w:color w:val="000000"/>
+          <w:sz w:val="24"/>
+          <w:szCs w:val="24"/>
+        </w:rPr>
+        <w:t xml:space="preserve">: </w:t>
+      </w:r>
+      <w:r>
+        <w:rPr>
+          <w:rFonts w:ascii="Times New Roman" w:hAnsi="Times New Roman" w:cs="Times New Roman"/>
+          <w:color w:val="000000"/>
+          <w:sz w:val="24"/>
+          <w:szCs w:val="24"/>
+        </w:rPr>
+        <w:t>Eliminar un cliente. Eliminar un cliente a partir de su id. Este cliente podrá ser</w:t>
       </w:r>
     </w:p>
     <w:p>
@@ -2528,7 +2691,7 @@
           <w:sz w:val="24"/>
           <w:szCs w:val="24"/>
         </w:rPr>
-        <w:t>del sistema. Este usuario se puede eliminar solo si no tiene ningún pedido que no haya</w:t>
+        <w:t>eliminado solo si no hay ningún pedido a su nombre.</w:t>
       </w:r>
     </w:p>
     <w:p>
@@ -2539,20 +2702,10 @@
         <w:spacing w:after="0" w:line="240" w:lineRule="auto"/>
         <w:rPr>
           <w:rFonts w:ascii="Times New Roman" w:hAnsi="Times New Roman" w:cs="Times New Roman"/>
-          <w:color w:val="000000"/>
-          <w:sz w:val="24"/>
-          <w:szCs w:val="24"/>
-        </w:rPr>
-      </w:pPr>
-      <w:r>
-        <w:rPr>
-          <w:rFonts w:ascii="Times New Roman" w:hAnsi="Times New Roman" w:cs="Times New Roman"/>
-          <w:color w:val="000000"/>
-          <w:sz w:val="24"/>
-          <w:szCs w:val="24"/>
-        </w:rPr>
-        <w:t xml:space="preserve">sido enviado. </w:t>
-      </w:r>
+          <w:sz w:val="24"/>
+          <w:szCs w:val="24"/>
+        </w:rPr>
+      </w:pPr>
     </w:p>
     <w:p>
       <w:pPr>
@@ -2562,10 +2715,64 @@
         <w:spacing w:after="0" w:line="240" w:lineRule="auto"/>
         <w:rPr>
           <w:rFonts w:ascii="Times New Roman" w:hAnsi="Times New Roman" w:cs="Times New Roman"/>
-          <w:sz w:val="24"/>
-          <w:szCs w:val="24"/>
-        </w:rPr>
-      </w:pPr>
+          <w:color w:val="000000"/>
+          <w:sz w:val="24"/>
+          <w:szCs w:val="24"/>
+        </w:rPr>
+      </w:pPr>
+      <w:r>
+        <w:rPr>
+          <w:rFonts w:ascii="Times New Roman" w:hAnsi="Times New Roman" w:cs="Times New Roman"/>
+          <w:b/>
+          <w:bCs/>
+          <w:color w:val="000000"/>
+          <w:sz w:val="24"/>
+          <w:szCs w:val="24"/>
+        </w:rPr>
+        <w:t>R</w:t>
+      </w:r>
+      <w:r>
+        <w:rPr>
+          <w:rFonts w:ascii="Times New Roman" w:hAnsi="Times New Roman" w:cs="Times New Roman"/>
+          <w:b/>
+          <w:bCs/>
+          <w:color w:val="000000"/>
+          <w:sz w:val="24"/>
+          <w:szCs w:val="24"/>
+        </w:rPr>
+        <w:t>1</w:t>
+      </w:r>
+      <w:r>
+        <w:rPr>
+          <w:rFonts w:ascii="Times New Roman" w:hAnsi="Times New Roman" w:cs="Times New Roman"/>
+          <w:b/>
+          <w:bCs/>
+          <w:color w:val="000000"/>
+          <w:sz w:val="24"/>
+          <w:szCs w:val="24"/>
+        </w:rPr>
+        <w:t>2</w:t>
+      </w:r>
+      <w:r>
+        <w:rPr>
+          <w:rFonts w:ascii="Times New Roman" w:hAnsi="Times New Roman" w:cs="Times New Roman"/>
+          <w:b/>
+          <w:bCs/>
+          <w:color w:val="000000"/>
+          <w:sz w:val="24"/>
+          <w:szCs w:val="24"/>
+        </w:rPr>
+        <w:t>:</w:t>
+      </w:r>
+      <w:r>
+        <w:rPr>
+          <w:rFonts w:ascii="Times New Roman" w:hAnsi="Times New Roman" w:cs="Times New Roman"/>
+          <w:color w:val="000000"/>
+          <w:sz w:val="24"/>
+          <w:szCs w:val="24"/>
+        </w:rPr>
+        <w:t xml:space="preserve"> Eliminar un usuario. Eliminar un usuario a partir de su id. El usuario puede eliminar</w:t>
+      </w:r>
     </w:p>
     <w:p>
       <w:pPr>
@@ -2583,44 +2790,11 @@
       <w:r>
         <w:rPr>
           <w:rFonts w:ascii="Times New Roman" w:hAnsi="Times New Roman" w:cs="Times New Roman"/>
-          <w:b/>
-          <w:bCs/>
-          <w:color w:val="000000"/>
-          <w:sz w:val="24"/>
-          <w:szCs w:val="24"/>
-        </w:rPr>
-        <w:t>R1</w:t>
-      </w:r>
-      <w:r>
-        <w:rPr>
-          <w:rFonts w:ascii="Times New Roman" w:hAnsi="Times New Roman" w:cs="Times New Roman"/>
-          <w:b/>
-          <w:bCs/>
-          <w:color w:val="000000"/>
-          <w:sz w:val="24"/>
-          <w:szCs w:val="24"/>
-        </w:rPr>
-        <w:t>1</w:t>
-      </w:r>
-      <w:r>
-        <w:rPr>
-          <w:rFonts w:ascii="Times New Roman" w:hAnsi="Times New Roman" w:cs="Times New Roman"/>
-          <w:b/>
-          <w:bCs/>
-          <w:color w:val="000000"/>
-          <w:sz w:val="24"/>
-          <w:szCs w:val="24"/>
-        </w:rPr>
-        <w:t>:</w:t>
-      </w:r>
-      <w:r>
-        <w:rPr>
-          <w:rFonts w:ascii="Times New Roman" w:hAnsi="Times New Roman" w:cs="Times New Roman"/>
-          <w:color w:val="000000"/>
-          <w:sz w:val="24"/>
-          <w:szCs w:val="24"/>
-        </w:rPr>
-        <w:t xml:space="preserve"> Eliminar un pedido. Eliminar un pedido a partir de su código.</w:t>
+          <w:color w:val="000000"/>
+          <w:sz w:val="24"/>
+          <w:szCs w:val="24"/>
+        </w:rPr>
+        <w:t>solo su usuario dentro de la pantalla y el administrador si puede eliminar cualquier usuario</w:t>
       </w:r>
     </w:p>
     <w:p>
@@ -2636,6 +2810,16 @@
           <w:szCs w:val="24"/>
         </w:rPr>
       </w:pPr>
+      <w:r>
+        <w:rPr>
+          <w:rFonts w:ascii="Times New Roman" w:hAnsi="Times New Roman" w:cs="Times New Roman"/>
+          <w:color w:val="000000"/>
+          <w:sz w:val="24"/>
+          <w:szCs w:val="24"/>
+        </w:rPr>
+        <w:lastRenderedPageBreak/>
+        <w:t>del sistema. Este usuario se puede eliminar solo si no tiene ningún pedido que no haya</w:t>
+      </w:r>
     </w:p>
     <w:p>
       <w:pPr>
@@ -2653,33 +2837,11 @@
       <w:r>
         <w:rPr>
           <w:rFonts w:ascii="Times New Roman" w:hAnsi="Times New Roman" w:cs="Times New Roman"/>
-          <w:b/>
-          <w:bCs/>
-          <w:color w:val="000000"/>
-          <w:sz w:val="24"/>
-          <w:szCs w:val="24"/>
-        </w:rPr>
-        <w:t>R1</w:t>
-      </w:r>
-      <w:r>
-        <w:rPr>
-          <w:rFonts w:ascii="Times New Roman" w:hAnsi="Times New Roman" w:cs="Times New Roman"/>
-          <w:b/>
-          <w:bCs/>
-          <w:color w:val="000000"/>
-          <w:sz w:val="24"/>
-          <w:szCs w:val="24"/>
-        </w:rPr>
-        <w:t>2</w:t>
-      </w:r>
-      <w:r>
-        <w:rPr>
-          <w:rFonts w:ascii="Times New Roman" w:hAnsi="Times New Roman" w:cs="Times New Roman"/>
-          <w:color w:val="000000"/>
-          <w:sz w:val="24"/>
-          <w:szCs w:val="24"/>
-        </w:rPr>
-        <w:t>: Deshabilitar un Producto. Permite deshabilitar un producto a partir de su nombre, lo</w:t>
+          <w:color w:val="000000"/>
+          <w:sz w:val="24"/>
+          <w:szCs w:val="24"/>
+        </w:rPr>
+        <w:t xml:space="preserve">sido enviado. </w:t>
       </w:r>
     </w:p>
     <w:p>
@@ -2690,20 +2852,10 @@
         <w:spacing w:after="0" w:line="240" w:lineRule="auto"/>
         <w:rPr>
           <w:rFonts w:ascii="Times New Roman" w:hAnsi="Times New Roman" w:cs="Times New Roman"/>
-          <w:color w:val="000000"/>
-          <w:sz w:val="24"/>
-          <w:szCs w:val="24"/>
-        </w:rPr>
-      </w:pPr>
-      <w:r>
-        <w:rPr>
-          <w:rFonts w:ascii="Times New Roman" w:hAnsi="Times New Roman" w:cs="Times New Roman"/>
-          <w:color w:val="000000"/>
-          <w:sz w:val="24"/>
-          <w:szCs w:val="24"/>
-        </w:rPr>
-        <w:t>que realiza este requerimiento es cambiar el estado del producto de ACTIVO a INACTIVO.</w:t>
-      </w:r>
+          <w:sz w:val="24"/>
+          <w:szCs w:val="24"/>
+        </w:rPr>
+      </w:pPr>
     </w:p>
     <w:p>
       <w:pPr>
@@ -2718,6 +2870,48 @@
           <w:szCs w:val="24"/>
         </w:rPr>
       </w:pPr>
+      <w:r>
+        <w:rPr>
+          <w:rFonts w:ascii="Times New Roman" w:hAnsi="Times New Roman" w:cs="Times New Roman"/>
+          <w:b/>
+          <w:bCs/>
+          <w:color w:val="000000"/>
+          <w:sz w:val="24"/>
+          <w:szCs w:val="24"/>
+        </w:rPr>
+        <w:t>R1</w:t>
+      </w:r>
+      <w:r>
+        <w:rPr>
+          <w:rFonts w:ascii="Times New Roman" w:hAnsi="Times New Roman" w:cs="Times New Roman"/>
+          <w:b/>
+          <w:bCs/>
+          <w:color w:val="000000"/>
+          <w:sz w:val="24"/>
+          <w:szCs w:val="24"/>
+        </w:rPr>
+        <w:t>3</w:t>
+      </w:r>
+      <w:r>
+        <w:rPr>
+          <w:rFonts w:ascii="Times New Roman" w:hAnsi="Times New Roman" w:cs="Times New Roman"/>
+          <w:b/>
+          <w:bCs/>
+          <w:color w:val="000000"/>
+          <w:sz w:val="24"/>
+          <w:szCs w:val="24"/>
+        </w:rPr>
+        <w:t>:</w:t>
+      </w:r>
+      <w:r>
+        <w:rPr>
+          <w:rFonts w:ascii="Times New Roman" w:hAnsi="Times New Roman" w:cs="Times New Roman"/>
+          <w:color w:val="000000"/>
+          <w:sz w:val="24"/>
+          <w:szCs w:val="24"/>
+        </w:rPr>
+        <w:t xml:space="preserve"> Eliminar un pedido. Eliminar un pedido a partir de su código.</w:t>
+      </w:r>
     </w:p>
     <w:p>
       <w:pPr>
@@ -2732,26 +2926,6 @@
           <w:szCs w:val="24"/>
         </w:rPr>
       </w:pPr>
-      <w:r>
-        <w:rPr>
-          <w:rFonts w:ascii="Times New Roman" w:hAnsi="Times New Roman" w:cs="Times New Roman"/>
-          <w:b/>
-          <w:bCs/>
-          <w:color w:val="000000"/>
-          <w:sz w:val="24"/>
-          <w:szCs w:val="24"/>
-        </w:rPr>
-        <w:t>R13</w:t>
-      </w:r>
-      <w:r>
-        <w:rPr>
-          <w:rFonts w:ascii="Times New Roman" w:hAnsi="Times New Roman" w:cs="Times New Roman"/>
-          <w:color w:val="000000"/>
-          <w:sz w:val="24"/>
-          <w:szCs w:val="24"/>
-        </w:rPr>
-        <w:t>: Deshabilitar un Usuario. Permite Deshabilitar un usuario a partir de su id, lo que</w:t>
-      </w:r>
     </w:p>
     <w:p>
       <w:pPr>
@@ -2769,29 +2943,33 @@
       <w:r>
         <w:rPr>
           <w:rFonts w:ascii="Times New Roman" w:hAnsi="Times New Roman" w:cs="Times New Roman"/>
-          <w:color w:val="000000"/>
-          <w:sz w:val="24"/>
-          <w:szCs w:val="24"/>
-        </w:rPr>
-        <w:t>realiza este requerimiento es cambiar el estado del usuario de ACTIVO a INACTIVO. Si un</w:t>
-      </w:r>
-      <w:r>
-        <w:rPr>
-          <w:rFonts w:ascii="Times New Roman" w:hAnsi="Times New Roman" w:cs="Times New Roman"/>
-          <w:color w:val="000000"/>
-          <w:sz w:val="24"/>
-          <w:szCs w:val="24"/>
-        </w:rPr>
-        <w:t xml:space="preserve"> </w:t>
-      </w:r>
-      <w:r>
-        <w:rPr>
-          <w:rFonts w:ascii="Times New Roman" w:hAnsi="Times New Roman" w:cs="Times New Roman"/>
-          <w:color w:val="000000"/>
-          <w:sz w:val="24"/>
-          <w:szCs w:val="24"/>
-        </w:rPr>
-        <w:t>usuario está deshabilitado no podrá iniciar sesión con su cuenta.</w:t>
+          <w:b/>
+          <w:bCs/>
+          <w:color w:val="000000"/>
+          <w:sz w:val="24"/>
+          <w:szCs w:val="24"/>
+        </w:rPr>
+        <w:t>R1</w:t>
+      </w:r>
+      <w:r>
+        <w:rPr>
+          <w:rFonts w:ascii="Times New Roman" w:hAnsi="Times New Roman" w:cs="Times New Roman"/>
+          <w:b/>
+          <w:bCs/>
+          <w:color w:val="000000"/>
+          <w:sz w:val="24"/>
+          <w:szCs w:val="24"/>
+        </w:rPr>
+        <w:t>4</w:t>
+      </w:r>
+      <w:r>
+        <w:rPr>
+          <w:rFonts w:ascii="Times New Roman" w:hAnsi="Times New Roman" w:cs="Times New Roman"/>
+          <w:color w:val="000000"/>
+          <w:sz w:val="24"/>
+          <w:szCs w:val="24"/>
+        </w:rPr>
+        <w:t>: Deshabilitar un Producto. Permite deshabilitar un producto a partir de su nombre, lo</w:t>
       </w:r>
     </w:p>
     <w:p>
@@ -2807,6 +2985,15 @@
           <w:szCs w:val="24"/>
         </w:rPr>
       </w:pPr>
+      <w:r>
+        <w:rPr>
+          <w:rFonts w:ascii="Times New Roman" w:hAnsi="Times New Roman" w:cs="Times New Roman"/>
+          <w:color w:val="000000"/>
+          <w:sz w:val="24"/>
+          <w:szCs w:val="24"/>
+        </w:rPr>
+        <w:t>que realiza este requerimiento es cambiar el estado del producto de ACTIVO a INACTIVO.</w:t>
+      </w:r>
     </w:p>
     <w:p>
       <w:pPr>
@@ -2821,26 +3008,6 @@
           <w:szCs w:val="24"/>
         </w:rPr>
       </w:pPr>
-      <w:r>
-        <w:rPr>
-          <w:rFonts w:ascii="Times New Roman" w:hAnsi="Times New Roman" w:cs="Times New Roman"/>
-          <w:b/>
-          <w:bCs/>
-          <w:color w:val="000000"/>
-          <w:sz w:val="24"/>
-          <w:szCs w:val="24"/>
-        </w:rPr>
-        <w:t>R14</w:t>
-      </w:r>
-      <w:r>
-        <w:rPr>
-          <w:rFonts w:ascii="Times New Roman" w:hAnsi="Times New Roman" w:cs="Times New Roman"/>
-          <w:color w:val="000000"/>
-          <w:sz w:val="24"/>
-          <w:szCs w:val="24"/>
-        </w:rPr>
-        <w:t>: Deshabilitar un Cliente. Permite Deshabilitar un cliente a partir de su identificación,</w:t>
-      </w:r>
     </w:p>
     <w:p>
       <w:pPr>
@@ -2858,11 +3025,33 @@
       <w:r>
         <w:rPr>
           <w:rFonts w:ascii="Times New Roman" w:hAnsi="Times New Roman" w:cs="Times New Roman"/>
-          <w:color w:val="000000"/>
-          <w:sz w:val="24"/>
-          <w:szCs w:val="24"/>
-        </w:rPr>
-        <w:t>lo que realiza este requerimiento es cambiar el estado del cliente de ACTIVO a INACTIVO.</w:t>
+          <w:b/>
+          <w:bCs/>
+          <w:color w:val="000000"/>
+          <w:sz w:val="24"/>
+          <w:szCs w:val="24"/>
+        </w:rPr>
+        <w:t>R1</w:t>
+      </w:r>
+      <w:r>
+        <w:rPr>
+          <w:rFonts w:ascii="Times New Roman" w:hAnsi="Times New Roman" w:cs="Times New Roman"/>
+          <w:b/>
+          <w:bCs/>
+          <w:color w:val="000000"/>
+          <w:sz w:val="24"/>
+          <w:szCs w:val="24"/>
+        </w:rPr>
+        <w:t>5</w:t>
+      </w:r>
+      <w:r>
+        <w:rPr>
+          <w:rFonts w:ascii="Times New Roman" w:hAnsi="Times New Roman" w:cs="Times New Roman"/>
+          <w:color w:val="000000"/>
+          <w:sz w:val="24"/>
+          <w:szCs w:val="24"/>
+        </w:rPr>
+        <w:t>: Deshabilitar un Usuario. Permite Deshabilitar un usuario a partir de su id, lo que</w:t>
       </w:r>
     </w:p>
     <w:p>
@@ -2885,7 +3074,25 @@
           <w:sz w:val="24"/>
           <w:szCs w:val="24"/>
         </w:rPr>
-        <w:t>Si un cliente está inactivo no se podrán realizar pedidos a su nombre.</w:t>
+        <w:t>realiza este requerimiento es cambiar el estado del usuario de ACTIVO a INACTIVO. Si un</w:t>
+      </w:r>
+      <w:r>
+        <w:rPr>
+          <w:rFonts w:ascii="Times New Roman" w:hAnsi="Times New Roman" w:cs="Times New Roman"/>
+          <w:color w:val="000000"/>
+          <w:sz w:val="24"/>
+          <w:szCs w:val="24"/>
+        </w:rPr>
+        <w:t xml:space="preserve"> </w:t>
+      </w:r>
+      <w:r>
+        <w:rPr>
+          <w:rFonts w:ascii="Times New Roman" w:hAnsi="Times New Roman" w:cs="Times New Roman"/>
+          <w:color w:val="000000"/>
+          <w:sz w:val="24"/>
+          <w:szCs w:val="24"/>
+        </w:rPr>
+        <w:t>usuario está deshabilitado no podrá iniciar sesión con su cuenta.</w:t>
       </w:r>
     </w:p>
     <w:p>
@@ -2896,6 +3103,7 @@
         <w:spacing w:after="0" w:line="240" w:lineRule="auto"/>
         <w:rPr>
           <w:rFonts w:ascii="Times New Roman" w:hAnsi="Times New Roman" w:cs="Times New Roman"/>
+          <w:color w:val="000000"/>
           <w:sz w:val="24"/>
           <w:szCs w:val="24"/>
         </w:rPr>
@@ -2923,16 +3131,27 @@
           <w:sz w:val="24"/>
           <w:szCs w:val="24"/>
         </w:rPr>
-        <w:t>R15</w:t>
-      </w:r>
-      <w:r>
-        <w:rPr>
-          <w:rFonts w:ascii="Times New Roman" w:hAnsi="Times New Roman" w:cs="Times New Roman"/>
-          <w:color w:val="000000"/>
-          <w:sz w:val="24"/>
-          <w:szCs w:val="24"/>
-        </w:rPr>
-        <w:t>: Actualizar un Producto. Permite actualizar un producto con sus atributos nuevos que</w:t>
+        <w:t>R1</w:t>
+      </w:r>
+      <w:r>
+        <w:rPr>
+          <w:rFonts w:ascii="Times New Roman" w:hAnsi="Times New Roman" w:cs="Times New Roman"/>
+          <w:b/>
+          <w:bCs/>
+          <w:color w:val="000000"/>
+          <w:sz w:val="24"/>
+          <w:szCs w:val="24"/>
+        </w:rPr>
+        <w:t>6</w:t>
+      </w:r>
+      <w:r>
+        <w:rPr>
+          <w:rFonts w:ascii="Times New Roman" w:hAnsi="Times New Roman" w:cs="Times New Roman"/>
+          <w:color w:val="000000"/>
+          <w:sz w:val="24"/>
+          <w:szCs w:val="24"/>
+        </w:rPr>
+        <w:t>: Deshabilitar un Cliente. Permite Deshabilitar un cliente a partir de su identificación,</w:t>
       </w:r>
     </w:p>
     <w:p>
@@ -2955,7 +3174,7 @@
           <w:sz w:val="24"/>
           <w:szCs w:val="24"/>
         </w:rPr>
-        <w:t>son su nombre, un tipo, sus ingredientes (mínimo uno), tamaño y respectivo precio (que</w:t>
+        <w:t>lo que realiza este requerimiento es cambiar el estado del cliente de ACTIVO a INACTIVO.</w:t>
       </w:r>
     </w:p>
     <w:p>
@@ -2978,7 +3197,7 @@
           <w:sz w:val="24"/>
           <w:szCs w:val="24"/>
         </w:rPr>
-        <w:t>varía dependiendo del tamaño)</w:t>
+        <w:t>Si un cliente está inactivo no se podrán realizar pedidos a su nombre.</w:t>
       </w:r>
     </w:p>
     <w:p>
@@ -2989,7 +3208,6 @@
         <w:spacing w:after="0" w:line="240" w:lineRule="auto"/>
         <w:rPr>
           <w:rFonts w:ascii="Times New Roman" w:hAnsi="Times New Roman" w:cs="Times New Roman"/>
-          <w:color w:val="000000"/>
           <w:sz w:val="24"/>
           <w:szCs w:val="24"/>
         </w:rPr>
@@ -3028,16 +3246,16 @@
           <w:sz w:val="24"/>
           <w:szCs w:val="24"/>
         </w:rPr>
-        <w:t>6</w:t>
-      </w:r>
-      <w:r>
-        <w:rPr>
-          <w:rFonts w:ascii="Times New Roman" w:hAnsi="Times New Roman" w:cs="Times New Roman"/>
-          <w:color w:val="000000"/>
-          <w:sz w:val="24"/>
-          <w:szCs w:val="24"/>
-        </w:rPr>
-        <w:t>: Actualizar un Usuario. Permite actualizar los atributos nombre, apellidos, id,</w:t>
+        <w:t>7</w:t>
+      </w:r>
+      <w:r>
+        <w:rPr>
+          <w:rFonts w:ascii="Times New Roman" w:hAnsi="Times New Roman" w:cs="Times New Roman"/>
+          <w:color w:val="000000"/>
+          <w:sz w:val="24"/>
+          <w:szCs w:val="24"/>
+        </w:rPr>
+        <w:t>: Actualizar un Producto. Permite actualizar un producto con sus atributos nuevos que</w:t>
       </w:r>
     </w:p>
     <w:p>
@@ -3048,49 +3266,19 @@
         <w:spacing w:after="0" w:line="240" w:lineRule="auto"/>
         <w:rPr>
           <w:rFonts w:ascii="Times New Roman" w:hAnsi="Times New Roman" w:cs="Times New Roman"/>
-          <w:sz w:val="24"/>
-          <w:szCs w:val="24"/>
-        </w:rPr>
-      </w:pPr>
-      <w:proofErr w:type="spellStart"/>
-      <w:r>
-        <w:rPr>
-          <w:rFonts w:ascii="Times New Roman" w:hAnsi="Times New Roman" w:cs="Times New Roman"/>
-          <w:color w:val="000000"/>
-          <w:sz w:val="24"/>
-          <w:szCs w:val="24"/>
-        </w:rPr>
-        <w:t>username</w:t>
-      </w:r>
-      <w:proofErr w:type="spellEnd"/>
-      <w:r>
-        <w:rPr>
-          <w:rFonts w:ascii="Times New Roman" w:hAnsi="Times New Roman" w:cs="Times New Roman"/>
-          <w:color w:val="000000"/>
-          <w:sz w:val="24"/>
-          <w:szCs w:val="24"/>
-        </w:rPr>
-        <w:t xml:space="preserve"> y </w:t>
-      </w:r>
-      <w:proofErr w:type="spellStart"/>
-      <w:r>
-        <w:rPr>
-          <w:rFonts w:ascii="Times New Roman" w:hAnsi="Times New Roman" w:cs="Times New Roman"/>
-          <w:color w:val="000000"/>
-          <w:sz w:val="24"/>
-          <w:szCs w:val="24"/>
-        </w:rPr>
-        <w:t>password</w:t>
-      </w:r>
-      <w:proofErr w:type="spellEnd"/>
-      <w:r>
-        <w:rPr>
-          <w:rFonts w:ascii="Times New Roman" w:hAnsi="Times New Roman" w:cs="Times New Roman"/>
-          <w:color w:val="000000"/>
-          <w:sz w:val="24"/>
-          <w:szCs w:val="24"/>
-        </w:rPr>
-        <w:t xml:space="preserve"> de un usuario existente en la lista de usuarios del restaurante. </w:t>
+          <w:color w:val="000000"/>
+          <w:sz w:val="24"/>
+          <w:szCs w:val="24"/>
+        </w:rPr>
+      </w:pPr>
+      <w:r>
+        <w:rPr>
+          <w:rFonts w:ascii="Times New Roman" w:hAnsi="Times New Roman" w:cs="Times New Roman"/>
+          <w:color w:val="000000"/>
+          <w:sz w:val="24"/>
+          <w:szCs w:val="24"/>
+        </w:rPr>
+        <w:t>son su nombre, un tipo, sus ingredientes (mínimo uno), tamaño y respectivo precio (que</w:t>
       </w:r>
     </w:p>
     <w:p>
@@ -3106,6 +3294,15 @@
           <w:szCs w:val="24"/>
         </w:rPr>
       </w:pPr>
+      <w:r>
+        <w:rPr>
+          <w:rFonts w:ascii="Times New Roman" w:hAnsi="Times New Roman" w:cs="Times New Roman"/>
+          <w:color w:val="000000"/>
+          <w:sz w:val="24"/>
+          <w:szCs w:val="24"/>
+        </w:rPr>
+        <w:t>varía dependiendo del tamaño)</w:t>
+      </w:r>
     </w:p>
     <w:p>
       <w:pPr>
@@ -3120,37 +3317,6 @@
           <w:szCs w:val="24"/>
         </w:rPr>
       </w:pPr>
-      <w:r>
-        <w:rPr>
-          <w:rFonts w:ascii="Times New Roman" w:hAnsi="Times New Roman" w:cs="Times New Roman"/>
-          <w:b/>
-          <w:bCs/>
-          <w:color w:val="000000"/>
-          <w:sz w:val="24"/>
-          <w:szCs w:val="24"/>
-        </w:rPr>
-        <w:t>R1</w:t>
-      </w:r>
-      <w:r>
-        <w:rPr>
-          <w:rFonts w:ascii="Times New Roman" w:hAnsi="Times New Roman" w:cs="Times New Roman"/>
-          <w:b/>
-          <w:bCs/>
-          <w:color w:val="000000"/>
-          <w:sz w:val="24"/>
-          <w:szCs w:val="24"/>
-        </w:rPr>
-        <w:t>7</w:t>
-      </w:r>
-      <w:r>
-        <w:rPr>
-          <w:rFonts w:ascii="Times New Roman" w:hAnsi="Times New Roman" w:cs="Times New Roman"/>
-          <w:color w:val="000000"/>
-          <w:sz w:val="24"/>
-          <w:szCs w:val="24"/>
-        </w:rPr>
-        <w:t>: Actualizar un Cliente. Permite actualizar los atributos nombre, apellidos, id,</w:t>
-      </w:r>
     </w:p>
     <w:p>
       <w:pPr>
@@ -3168,11 +3334,42 @@
       <w:r>
         <w:rPr>
           <w:rFonts w:ascii="Times New Roman" w:hAnsi="Times New Roman" w:cs="Times New Roman"/>
-          <w:color w:val="000000"/>
-          <w:sz w:val="24"/>
-          <w:szCs w:val="24"/>
-        </w:rPr>
-        <w:t>dirección, teléfono, y las observaciones de un cliente existente en la lista de Clientes del</w:t>
+          <w:b/>
+          <w:bCs/>
+          <w:color w:val="000000"/>
+          <w:sz w:val="24"/>
+          <w:szCs w:val="24"/>
+        </w:rPr>
+        <w:t>R1</w:t>
+      </w:r>
+      <w:r>
+        <w:rPr>
+          <w:rFonts w:ascii="Times New Roman" w:hAnsi="Times New Roman" w:cs="Times New Roman"/>
+          <w:b/>
+          <w:bCs/>
+          <w:color w:val="000000"/>
+          <w:sz w:val="24"/>
+          <w:szCs w:val="24"/>
+        </w:rPr>
+        <w:t>8</w:t>
+      </w:r>
+      <w:r>
+        <w:rPr>
+          <w:rFonts w:ascii="Times New Roman" w:hAnsi="Times New Roman" w:cs="Times New Roman"/>
+          <w:color w:val="000000"/>
+          <w:sz w:val="24"/>
+          <w:szCs w:val="24"/>
+        </w:rPr>
+        <w:t>: Actualizar un Usuario. Permite actualizar los atributos nombre, apellidos, id,</w:t>
+      </w:r>
+      <w:r>
+        <w:rPr>
+          <w:rFonts w:ascii="Times New Roman" w:hAnsi="Times New Roman" w:cs="Times New Roman"/>
+          <w:color w:val="000000"/>
+          <w:sz w:val="24"/>
+          <w:szCs w:val="24"/>
+        </w:rPr>
+        <w:t xml:space="preserve"> teléfono,</w:t>
       </w:r>
     </w:p>
     <w:p>
@@ -3187,14 +3384,45 @@
           <w:szCs w:val="24"/>
         </w:rPr>
       </w:pPr>
-      <w:r>
-        <w:rPr>
-          <w:rFonts w:ascii="Times New Roman" w:hAnsi="Times New Roman" w:cs="Times New Roman"/>
-          <w:color w:val="000000"/>
-          <w:sz w:val="24"/>
-          <w:szCs w:val="24"/>
-        </w:rPr>
-        <w:t xml:space="preserve">restaurante. </w:t>
+      <w:proofErr w:type="spellStart"/>
+      <w:r>
+        <w:rPr>
+          <w:rFonts w:ascii="Times New Roman" w:hAnsi="Times New Roman" w:cs="Times New Roman"/>
+          <w:color w:val="000000"/>
+          <w:sz w:val="24"/>
+          <w:szCs w:val="24"/>
+        </w:rPr>
+        <w:t>username</w:t>
+      </w:r>
+      <w:proofErr w:type="spellEnd"/>
+      <w:r>
+        <w:rPr>
+          <w:rFonts w:ascii="Times New Roman" w:hAnsi="Times New Roman" w:cs="Times New Roman"/>
+          <w:color w:val="000000"/>
+          <w:sz w:val="24"/>
+          <w:szCs w:val="24"/>
+        </w:rPr>
+        <w:t xml:space="preserve"> y </w:t>
+      </w:r>
+      <w:proofErr w:type="spellStart"/>
+      <w:r>
+        <w:rPr>
+          <w:rFonts w:ascii="Times New Roman" w:hAnsi="Times New Roman" w:cs="Times New Roman"/>
+          <w:color w:val="000000"/>
+          <w:sz w:val="24"/>
+          <w:szCs w:val="24"/>
+        </w:rPr>
+        <w:t>password</w:t>
+      </w:r>
+      <w:proofErr w:type="spellEnd"/>
+      <w:r>
+        <w:rPr>
+          <w:rFonts w:ascii="Times New Roman" w:hAnsi="Times New Roman" w:cs="Times New Roman"/>
+          <w:color w:val="000000"/>
+          <w:sz w:val="24"/>
+          <w:szCs w:val="24"/>
+        </w:rPr>
+        <w:t xml:space="preserve"> de un usuario existente en la lista de usuarios del restaurante. </w:t>
       </w:r>
     </w:p>
     <w:p>
@@ -3244,16 +3472,16 @@
           <w:sz w:val="24"/>
           <w:szCs w:val="24"/>
         </w:rPr>
-        <w:t>8</w:t>
-      </w:r>
-      <w:r>
-        <w:rPr>
-          <w:rFonts w:ascii="Times New Roman" w:hAnsi="Times New Roman" w:cs="Times New Roman"/>
-          <w:color w:val="000000"/>
-          <w:sz w:val="24"/>
-          <w:szCs w:val="24"/>
-        </w:rPr>
-        <w:t>: Actualizar un Pedido. Permite actualizar los atributos código, estado (ACTIVO,</w:t>
+        <w:t>9</w:t>
+      </w:r>
+      <w:r>
+        <w:rPr>
+          <w:rFonts w:ascii="Times New Roman" w:hAnsi="Times New Roman" w:cs="Times New Roman"/>
+          <w:color w:val="000000"/>
+          <w:sz w:val="24"/>
+          <w:szCs w:val="24"/>
+        </w:rPr>
+        <w:t>: Actualizar un Cliente. Permite actualizar los atributos nombre, apellidos, id,</w:t>
       </w:r>
     </w:p>
     <w:p>
@@ -3276,7 +3504,7 @@
           <w:sz w:val="24"/>
           <w:szCs w:val="24"/>
         </w:rPr>
-        <w:t>INACTIVO), los productos (mínimo uno) y su cantidad (mínimo uno), con el nombre del</w:t>
+        <w:t>dirección, teléfono, y las observaciones de un cliente existente en la lista de Clientes del</w:t>
       </w:r>
     </w:p>
     <w:p>
@@ -3287,19 +3515,18 @@
         <w:spacing w:after="0" w:line="240" w:lineRule="auto"/>
         <w:rPr>
           <w:rFonts w:ascii="Times New Roman" w:hAnsi="Times New Roman" w:cs="Times New Roman"/>
-          <w:color w:val="000000"/>
-          <w:sz w:val="24"/>
-          <w:szCs w:val="24"/>
-        </w:rPr>
-      </w:pPr>
-      <w:r>
-        <w:rPr>
-          <w:rFonts w:ascii="Times New Roman" w:hAnsi="Times New Roman" w:cs="Times New Roman"/>
-          <w:color w:val="000000"/>
-          <w:sz w:val="24"/>
-          <w:szCs w:val="24"/>
-        </w:rPr>
-        <w:t>cliente que lo solicita y el nombre del empleado que se encarga de él, con la fecha y hora</w:t>
+          <w:sz w:val="24"/>
+          <w:szCs w:val="24"/>
+        </w:rPr>
+      </w:pPr>
+      <w:r>
+        <w:rPr>
+          <w:rFonts w:ascii="Times New Roman" w:hAnsi="Times New Roman" w:cs="Times New Roman"/>
+          <w:color w:val="000000"/>
+          <w:sz w:val="24"/>
+          <w:szCs w:val="24"/>
+        </w:rPr>
+        <w:t xml:space="preserve">restaurante. </w:t>
       </w:r>
     </w:p>
     <w:p>
@@ -3310,19 +3537,11 @@
         <w:spacing w:after="0" w:line="240" w:lineRule="auto"/>
         <w:rPr>
           <w:rFonts w:ascii="Times New Roman" w:hAnsi="Times New Roman" w:cs="Times New Roman"/>
-          <w:sz w:val="24"/>
-          <w:szCs w:val="24"/>
-        </w:rPr>
-      </w:pPr>
-      <w:r>
-        <w:rPr>
-          <w:rFonts w:ascii="Times New Roman" w:hAnsi="Times New Roman" w:cs="Times New Roman"/>
-          <w:color w:val="000000"/>
-          <w:sz w:val="24"/>
-          <w:szCs w:val="24"/>
-        </w:rPr>
-        <w:t xml:space="preserve">del pedido, además unas observaciones del pedido (si las hay) de un pedido. </w:t>
-      </w:r>
+          <w:color w:val="000000"/>
+          <w:sz w:val="24"/>
+          <w:szCs w:val="24"/>
+        </w:rPr>
+      </w:pPr>
     </w:p>
     <w:p>
       <w:pPr>
@@ -3337,6 +3556,37 @@
           <w:szCs w:val="24"/>
         </w:rPr>
       </w:pPr>
+      <w:r>
+        <w:rPr>
+          <w:rFonts w:ascii="Times New Roman" w:hAnsi="Times New Roman" w:cs="Times New Roman"/>
+          <w:b/>
+          <w:bCs/>
+          <w:color w:val="000000"/>
+          <w:sz w:val="24"/>
+          <w:szCs w:val="24"/>
+        </w:rPr>
+        <w:t>R</w:t>
+      </w:r>
+      <w:r>
+        <w:rPr>
+          <w:rFonts w:ascii="Times New Roman" w:hAnsi="Times New Roman" w:cs="Times New Roman"/>
+          <w:b/>
+          <w:bCs/>
+          <w:color w:val="000000"/>
+          <w:sz w:val="24"/>
+          <w:szCs w:val="24"/>
+        </w:rPr>
+        <w:t>20</w:t>
+      </w:r>
+      <w:r>
+        <w:rPr>
+          <w:rFonts w:ascii="Times New Roman" w:hAnsi="Times New Roman" w:cs="Times New Roman"/>
+          <w:color w:val="000000"/>
+          <w:sz w:val="24"/>
+          <w:szCs w:val="24"/>
+        </w:rPr>
+        <w:t>: Actualizar un Pedido. Permite actualizar los atributos código, estado (ACTIVO,</w:t>
+      </w:r>
     </w:p>
     <w:p>
       <w:pPr>
@@ -3354,44 +3604,11 @@
       <w:r>
         <w:rPr>
           <w:rFonts w:ascii="Times New Roman" w:hAnsi="Times New Roman" w:cs="Times New Roman"/>
-          <w:b/>
-          <w:bCs/>
-          <w:color w:val="000000"/>
-          <w:sz w:val="24"/>
-          <w:szCs w:val="24"/>
-        </w:rPr>
-        <w:t>R</w:t>
-      </w:r>
-      <w:r>
-        <w:rPr>
-          <w:rFonts w:ascii="Times New Roman" w:hAnsi="Times New Roman" w:cs="Times New Roman"/>
-          <w:b/>
-          <w:bCs/>
-          <w:color w:val="000000"/>
-          <w:sz w:val="24"/>
-          <w:szCs w:val="24"/>
-        </w:rPr>
-        <w:t>19</w:t>
-      </w:r>
-      <w:r>
-        <w:rPr>
-          <w:rFonts w:ascii="Times New Roman" w:hAnsi="Times New Roman" w:cs="Times New Roman"/>
-          <w:b/>
-          <w:bCs/>
-          <w:color w:val="000000"/>
-          <w:sz w:val="24"/>
-          <w:szCs w:val="24"/>
-        </w:rPr>
-        <w:t xml:space="preserve">: </w:t>
-      </w:r>
-      <w:r>
-        <w:rPr>
-          <w:rFonts w:ascii="Times New Roman" w:hAnsi="Times New Roman" w:cs="Times New Roman"/>
-          <w:color w:val="000000"/>
-          <w:sz w:val="24"/>
-          <w:szCs w:val="24"/>
-        </w:rPr>
-        <w:t>Tomar hora y fecha al registrar un pedido. Permite registrar el pedido con la fecha y</w:t>
+          <w:color w:val="000000"/>
+          <w:sz w:val="24"/>
+          <w:szCs w:val="24"/>
+        </w:rPr>
+        <w:t>INACTIVO), los productos (mínimo uno) y su cantidad (mínimo uno), con el nombre del</w:t>
       </w:r>
     </w:p>
     <w:p>
@@ -3414,7 +3631,7 @@
           <w:sz w:val="24"/>
           <w:szCs w:val="24"/>
         </w:rPr>
-        <w:t>hora actual en la que se realiza el pedido.</w:t>
+        <w:t>cliente que lo solicita y el nombre del empleado que se encarga de él, con la fecha y hora</w:t>
       </w:r>
     </w:p>
     <w:p>
@@ -3425,11 +3642,19 @@
         <w:spacing w:after="0" w:line="240" w:lineRule="auto"/>
         <w:rPr>
           <w:rFonts w:ascii="Times New Roman" w:hAnsi="Times New Roman" w:cs="Times New Roman"/>
-          <w:color w:val="000000"/>
-          <w:sz w:val="24"/>
-          <w:szCs w:val="24"/>
-        </w:rPr>
-      </w:pPr>
+          <w:sz w:val="24"/>
+          <w:szCs w:val="24"/>
+        </w:rPr>
+      </w:pPr>
+      <w:r>
+        <w:rPr>
+          <w:rFonts w:ascii="Times New Roman" w:hAnsi="Times New Roman" w:cs="Times New Roman"/>
+          <w:color w:val="000000"/>
+          <w:sz w:val="24"/>
+          <w:szCs w:val="24"/>
+        </w:rPr>
+        <w:t xml:space="preserve">del pedido, además unas observaciones del pedido (si las hay) de un pedido. </w:t>
+      </w:r>
     </w:p>
     <w:p>
       <w:pPr>
@@ -3444,70 +3669,6 @@
           <w:szCs w:val="24"/>
         </w:rPr>
       </w:pPr>
-      <w:r>
-        <w:rPr>
-          <w:rFonts w:ascii="Times New Roman" w:hAnsi="Times New Roman" w:cs="Times New Roman"/>
-          <w:b/>
-          <w:bCs/>
-          <w:color w:val="000000"/>
-          <w:sz w:val="24"/>
-          <w:szCs w:val="24"/>
-        </w:rPr>
-        <w:t>R</w:t>
-      </w:r>
-      <w:r>
-        <w:rPr>
-          <w:rFonts w:ascii="Times New Roman" w:hAnsi="Times New Roman" w:cs="Times New Roman"/>
-          <w:b/>
-          <w:bCs/>
-          <w:color w:val="000000"/>
-          <w:sz w:val="24"/>
-          <w:szCs w:val="24"/>
-        </w:rPr>
-        <w:t>2</w:t>
-      </w:r>
-      <w:r>
-        <w:rPr>
-          <w:rFonts w:ascii="Times New Roman" w:hAnsi="Times New Roman" w:cs="Times New Roman"/>
-          <w:b/>
-          <w:bCs/>
-          <w:color w:val="000000"/>
-          <w:sz w:val="24"/>
-          <w:szCs w:val="24"/>
-        </w:rPr>
-        <w:t>0</w:t>
-      </w:r>
-      <w:r>
-        <w:rPr>
-          <w:rFonts w:ascii="Times New Roman" w:hAnsi="Times New Roman" w:cs="Times New Roman"/>
-          <w:b/>
-          <w:bCs/>
-          <w:color w:val="000000"/>
-          <w:sz w:val="24"/>
-          <w:szCs w:val="24"/>
-        </w:rPr>
-        <w:t>:</w:t>
-      </w:r>
-      <w:r>
-        <w:rPr>
-          <w:rFonts w:ascii="Times New Roman" w:hAnsi="Times New Roman" w:cs="Times New Roman"/>
-          <w:b/>
-          <w:bCs/>
-          <w:color w:val="000000"/>
-          <w:sz w:val="24"/>
-          <w:szCs w:val="24"/>
-        </w:rPr>
-        <w:t xml:space="preserve"> </w:t>
-      </w:r>
-      <w:r>
-        <w:rPr>
-          <w:rFonts w:ascii="Times New Roman" w:hAnsi="Times New Roman" w:cs="Times New Roman"/>
-          <w:color w:val="000000"/>
-          <w:sz w:val="24"/>
-          <w:szCs w:val="24"/>
-        </w:rPr>
-        <w:t>Controlar horario de trabajadores. Permite realizar ingreso y posterior salida de la jornada laboral de un empleado, esta hora de entrada y de salida se guardará en el programa para poder llevar un registro de puntualidad, horas de trabajo y horas extra realizadas por el empleado.</w:t>
-      </w:r>
     </w:p>
     <w:p>
       <w:pPr>
@@ -3522,6 +3683,48 @@
           <w:szCs w:val="24"/>
         </w:rPr>
       </w:pPr>
+      <w:r>
+        <w:rPr>
+          <w:rFonts w:ascii="Times New Roman" w:hAnsi="Times New Roman" w:cs="Times New Roman"/>
+          <w:b/>
+          <w:bCs/>
+          <w:color w:val="000000"/>
+          <w:sz w:val="24"/>
+          <w:szCs w:val="24"/>
+        </w:rPr>
+        <w:t>R</w:t>
+      </w:r>
+      <w:r>
+        <w:rPr>
+          <w:rFonts w:ascii="Times New Roman" w:hAnsi="Times New Roman" w:cs="Times New Roman"/>
+          <w:b/>
+          <w:bCs/>
+          <w:color w:val="000000"/>
+          <w:sz w:val="24"/>
+          <w:szCs w:val="24"/>
+        </w:rPr>
+        <w:t>21</w:t>
+      </w:r>
+      <w:r>
+        <w:rPr>
+          <w:rFonts w:ascii="Times New Roman" w:hAnsi="Times New Roman" w:cs="Times New Roman"/>
+          <w:b/>
+          <w:bCs/>
+          <w:color w:val="000000"/>
+          <w:sz w:val="24"/>
+          <w:szCs w:val="24"/>
+        </w:rPr>
+        <w:t xml:space="preserve">: </w:t>
+      </w:r>
+      <w:r>
+        <w:rPr>
+          <w:rFonts w:ascii="Times New Roman" w:hAnsi="Times New Roman" w:cs="Times New Roman"/>
+          <w:color w:val="000000"/>
+          <w:sz w:val="24"/>
+          <w:szCs w:val="24"/>
+        </w:rPr>
+        <w:t>Tomar hora y fecha al registrar un pedido. Permite registrar el pedido con la fecha y</w:t>
+      </w:r>
     </w:p>
     <w:p>
       <w:pPr>
@@ -3539,33 +3742,11 @@
       <w:r>
         <w:rPr>
           <w:rFonts w:ascii="Times New Roman" w:hAnsi="Times New Roman" w:cs="Times New Roman"/>
-          <w:b/>
-          <w:bCs/>
-          <w:color w:val="000000"/>
-          <w:sz w:val="24"/>
-          <w:szCs w:val="24"/>
-        </w:rPr>
-        <w:t>R2</w:t>
-      </w:r>
-      <w:r>
-        <w:rPr>
-          <w:rFonts w:ascii="Times New Roman" w:hAnsi="Times New Roman" w:cs="Times New Roman"/>
-          <w:b/>
-          <w:bCs/>
-          <w:color w:val="000000"/>
-          <w:sz w:val="24"/>
-          <w:szCs w:val="24"/>
-        </w:rPr>
-        <w:t>1</w:t>
-      </w:r>
-      <w:r>
-        <w:rPr>
-          <w:rFonts w:ascii="Times New Roman" w:hAnsi="Times New Roman" w:cs="Times New Roman"/>
-          <w:color w:val="000000"/>
-          <w:sz w:val="24"/>
-          <w:szCs w:val="24"/>
-        </w:rPr>
-        <w:t>: Enviar factura de pedido al correo electrónico. Si el pedido es un pedido a recoger o a domicilio, el cliente tendrá la opción de recibir la factura por correo electrónico. Esta factura se enviará desde el Gmail del restaurante. La opción para enviar factura debe estar presente al momento de programar un pedido y al momento de actualizar un pedido.</w:t>
+          <w:color w:val="000000"/>
+          <w:sz w:val="24"/>
+          <w:szCs w:val="24"/>
+        </w:rPr>
+        <w:t>hora actual en la que se realiza el pedido.</w:t>
       </w:r>
     </w:p>
     <w:p>
@@ -3604,7 +3785,7 @@
           <w:sz w:val="24"/>
           <w:szCs w:val="24"/>
         </w:rPr>
-        <w:t>R2</w:t>
+        <w:t>R</w:t>
       </w:r>
       <w:r>
         <w:rPr>
@@ -3620,31 +3801,44 @@
       <w:r>
         <w:rPr>
           <w:rFonts w:ascii="Times New Roman" w:hAnsi="Times New Roman" w:cs="Times New Roman"/>
-          <w:color w:val="000000"/>
-          <w:sz w:val="24"/>
-          <w:szCs w:val="24"/>
-        </w:rPr>
-        <w:t xml:space="preserve">: Enviar Reserva por correo electrónico. Al momento de realizar una reserva la confirmación de la reserva será enviada al correo electrónico del cliente, en este correo además se anexará un menú en formato </w:t>
-      </w:r>
-      <w:proofErr w:type="spellStart"/>
-      <w:r>
-        <w:rPr>
-          <w:rFonts w:ascii="Times New Roman" w:hAnsi="Times New Roman" w:cs="Times New Roman"/>
-          <w:color w:val="000000"/>
-          <w:sz w:val="24"/>
-          <w:szCs w:val="24"/>
-        </w:rPr>
-        <w:t>pdf</w:t>
-      </w:r>
-      <w:proofErr w:type="spellEnd"/>
-      <w:r>
-        <w:rPr>
-          <w:rFonts w:ascii="Times New Roman" w:hAnsi="Times New Roman" w:cs="Times New Roman"/>
-          <w:color w:val="000000"/>
-          <w:sz w:val="24"/>
-          <w:szCs w:val="24"/>
-        </w:rPr>
-        <w:t>.</w:t>
+          <w:b/>
+          <w:bCs/>
+          <w:color w:val="000000"/>
+          <w:sz w:val="24"/>
+          <w:szCs w:val="24"/>
+        </w:rPr>
+        <w:t>1</w:t>
+      </w:r>
+      <w:r>
+        <w:rPr>
+          <w:rFonts w:ascii="Times New Roman" w:hAnsi="Times New Roman" w:cs="Times New Roman"/>
+          <w:b/>
+          <w:bCs/>
+          <w:color w:val="000000"/>
+          <w:sz w:val="24"/>
+          <w:szCs w:val="24"/>
+        </w:rPr>
+        <w:t>:</w:t>
+      </w:r>
+      <w:r>
+        <w:rPr>
+          <w:rFonts w:ascii="Times New Roman" w:hAnsi="Times New Roman" w:cs="Times New Roman"/>
+          <w:b/>
+          <w:bCs/>
+          <w:color w:val="000000"/>
+          <w:sz w:val="24"/>
+          <w:szCs w:val="24"/>
+        </w:rPr>
+        <w:t xml:space="preserve"> </w:t>
+      </w:r>
+      <w:r>
+        <w:rPr>
+          <w:rFonts w:ascii="Times New Roman" w:hAnsi="Times New Roman" w:cs="Times New Roman"/>
+          <w:color w:val="000000"/>
+          <w:sz w:val="24"/>
+          <w:szCs w:val="24"/>
+        </w:rPr>
+        <w:t>Controlar horario de trabajadores. Permite realizar ingreso y posterior salida de la jornada laboral de un empleado, esta hora de entrada y de salida se guardará en el programa para poder llevar un registro de puntualidad, horas de trabajo y horas extra realizadas por el empleado.</w:t>
       </w:r>
     </w:p>
     <w:p>
@@ -3694,56 +3888,16 @@
           <w:sz w:val="24"/>
           <w:szCs w:val="24"/>
         </w:rPr>
-        <w:t>3</w:t>
-      </w:r>
-      <w:r>
-        <w:rPr>
-          <w:rFonts w:ascii="Times New Roman" w:hAnsi="Times New Roman" w:cs="Times New Roman"/>
-          <w:color w:val="000000"/>
-          <w:sz w:val="24"/>
-          <w:szCs w:val="24"/>
-        </w:rPr>
-        <w:t xml:space="preserve">: Generar menú en formato </w:t>
-      </w:r>
-      <w:proofErr w:type="spellStart"/>
-      <w:r>
-        <w:rPr>
-          <w:rFonts w:ascii="Times New Roman" w:hAnsi="Times New Roman" w:cs="Times New Roman"/>
-          <w:color w:val="000000"/>
-          <w:sz w:val="24"/>
-          <w:szCs w:val="24"/>
-        </w:rPr>
-        <w:t>pdf</w:t>
-      </w:r>
-      <w:proofErr w:type="spellEnd"/>
-      <w:r>
-        <w:rPr>
-          <w:rFonts w:ascii="Times New Roman" w:hAnsi="Times New Roman" w:cs="Times New Roman"/>
-          <w:color w:val="000000"/>
-          <w:sz w:val="24"/>
-          <w:szCs w:val="24"/>
-        </w:rPr>
-        <w:t xml:space="preserve">. Se generará un menú en un formato </w:t>
-      </w:r>
-      <w:proofErr w:type="spellStart"/>
-      <w:r>
-        <w:rPr>
-          <w:rFonts w:ascii="Times New Roman" w:hAnsi="Times New Roman" w:cs="Times New Roman"/>
-          <w:color w:val="000000"/>
-          <w:sz w:val="24"/>
-          <w:szCs w:val="24"/>
-        </w:rPr>
-        <w:t>pdf</w:t>
-      </w:r>
-      <w:proofErr w:type="spellEnd"/>
-      <w:r>
-        <w:rPr>
-          <w:rFonts w:ascii="Times New Roman" w:hAnsi="Times New Roman" w:cs="Times New Roman"/>
-          <w:color w:val="000000"/>
-          <w:sz w:val="24"/>
-          <w:szCs w:val="24"/>
-        </w:rPr>
-        <w:t xml:space="preserve"> con los productos y respectivos precios del restaurante.</w:t>
+        <w:t>2</w:t>
+      </w:r>
+      <w:r>
+        <w:rPr>
+          <w:rFonts w:ascii="Times New Roman" w:hAnsi="Times New Roman" w:cs="Times New Roman"/>
+          <w:color w:val="000000"/>
+          <w:sz w:val="24"/>
+          <w:szCs w:val="24"/>
+        </w:rPr>
+        <w:t>: Enviar factura de pedido al correo electrónico. Si el pedido es un pedido a recoger o a domicilio, el cliente tendrá la opción de recibir la factura por correo electrónico. Esta factura se enviará desde el Gmail del restaurante. La opción para enviar factura debe estar presente al momento de programar un pedido y al momento de actualizar un pedido.</w:t>
       </w:r>
     </w:p>
     <w:p>
@@ -3794,16 +3948,36 @@
           <w:sz w:val="24"/>
           <w:szCs w:val="24"/>
         </w:rPr>
-        <w:t>4</w:t>
-      </w:r>
-      <w:r>
-        <w:rPr>
-          <w:rFonts w:ascii="Times New Roman" w:hAnsi="Times New Roman" w:cs="Times New Roman"/>
-          <w:color w:val="000000"/>
-          <w:sz w:val="24"/>
-          <w:szCs w:val="24"/>
-        </w:rPr>
-        <w:t>: Permitir al cliente calificar servicio de atención. Permite al cliente al momento de salir dar la opción de calificar la atención por parte del personal del restaurante en un puntaje de 1-5 con un campo de observaciones para quejas o sugerencias.</w:t>
+        <w:t>3</w:t>
+      </w:r>
+      <w:r>
+        <w:rPr>
+          <w:rFonts w:ascii="Times New Roman" w:hAnsi="Times New Roman" w:cs="Times New Roman"/>
+          <w:color w:val="000000"/>
+          <w:sz w:val="24"/>
+          <w:szCs w:val="24"/>
+        </w:rPr>
+        <w:t xml:space="preserve">: Enviar Reserva por correo electrónico. Al momento de realizar una reserva la confirmación de la reserva será enviada al correo electrónico del cliente, en este correo además se anexará un menú en formato </w:t>
+      </w:r>
+      <w:proofErr w:type="spellStart"/>
+      <w:r>
+        <w:rPr>
+          <w:rFonts w:ascii="Times New Roman" w:hAnsi="Times New Roman" w:cs="Times New Roman"/>
+          <w:color w:val="000000"/>
+          <w:sz w:val="24"/>
+          <w:szCs w:val="24"/>
+        </w:rPr>
+        <w:t>pdf</w:t>
+      </w:r>
+      <w:proofErr w:type="spellEnd"/>
+      <w:r>
+        <w:rPr>
+          <w:rFonts w:ascii="Times New Roman" w:hAnsi="Times New Roman" w:cs="Times New Roman"/>
+          <w:color w:val="000000"/>
+          <w:sz w:val="24"/>
+          <w:szCs w:val="24"/>
+        </w:rPr>
+        <w:t>.</w:t>
       </w:r>
     </w:p>
     <w:p>
@@ -3853,16 +4027,56 @@
           <w:sz w:val="24"/>
           <w:szCs w:val="24"/>
         </w:rPr>
-        <w:t>5</w:t>
-      </w:r>
-      <w:r>
-        <w:rPr>
-          <w:rFonts w:ascii="Times New Roman" w:hAnsi="Times New Roman" w:cs="Times New Roman"/>
-          <w:color w:val="000000"/>
-          <w:sz w:val="24"/>
-          <w:szCs w:val="24"/>
-        </w:rPr>
-        <w:t>: Permitir al cliente calificar servicio de comida. Permite al cliente al momento de salir dar la opción de calificar la calidad de la comida del restaurante en un puntaje de 1-5 con un campo de observaciones para quejas o sugerencias.</w:t>
+        <w:t>4</w:t>
+      </w:r>
+      <w:r>
+        <w:rPr>
+          <w:rFonts w:ascii="Times New Roman" w:hAnsi="Times New Roman" w:cs="Times New Roman"/>
+          <w:color w:val="000000"/>
+          <w:sz w:val="24"/>
+          <w:szCs w:val="24"/>
+        </w:rPr>
+        <w:t xml:space="preserve">: Generar menú en formato </w:t>
+      </w:r>
+      <w:proofErr w:type="spellStart"/>
+      <w:r>
+        <w:rPr>
+          <w:rFonts w:ascii="Times New Roman" w:hAnsi="Times New Roman" w:cs="Times New Roman"/>
+          <w:color w:val="000000"/>
+          <w:sz w:val="24"/>
+          <w:szCs w:val="24"/>
+        </w:rPr>
+        <w:t>pdf</w:t>
+      </w:r>
+      <w:proofErr w:type="spellEnd"/>
+      <w:r>
+        <w:rPr>
+          <w:rFonts w:ascii="Times New Roman" w:hAnsi="Times New Roman" w:cs="Times New Roman"/>
+          <w:color w:val="000000"/>
+          <w:sz w:val="24"/>
+          <w:szCs w:val="24"/>
+        </w:rPr>
+        <w:t xml:space="preserve">. Se generará un menú en un formato </w:t>
+      </w:r>
+      <w:proofErr w:type="spellStart"/>
+      <w:r>
+        <w:rPr>
+          <w:rFonts w:ascii="Times New Roman" w:hAnsi="Times New Roman" w:cs="Times New Roman"/>
+          <w:color w:val="000000"/>
+          <w:sz w:val="24"/>
+          <w:szCs w:val="24"/>
+        </w:rPr>
+        <w:t>pdf</w:t>
+      </w:r>
+      <w:proofErr w:type="spellEnd"/>
+      <w:r>
+        <w:rPr>
+          <w:rFonts w:ascii="Times New Roman" w:hAnsi="Times New Roman" w:cs="Times New Roman"/>
+          <w:color w:val="000000"/>
+          <w:sz w:val="24"/>
+          <w:szCs w:val="24"/>
+        </w:rPr>
+        <w:t xml:space="preserve"> con los productos y respectivos precios del restaurante.</w:t>
       </w:r>
     </w:p>
     <w:p>
@@ -3912,16 +4126,16 @@
           <w:sz w:val="24"/>
           <w:szCs w:val="24"/>
         </w:rPr>
-        <w:t>6</w:t>
-      </w:r>
-      <w:r>
-        <w:rPr>
-          <w:rFonts w:ascii="Times New Roman" w:hAnsi="Times New Roman" w:cs="Times New Roman"/>
-          <w:color w:val="000000"/>
-          <w:sz w:val="24"/>
-          <w:szCs w:val="24"/>
-        </w:rPr>
-        <w:t>: Generar Facturación Separada. En caso de que el pedido vaya a ser pagado individualmente o vayan a dividir el pedido, se generará una factura separada, donde indicarán el total a pagar de cada persona con los productos que consumió y su nombre para así mantener un orden.</w:t>
+        <w:t>5</w:t>
+      </w:r>
+      <w:r>
+        <w:rPr>
+          <w:rFonts w:ascii="Times New Roman" w:hAnsi="Times New Roman" w:cs="Times New Roman"/>
+          <w:color w:val="000000"/>
+          <w:sz w:val="24"/>
+          <w:szCs w:val="24"/>
+        </w:rPr>
+        <w:t>: Permitir al cliente calificar servicio de atención. Permite al cliente al momento de salir dar la opción de calificar la atención por parte del personal del restaurante en un puntaje de 1-5 con un campo de observaciones para quejas o sugerencias.</w:t>
       </w:r>
     </w:p>
     <w:p>
@@ -3951,6 +4165,124 @@
           <w:szCs w:val="24"/>
         </w:rPr>
       </w:pPr>
+      <w:r>
+        <w:rPr>
+          <w:rFonts w:ascii="Times New Roman" w:hAnsi="Times New Roman" w:cs="Times New Roman"/>
+          <w:b/>
+          <w:bCs/>
+          <w:color w:val="000000"/>
+          <w:sz w:val="24"/>
+          <w:szCs w:val="24"/>
+        </w:rPr>
+        <w:t>R2</w:t>
+      </w:r>
+      <w:r>
+        <w:rPr>
+          <w:rFonts w:ascii="Times New Roman" w:hAnsi="Times New Roman" w:cs="Times New Roman"/>
+          <w:b/>
+          <w:bCs/>
+          <w:color w:val="000000"/>
+          <w:sz w:val="24"/>
+          <w:szCs w:val="24"/>
+        </w:rPr>
+        <w:t>6</w:t>
+      </w:r>
+      <w:r>
+        <w:rPr>
+          <w:rFonts w:ascii="Times New Roman" w:hAnsi="Times New Roman" w:cs="Times New Roman"/>
+          <w:color w:val="000000"/>
+          <w:sz w:val="24"/>
+          <w:szCs w:val="24"/>
+        </w:rPr>
+        <w:t>: Permitir al cliente calificar servicio de comida. Permite al cliente al momento de salir dar la opción de calificar la calidad de la comida del restaurante en un puntaje de 1-5 con un campo de observaciones para quejas o sugerencias.</w:t>
+      </w:r>
+    </w:p>
+    <w:p>
+      <w:pPr>
+        <w:autoSpaceDE w:val="0"/>
+        <w:autoSpaceDN w:val="0"/>
+        <w:adjustRightInd w:val="0"/>
+        <w:spacing w:after="0" w:line="240" w:lineRule="auto"/>
+        <w:rPr>
+          <w:rFonts w:ascii="Times New Roman" w:hAnsi="Times New Roman" w:cs="Times New Roman"/>
+          <w:color w:val="000000"/>
+          <w:sz w:val="24"/>
+          <w:szCs w:val="24"/>
+        </w:rPr>
+      </w:pPr>
+    </w:p>
+    <w:p>
+      <w:pPr>
+        <w:autoSpaceDE w:val="0"/>
+        <w:autoSpaceDN w:val="0"/>
+        <w:adjustRightInd w:val="0"/>
+        <w:spacing w:after="0" w:line="240" w:lineRule="auto"/>
+        <w:rPr>
+          <w:rFonts w:ascii="Times New Roman" w:hAnsi="Times New Roman" w:cs="Times New Roman"/>
+          <w:color w:val="000000"/>
+          <w:sz w:val="24"/>
+          <w:szCs w:val="24"/>
+        </w:rPr>
+      </w:pPr>
+      <w:r>
+        <w:rPr>
+          <w:rFonts w:ascii="Times New Roman" w:hAnsi="Times New Roman" w:cs="Times New Roman"/>
+          <w:b/>
+          <w:bCs/>
+          <w:color w:val="000000"/>
+          <w:sz w:val="24"/>
+          <w:szCs w:val="24"/>
+        </w:rPr>
+        <w:t>R2</w:t>
+      </w:r>
+      <w:r>
+        <w:rPr>
+          <w:rFonts w:ascii="Times New Roman" w:hAnsi="Times New Roman" w:cs="Times New Roman"/>
+          <w:b/>
+          <w:bCs/>
+          <w:color w:val="000000"/>
+          <w:sz w:val="24"/>
+          <w:szCs w:val="24"/>
+        </w:rPr>
+        <w:t>7</w:t>
+      </w:r>
+      <w:r>
+        <w:rPr>
+          <w:rFonts w:ascii="Times New Roman" w:hAnsi="Times New Roman" w:cs="Times New Roman"/>
+          <w:color w:val="000000"/>
+          <w:sz w:val="24"/>
+          <w:szCs w:val="24"/>
+        </w:rPr>
+        <w:t>: Generar Facturación Separada. En caso de que el pedido vaya a ser pagado individualmente o vayan a dividir el pedido, se generará una factura separada, donde indicarán el total a pagar de cada persona con los productos que consumió y su nombre para así mantener un orden.</w:t>
+      </w:r>
+    </w:p>
+    <w:p>
+      <w:pPr>
+        <w:autoSpaceDE w:val="0"/>
+        <w:autoSpaceDN w:val="0"/>
+        <w:adjustRightInd w:val="0"/>
+        <w:spacing w:after="0" w:line="240" w:lineRule="auto"/>
+        <w:rPr>
+          <w:rFonts w:ascii="Times New Roman" w:hAnsi="Times New Roman" w:cs="Times New Roman"/>
+          <w:color w:val="000000"/>
+          <w:sz w:val="24"/>
+          <w:szCs w:val="24"/>
+        </w:rPr>
+      </w:pPr>
+    </w:p>
+    <w:p>
+      <w:pPr>
+        <w:autoSpaceDE w:val="0"/>
+        <w:autoSpaceDN w:val="0"/>
+        <w:adjustRightInd w:val="0"/>
+        <w:spacing w:after="0" w:line="240" w:lineRule="auto"/>
+        <w:rPr>
+          <w:rFonts w:ascii="Times New Roman" w:hAnsi="Times New Roman" w:cs="Times New Roman"/>
+          <w:color w:val="000000"/>
+          <w:sz w:val="24"/>
+          <w:szCs w:val="24"/>
+        </w:rPr>
+      </w:pPr>
     </w:p>
     <w:p>
       <w:pPr>
@@ -4003,24 +4335,14 @@
         </w:rPr>
         <w:t xml:space="preserve">El proyecto de Afore se comenzó a trabajar en la clase de introducción a las TIC del primer semestre, proyecto en el cual participaban las dos personas encargadas de </w:t>
       </w:r>
-      <w:proofErr w:type="gramStart"/>
-      <w:r>
-        <w:rPr>
-          <w:rFonts w:ascii="Times New Roman" w:hAnsi="Times New Roman" w:cs="Times New Roman"/>
-          <w:sz w:val="24"/>
-          <w:szCs w:val="24"/>
-        </w:rPr>
-        <w:t>este nuev</w:t>
-      </w:r>
-      <w:r>
-        <w:rPr>
-          <w:rFonts w:ascii="Times New Roman" w:hAnsi="Times New Roman" w:cs="Times New Roman"/>
-          <w:sz w:val="24"/>
-          <w:szCs w:val="24"/>
-        </w:rPr>
-        <w:t>a fase</w:t>
-      </w:r>
-      <w:proofErr w:type="gramEnd"/>
+      <w:r>
+        <w:rPr>
+          <w:rFonts w:ascii="Times New Roman" w:hAnsi="Times New Roman" w:cs="Times New Roman"/>
+          <w:sz w:val="24"/>
+          <w:szCs w:val="24"/>
+        </w:rPr>
+        <w:t>esta nueva fase</w:t>
+      </w:r>
       <w:r>
         <w:rPr>
           <w:rFonts w:ascii="Times New Roman" w:hAnsi="Times New Roman" w:cs="Times New Roman"/>
@@ -6941,6 +7263,7 @@
   <w:style w:type="character" w:default="1" w:styleId="Fuentedeprrafopredeter">
     <w:name w:val="Default Paragraph Font"/>
     <w:uiPriority w:val="1"/>
+    <w:semiHidden/>
     <w:unhideWhenUsed/>
   </w:style>
   <w:style w:type="table" w:default="1" w:styleId="Tablanormal">

</xml_diff>